<commit_message>
Adding Database and Backend to Documentation
</commit_message>
<xml_diff>
--- a/EphemeralZarodolgozat.docx
+++ b/EphemeralZarodolgozat.docx
@@ -854,7 +854,7 @@
           <w:rFonts w:asciiTheme="minorHAnsi" w:hAnsiTheme="minorHAnsi" w:cstheme="minorHAnsi"/>
           <w:sz w:val="24"/>
           <w:szCs w:val="24"/>
-          <w:lang w:val="fr-FR"/>
+          <w:lang w:val="hu-HU"/>
         </w:rPr>
         <w:t>4</w:t>
       </w:r>
@@ -2747,12 +2747,15 @@
         </w:rPr>
         <w:t xml:space="preserve"> </w:t>
       </w:r>
+      <w:proofErr w:type="spellStart"/>
       <w:r>
         <w:rPr>
           <w:rStyle w:val="Cmsor2Char"/>
+          <w:lang w:val="hu-HU"/>
         </w:rPr>
         <w:t>Code</w:t>
       </w:r>
+      <w:proofErr w:type="spellEnd"/>
       <w:r>
         <w:rPr>
           <w:sz w:val="24"/>
@@ -2984,8 +2987,8 @@
             <wp:positionH relativeFrom="column">
               <wp:posOffset>3138805</wp:posOffset>
             </wp:positionH>
-            <wp:positionV relativeFrom="paragraph">
-              <wp:posOffset>51435</wp:posOffset>
+            <wp:positionV relativeFrom="page">
+              <wp:posOffset>7620000</wp:posOffset>
             </wp:positionV>
             <wp:extent cx="617220" cy="617220"/>
             <wp:effectExtent l="0" t="0" r="0" b="0"/>
@@ -3049,10 +3052,10 @@
           <wp:anchor distT="0" distB="0" distL="114300" distR="114300" simplePos="0" relativeHeight="251658240" behindDoc="0" locked="0" layoutInCell="1" allowOverlap="1">
             <wp:simplePos x="0" y="0"/>
             <wp:positionH relativeFrom="margin">
-              <wp:align>left</wp:align>
+              <wp:posOffset>-635</wp:posOffset>
             </wp:positionH>
-            <wp:positionV relativeFrom="paragraph">
-              <wp:posOffset>125730</wp:posOffset>
+            <wp:positionV relativeFrom="page">
+              <wp:posOffset>7696200</wp:posOffset>
             </wp:positionV>
             <wp:extent cx="480060" cy="480060"/>
             <wp:effectExtent l="0" t="0" r="0" b="0"/>
@@ -3123,12 +3126,12 @@
           <wp:anchor distT="0" distB="0" distL="114300" distR="114300" simplePos="0" relativeHeight="251659264" behindDoc="0" locked="0" layoutInCell="1" allowOverlap="1">
             <wp:simplePos x="0" y="0"/>
             <wp:positionH relativeFrom="margin">
-              <wp:posOffset>-30480</wp:posOffset>
+              <wp:posOffset>-31115</wp:posOffset>
             </wp:positionH>
-            <wp:positionV relativeFrom="paragraph">
-              <wp:posOffset>447040</wp:posOffset>
+            <wp:positionV relativeFrom="page">
+              <wp:posOffset>8305800</wp:posOffset>
             </wp:positionV>
-            <wp:extent cx="502920" cy="511165"/>
+            <wp:extent cx="502920" cy="510540"/>
             <wp:effectExtent l="0" t="0" r="0" b="3810"/>
             <wp:wrapSquare wrapText="bothSides"/>
             <wp:docPr id="32" name="Kép 32" descr="NuGet Gallery | BCrypt-Core 2.0.0"/>
@@ -3160,7 +3163,7 @@
                   <pic:spPr bwMode="auto">
                     <a:xfrm>
                       <a:off x="0" y="0"/>
-                      <a:ext cx="502920" cy="511165"/>
+                      <a:ext cx="502920" cy="510540"/>
                     </a:xfrm>
                     <a:prstGeom prst="rect">
                       <a:avLst/>
@@ -3227,8 +3230,8 @@
             <wp:positionH relativeFrom="margin">
               <wp:posOffset>3154045</wp:posOffset>
             </wp:positionH>
-            <wp:positionV relativeFrom="paragraph">
-              <wp:posOffset>65405</wp:posOffset>
+            <wp:positionV relativeFrom="page">
+              <wp:posOffset>8221980</wp:posOffset>
             </wp:positionV>
             <wp:extent cx="594360" cy="594360"/>
             <wp:effectExtent l="0" t="0" r="0" b="0"/>
@@ -3314,12 +3317,12 @@
           <wp:anchor distT="0" distB="0" distL="114300" distR="114300" simplePos="0" relativeHeight="251660288" behindDoc="0" locked="0" layoutInCell="1" allowOverlap="1">
             <wp:simplePos x="0" y="0"/>
             <wp:positionH relativeFrom="margin">
-              <wp:align>left</wp:align>
+              <wp:posOffset>-635</wp:posOffset>
             </wp:positionH>
-            <wp:positionV relativeFrom="paragraph">
-              <wp:posOffset>514350</wp:posOffset>
+            <wp:positionV relativeFrom="page">
+              <wp:posOffset>8976360</wp:posOffset>
             </wp:positionV>
-            <wp:extent cx="455088" cy="441960"/>
+            <wp:extent cx="454660" cy="441960"/>
             <wp:effectExtent l="0" t="0" r="2540" b="0"/>
             <wp:wrapSquare wrapText="bothSides"/>
             <wp:docPr id="33" name="Kép 33" descr="Mailkit | LinkedIn"/>
@@ -3351,7 +3354,7 @@
                   <pic:spPr bwMode="auto">
                     <a:xfrm>
                       <a:off x="0" y="0"/>
-                      <a:ext cx="455088" cy="441960"/>
+                      <a:ext cx="454660" cy="441960"/>
                     </a:xfrm>
                     <a:prstGeom prst="rect">
                       <a:avLst/>
@@ -3388,9 +3391,15 @@
       </w:r>
       <w:proofErr w:type="spellEnd"/>
       <w:r>
+        <w:rPr>
+          <w:lang w:val="hu-HU"/>
+        </w:rPr>
         <w:t xml:space="preserve"> </w:t>
       </w:r>
       <w:r>
+        <w:rPr>
+          <w:lang w:val="hu-HU"/>
+        </w:rPr>
         <w:tab/>
         <w:t xml:space="preserve">    </w:t>
       </w:r>
@@ -3399,6 +3408,7 @@
           <w:b/>
           <w:sz w:val="24"/>
           <w:szCs w:val="24"/>
+          <w:lang w:val="hu-HU"/>
         </w:rPr>
         <w:t>Otp.NET</w:t>
       </w:r>
@@ -3751,6 +3761,7 @@
       </w:pPr>
       <w:r>
         <w:rPr>
+          <w:noProof/>
           <w:sz w:val="24"/>
           <w:szCs w:val="24"/>
           <w:lang w:val="hu-HU"/>
@@ -3804,6 +3815,7 @@
       </w:pPr>
       <w:r>
         <w:rPr>
+          <w:noProof/>
           <w:sz w:val="24"/>
           <w:szCs w:val="24"/>
           <w:lang w:val="hu-HU"/>
@@ -3812,12 +3824,12 @@
           <wp:anchor distT="0" distB="0" distL="114300" distR="114300" simplePos="0" relativeHeight="251663360" behindDoc="0" locked="0" layoutInCell="1" allowOverlap="1" wp14:anchorId="336EE5DB">
             <wp:simplePos x="0" y="0"/>
             <wp:positionH relativeFrom="margin">
-              <wp:align>center</wp:align>
+              <wp:posOffset>517525</wp:posOffset>
             </wp:positionH>
-            <wp:positionV relativeFrom="paragraph">
-              <wp:posOffset>9294</wp:posOffset>
+            <wp:positionV relativeFrom="page">
+              <wp:posOffset>8023860</wp:posOffset>
             </wp:positionV>
-            <wp:extent cx="4724400" cy="2105462"/>
+            <wp:extent cx="4724400" cy="2105025"/>
             <wp:effectExtent l="0" t="0" r="0" b="9525"/>
             <wp:wrapNone/>
             <wp:docPr id="39" name="Kép 39"/>
@@ -3846,7 +3858,7 @@
                   <pic:spPr>
                     <a:xfrm>
                       <a:off x="0" y="0"/>
-                      <a:ext cx="4724400" cy="2105462"/>
+                      <a:ext cx="4724400" cy="2105025"/>
                     </a:xfrm>
                     <a:prstGeom prst="rect">
                       <a:avLst/>
@@ -3922,12 +3934,12 @@
           <wp:anchor distT="0" distB="0" distL="114300" distR="114300" simplePos="0" relativeHeight="251664384" behindDoc="0" locked="0" layoutInCell="1" allowOverlap="1">
             <wp:simplePos x="0" y="0"/>
             <wp:positionH relativeFrom="column">
-              <wp:posOffset>3116638</wp:posOffset>
+              <wp:posOffset>3115945</wp:posOffset>
             </wp:positionH>
-            <wp:positionV relativeFrom="paragraph">
-              <wp:posOffset>-333086</wp:posOffset>
+            <wp:positionV relativeFrom="page">
+              <wp:posOffset>563880</wp:posOffset>
             </wp:positionV>
-            <wp:extent cx="824345" cy="824345"/>
+            <wp:extent cx="824230" cy="824230"/>
             <wp:effectExtent l="0" t="0" r="0" b="0"/>
             <wp:wrapNone/>
             <wp:docPr id="41" name="Kép 41" descr="Git · GitHub"/>
@@ -3959,7 +3971,7 @@
                   <pic:spPr bwMode="auto">
                     <a:xfrm>
                       <a:off x="0" y="0"/>
-                      <a:ext cx="824345" cy="824345"/>
+                      <a:ext cx="824230" cy="824230"/>
                     </a:xfrm>
                     <a:prstGeom prst="rect">
                       <a:avLst/>
@@ -3989,10 +4001,10 @@
           <wp:anchor distT="0" distB="0" distL="114300" distR="114300" simplePos="0" relativeHeight="251665408" behindDoc="0" locked="0" layoutInCell="1" allowOverlap="1" wp14:anchorId="1EF10E65">
             <wp:simplePos x="0" y="0"/>
             <wp:positionH relativeFrom="column">
-              <wp:posOffset>1690428</wp:posOffset>
+              <wp:posOffset>1691005</wp:posOffset>
             </wp:positionH>
-            <wp:positionV relativeFrom="paragraph">
-              <wp:posOffset>-338801</wp:posOffset>
+            <wp:positionV relativeFrom="page">
+              <wp:posOffset>563880</wp:posOffset>
             </wp:positionV>
             <wp:extent cx="831215" cy="831215"/>
             <wp:effectExtent l="0" t="0" r="6985" b="6985"/>
@@ -4084,11 +4096,21 @@
         </w:rPr>
         <w:t xml:space="preserve">ot verziókövetésre használtuk a </w:t>
       </w:r>
+      <w:proofErr w:type="spellStart"/>
       <w:r>
         <w:rPr>
           <w:rStyle w:val="Cmsor2Char"/>
-        </w:rPr>
-        <w:t xml:space="preserve">Git </w:t>
+          <w:lang w:val="hu-HU"/>
+        </w:rPr>
+        <w:t>Git</w:t>
+      </w:r>
+      <w:proofErr w:type="spellEnd"/>
+      <w:r>
+        <w:rPr>
+          <w:rStyle w:val="Cmsor2Char"/>
+          <w:lang w:val="hu-HU"/>
+        </w:rPr>
+        <w:t xml:space="preserve"> </w:t>
       </w:r>
       <w:r>
         <w:rPr>
@@ -4301,10 +4323,9 @@
           <w:lang w:val="hu-HU"/>
         </w:rPr>
       </w:pPr>
-      <w:bookmarkStart w:id="0" w:name="_GoBack"/>
-      <w:bookmarkEnd w:id="0"/>
-      <w:r>
-        <w:rPr>
+      <w:r>
+        <w:rPr>
+          <w:noProof/>
           <w:sz w:val="24"/>
           <w:szCs w:val="24"/>
           <w:lang w:val="hu-HU"/>
@@ -4353,6 +4374,1221 @@
         </w:rPr>
         <w:br w:type="textWrapping" w:clear="all"/>
       </w:r>
+    </w:p>
+    <w:p>
+      <w:pPr>
+        <w:pStyle w:val="Cmsor1"/>
+        <w:jc w:val="center"/>
+        <w:rPr>
+          <w:lang w:val="hu-HU"/>
+        </w:rPr>
+      </w:pPr>
+      <w:proofErr w:type="spellStart"/>
+      <w:r>
+        <w:rPr>
+          <w:lang w:val="hu-HU"/>
+        </w:rPr>
+        <w:lastRenderedPageBreak/>
+        <w:t>MySQL</w:t>
+      </w:r>
+      <w:proofErr w:type="spellEnd"/>
+      <w:r>
+        <w:rPr>
+          <w:lang w:val="hu-HU"/>
+        </w:rPr>
+        <w:t xml:space="preserve"> adatbázis (</w:t>
+      </w:r>
+      <w:proofErr w:type="spellStart"/>
+      <w:r>
+        <w:rPr>
+          <w:lang w:val="hu-HU"/>
+        </w:rPr>
+        <w:t>Database</w:t>
+      </w:r>
+      <w:proofErr w:type="spellEnd"/>
+      <w:r>
+        <w:rPr>
+          <w:lang w:val="hu-HU"/>
+        </w:rPr>
+        <w:t>)</w:t>
+      </w:r>
+    </w:p>
+    <w:p>
+      <w:pPr>
+        <w:rPr>
+          <w:lang w:val="hu-HU"/>
+        </w:rPr>
+      </w:pPr>
+    </w:p>
+    <w:p>
+      <w:pPr>
+        <w:rPr>
+          <w:lang w:val="hu-HU"/>
+        </w:rPr>
+      </w:pPr>
+    </w:p>
+    <w:p>
+      <w:pPr>
+        <w:pStyle w:val="Cmsor2"/>
+        <w:rPr>
+          <w:lang w:val="hu-HU"/>
+        </w:rPr>
+      </w:pPr>
+      <w:r>
+        <w:rPr>
+          <w:lang w:val="hu-HU"/>
+        </w:rPr>
+        <w:t>Az adatbázis fogalma</w:t>
+      </w:r>
+      <w:r>
+        <w:rPr>
+          <w:lang w:val="hu-HU"/>
+        </w:rPr>
+        <w:t>:</w:t>
+      </w:r>
+    </w:p>
+    <w:p>
+      <w:pPr>
+        <w:rPr>
+          <w:lang w:val="hu-HU"/>
+        </w:rPr>
+      </w:pPr>
+    </w:p>
+    <w:p>
+      <w:pPr>
+        <w:spacing w:line="360" w:lineRule="auto"/>
+        <w:rPr>
+          <w:sz w:val="24"/>
+          <w:szCs w:val="24"/>
+          <w:lang w:val="hu-HU"/>
+        </w:rPr>
+      </w:pPr>
+      <w:r>
+        <w:rPr>
+          <w:sz w:val="24"/>
+          <w:szCs w:val="24"/>
+          <w:lang w:val="hu-HU"/>
+        </w:rPr>
+        <w:t xml:space="preserve">A számítástechnikában az </w:t>
+      </w:r>
+      <w:r>
+        <w:rPr>
+          <w:b/>
+          <w:sz w:val="24"/>
+          <w:szCs w:val="24"/>
+          <w:lang w:val="hu-HU"/>
+        </w:rPr>
+        <w:t>adatbázis</w:t>
+      </w:r>
+      <w:r>
+        <w:rPr>
+          <w:sz w:val="24"/>
+          <w:szCs w:val="24"/>
+          <w:lang w:val="hu-HU"/>
+        </w:rPr>
+        <w:t xml:space="preserve"> elektronikusan tárolt és elérhető adatok szervezett gyűjteménye. A kis adatbázisok fájlrendszerben tárolhatók, míg a nagy adatbázisok </w:t>
+      </w:r>
+      <w:proofErr w:type="spellStart"/>
+      <w:r>
+        <w:rPr>
+          <w:sz w:val="24"/>
+          <w:szCs w:val="24"/>
+          <w:lang w:val="hu-HU"/>
+        </w:rPr>
+        <w:t>clusterekben</w:t>
+      </w:r>
+      <w:proofErr w:type="spellEnd"/>
+      <w:r>
+        <w:rPr>
+          <w:sz w:val="24"/>
+          <w:szCs w:val="24"/>
+          <w:lang w:val="hu-HU"/>
+        </w:rPr>
+        <w:t xml:space="preserve"> vagy felhőalapú tárolókban vannak elhelyezve. Az adatbázisok tervezése kiterjed a formális technikákra és a gyakorlati megfontolásokra, beleértve az adatmodellezést, a hatékony adatreprezentációt és tárolást, a lekérdezési nyelveket, az érzékeny adatok biztonságát és védelmét, valamint az elosztott számítástechnika kérdéseit, beleértve az egyidejű hozzáférés és a hibatűrés támogatását.</w:t>
+      </w:r>
+    </w:p>
+    <w:p>
+      <w:pPr>
+        <w:spacing w:line="360" w:lineRule="auto"/>
+        <w:rPr>
+          <w:sz w:val="24"/>
+          <w:szCs w:val="24"/>
+          <w:lang w:val="hu-HU"/>
+        </w:rPr>
+      </w:pPr>
+    </w:p>
+    <w:p>
+      <w:pPr>
+        <w:pStyle w:val="Cmsor2"/>
+        <w:rPr>
+          <w:lang w:val="hu-HU"/>
+        </w:rPr>
+      </w:pPr>
+      <w:r>
+        <w:rPr>
+          <w:lang w:val="hu-HU"/>
+        </w:rPr>
+        <w:t>Mi az SQL?</w:t>
+      </w:r>
+    </w:p>
+    <w:p>
+      <w:pPr>
+        <w:rPr>
+          <w:lang w:val="hu-HU"/>
+        </w:rPr>
+      </w:pPr>
+    </w:p>
+    <w:p>
+      <w:pPr>
+        <w:spacing w:line="360" w:lineRule="auto"/>
+        <w:rPr>
+          <w:sz w:val="24"/>
+          <w:szCs w:val="24"/>
+          <w:lang w:val="hu-HU"/>
+        </w:rPr>
+      </w:pPr>
+      <w:r>
+        <w:rPr>
+          <w:sz w:val="24"/>
+          <w:szCs w:val="24"/>
+        </w:rPr>
+        <w:drawing>
+          <wp:anchor distT="0" distB="0" distL="114300" distR="114300" simplePos="0" relativeHeight="251666432" behindDoc="0" locked="0" layoutInCell="1" allowOverlap="1">
+            <wp:simplePos x="0" y="0"/>
+            <wp:positionH relativeFrom="margin">
+              <wp:posOffset>624205</wp:posOffset>
+            </wp:positionH>
+            <wp:positionV relativeFrom="page">
+              <wp:posOffset>6896100</wp:posOffset>
+            </wp:positionV>
+            <wp:extent cx="4556760" cy="1831975"/>
+            <wp:effectExtent l="0" t="0" r="0" b="0"/>
+            <wp:wrapTopAndBottom/>
+            <wp:docPr id="4" name="Kép 4" descr="Adatbázis munkák | RiskCont"/>
+            <wp:cNvGraphicFramePr>
+              <a:graphicFrameLocks xmlns:a="http://schemas.openxmlformats.org/drawingml/2006/main" noChangeAspect="1"/>
+            </wp:cNvGraphicFramePr>
+            <a:graphic xmlns:a="http://schemas.openxmlformats.org/drawingml/2006/main">
+              <a:graphicData uri="http://schemas.openxmlformats.org/drawingml/2006/picture">
+                <pic:pic xmlns:pic="http://schemas.openxmlformats.org/drawingml/2006/picture">
+                  <pic:nvPicPr>
+                    <pic:cNvPr id="0" name="Picture 1" descr="Adatbázis munkák | RiskCont"/>
+                    <pic:cNvPicPr>
+                      <a:picLocks noChangeAspect="1" noChangeArrowheads="1"/>
+                    </pic:cNvPicPr>
+                  </pic:nvPicPr>
+                  <pic:blipFill>
+                    <a:blip r:embed="rId32" cstate="print">
+                      <a:extLst>
+                        <a:ext uri="{28A0092B-C50C-407E-A947-70E740481C1C}">
+                          <a14:useLocalDpi xmlns:a14="http://schemas.microsoft.com/office/drawing/2010/main" val="0"/>
+                        </a:ext>
+                      </a:extLst>
+                    </a:blip>
+                    <a:srcRect/>
+                    <a:stretch>
+                      <a:fillRect/>
+                    </a:stretch>
+                  </pic:blipFill>
+                  <pic:spPr bwMode="auto">
+                    <a:xfrm>
+                      <a:off x="0" y="0"/>
+                      <a:ext cx="4556760" cy="1831975"/>
+                    </a:xfrm>
+                    <a:prstGeom prst="rect">
+                      <a:avLst/>
+                    </a:prstGeom>
+                    <a:noFill/>
+                    <a:ln>
+                      <a:noFill/>
+                    </a:ln>
+                  </pic:spPr>
+                </pic:pic>
+              </a:graphicData>
+            </a:graphic>
+          </wp:anchor>
+        </w:drawing>
+      </w:r>
+      <w:r>
+        <w:rPr>
+          <w:sz w:val="24"/>
+          <w:szCs w:val="24"/>
+          <w:lang w:val="hu-HU"/>
+        </w:rPr>
+        <w:t>Az</w:t>
+      </w:r>
+      <w:r>
+        <w:rPr>
+          <w:b/>
+          <w:sz w:val="24"/>
+          <w:szCs w:val="24"/>
+          <w:lang w:val="hu-HU"/>
+        </w:rPr>
+        <w:t xml:space="preserve"> SQL</w:t>
+      </w:r>
+      <w:r>
+        <w:rPr>
+          <w:sz w:val="24"/>
+          <w:szCs w:val="24"/>
+          <w:lang w:val="hu-HU"/>
+        </w:rPr>
+        <w:t>-adatbázisok, más néven relációs adatbázisok olyan rendszerek, amelyek táblagyűjteményeket tárolnak, és táblázatos, oszlopok és sorok formájában rendszerezik a strukturált adathalmazokat, mint a számolótáblák. Az adatbázisok strukturált lekérdezési nyelvvel (SQL-lel) készülnek, amely nem csupán az összes relációs adatbázist és relációsadatbázis-kezelő rendszert (RDBMS-t) alkotja, hanem lehetővé teszi, hogy „kommunikáljanak egymással”.</w:t>
+      </w:r>
+    </w:p>
+    <w:p>
+      <w:pPr>
+        <w:spacing w:line="360" w:lineRule="auto"/>
+        <w:rPr>
+          <w:sz w:val="24"/>
+          <w:szCs w:val="24"/>
+          <w:lang w:val="hu-HU"/>
+        </w:rPr>
+      </w:pPr>
+    </w:p>
+    <w:p>
+      <w:pPr>
+        <w:spacing w:line="360" w:lineRule="auto"/>
+        <w:rPr>
+          <w:lang w:val="hu-HU"/>
+        </w:rPr>
+      </w:pPr>
+      <w:r>
+        <w:rPr>
+          <w:b/>
+          <w:sz w:val="24"/>
+          <w:szCs w:val="24"/>
+          <w:lang w:val="hu-HU"/>
+        </w:rPr>
+        <w:t>Relációs</w:t>
+      </w:r>
+      <w:r>
+        <w:rPr>
+          <w:sz w:val="24"/>
+          <w:szCs w:val="24"/>
+          <w:lang w:val="hu-HU"/>
+        </w:rPr>
+        <w:t xml:space="preserve"> adatbázisnak nevezzük a relációs adatmodell elvén létrehozott adatok összességét, a relációs adatmodell fogalomrendszerében meghatározott ún. relációk egy véges halmazát. </w:t>
+      </w:r>
+      <w:r>
+        <w:rPr>
+          <w:sz w:val="24"/>
+          <w:szCs w:val="24"/>
+          <w:lang w:val="hu-HU"/>
+        </w:rPr>
+        <w:lastRenderedPageBreak/>
+        <w:t>Relációs adatbázisokat relációsadatbázis-kezelőkkel hozhatunk létre, szerkeszthetünk és törölhetünk.</w:t>
+      </w:r>
+      <w:r>
+        <w:rPr>
+          <w:lang w:val="hu-HU"/>
+        </w:rPr>
+        <w:t xml:space="preserve"> </w:t>
+      </w:r>
+    </w:p>
+    <w:p>
+      <w:pPr>
+        <w:spacing w:line="360" w:lineRule="auto"/>
+        <w:rPr>
+          <w:sz w:val="24"/>
+          <w:szCs w:val="24"/>
+          <w:lang w:val="hu-HU"/>
+        </w:rPr>
+      </w:pPr>
+    </w:p>
+    <w:p>
+      <w:pPr>
+        <w:spacing w:line="360" w:lineRule="auto"/>
+        <w:rPr>
+          <w:sz w:val="24"/>
+          <w:szCs w:val="24"/>
+          <w:lang w:val="hu-HU"/>
+        </w:rPr>
+      </w:pPr>
+    </w:p>
+    <w:p>
+      <w:pPr>
+        <w:pStyle w:val="Cmsor2"/>
+        <w:rPr>
+          <w:lang w:val="hu-HU"/>
+        </w:rPr>
+      </w:pPr>
+      <w:r>
+        <w:rPr>
+          <w:lang w:val="hu-HU"/>
+        </w:rPr>
+        <w:t>A mi adatbázisunk</w:t>
+      </w:r>
+    </w:p>
+    <w:p>
+      <w:pPr>
+        <w:rPr>
+          <w:lang w:val="hu-HU"/>
+        </w:rPr>
+      </w:pPr>
+    </w:p>
+    <w:p>
+      <w:pPr>
+        <w:spacing w:line="360" w:lineRule="auto"/>
+        <w:rPr>
+          <w:sz w:val="24"/>
+          <w:szCs w:val="24"/>
+          <w:lang w:val="hu-HU"/>
+        </w:rPr>
+      </w:pPr>
+      <w:r>
+        <w:rPr>
+          <w:sz w:val="24"/>
+          <w:szCs w:val="24"/>
+          <w:lang w:val="hu-HU"/>
+        </w:rPr>
+        <w:t>A mi</w:t>
+      </w:r>
+      <w:r>
+        <w:rPr>
+          <w:sz w:val="24"/>
+          <w:szCs w:val="24"/>
+          <w:lang w:val="hu-HU"/>
+        </w:rPr>
+        <w:t xml:space="preserve"> projektünkhöz a </w:t>
+      </w:r>
+      <w:r>
+        <w:rPr>
+          <w:b/>
+          <w:sz w:val="24"/>
+          <w:szCs w:val="24"/>
+          <w:lang w:val="hu-HU"/>
+        </w:rPr>
+        <w:t>PHPMYADMIN</w:t>
+      </w:r>
+      <w:r>
+        <w:rPr>
+          <w:sz w:val="24"/>
+          <w:szCs w:val="24"/>
+          <w:lang w:val="hu-HU"/>
+        </w:rPr>
+        <w:t xml:space="preserve"> nev</w:t>
+      </w:r>
+      <w:r>
+        <w:rPr>
+          <w:sz w:val="24"/>
+          <w:szCs w:val="24"/>
+          <w:lang w:val="hu-HU"/>
+        </w:rPr>
+        <w:t>ű</w:t>
+      </w:r>
+      <w:r>
+        <w:rPr>
+          <w:sz w:val="24"/>
+          <w:szCs w:val="24"/>
+          <w:lang w:val="hu-HU"/>
+        </w:rPr>
+        <w:t xml:space="preserve"> adatbázis kezelő szoftvert használjuk</w:t>
+      </w:r>
+      <w:r>
+        <w:rPr>
+          <w:sz w:val="24"/>
+          <w:szCs w:val="24"/>
+          <w:lang w:val="hu-HU"/>
+        </w:rPr>
+        <w:t>,</w:t>
+      </w:r>
+    </w:p>
+    <w:p>
+      <w:pPr>
+        <w:spacing w:line="360" w:lineRule="auto"/>
+        <w:rPr>
+          <w:sz w:val="24"/>
+          <w:szCs w:val="24"/>
+          <w:lang w:val="hu-HU"/>
+        </w:rPr>
+      </w:pPr>
+      <w:r>
+        <w:rPr>
+          <w:sz w:val="24"/>
+          <w:szCs w:val="24"/>
+          <w:lang w:val="hu-HU"/>
+        </w:rPr>
+        <w:t xml:space="preserve"> </w:t>
+      </w:r>
+      <w:r>
+        <w:rPr>
+          <w:sz w:val="24"/>
+          <w:szCs w:val="24"/>
+          <w:lang w:val="hu-HU"/>
+        </w:rPr>
+        <w:t>a</w:t>
+      </w:r>
+      <w:r>
+        <w:rPr>
+          <w:sz w:val="24"/>
+          <w:szCs w:val="24"/>
+          <w:lang w:val="hu-HU"/>
+        </w:rPr>
+        <w:t xml:space="preserve">minek a </w:t>
+      </w:r>
+      <w:r>
+        <w:rPr>
+          <w:sz w:val="24"/>
+          <w:szCs w:val="24"/>
+          <w:lang w:val="hu-HU"/>
+        </w:rPr>
+        <w:t>működéséhez szükség</w:t>
+      </w:r>
+      <w:r>
+        <w:rPr>
+          <w:sz w:val="24"/>
+          <w:szCs w:val="24"/>
+          <w:lang w:val="hu-HU"/>
+        </w:rPr>
+        <w:t>es</w:t>
+      </w:r>
+      <w:r>
+        <w:rPr>
+          <w:sz w:val="24"/>
+          <w:szCs w:val="24"/>
+          <w:lang w:val="hu-HU"/>
+        </w:rPr>
+        <w:t xml:space="preserve"> a</w:t>
+      </w:r>
+      <w:r>
+        <w:rPr>
+          <w:sz w:val="24"/>
+          <w:szCs w:val="24"/>
+          <w:lang w:val="hu-HU"/>
+        </w:rPr>
+        <w:t>z</w:t>
+      </w:r>
+      <w:r>
+        <w:rPr>
+          <w:sz w:val="24"/>
+          <w:szCs w:val="24"/>
+          <w:lang w:val="hu-HU"/>
+        </w:rPr>
+        <w:t xml:space="preserve"> </w:t>
+      </w:r>
+      <w:r>
+        <w:rPr>
+          <w:b/>
+          <w:sz w:val="24"/>
+          <w:szCs w:val="24"/>
+          <w:lang w:val="hu-HU"/>
+        </w:rPr>
+        <w:t>XAMPP</w:t>
+      </w:r>
+      <w:r>
+        <w:rPr>
+          <w:sz w:val="24"/>
+          <w:szCs w:val="24"/>
+          <w:lang w:val="hu-HU"/>
+        </w:rPr>
+        <w:t xml:space="preserve"> </w:t>
+      </w:r>
+      <w:proofErr w:type="spellStart"/>
+      <w:r>
+        <w:rPr>
+          <w:sz w:val="24"/>
+          <w:szCs w:val="24"/>
+          <w:lang w:val="hu-HU"/>
+        </w:rPr>
+        <w:t>control</w:t>
+      </w:r>
+      <w:proofErr w:type="spellEnd"/>
+      <w:r>
+        <w:rPr>
+          <w:sz w:val="24"/>
+          <w:szCs w:val="24"/>
+          <w:lang w:val="hu-HU"/>
+        </w:rPr>
+        <w:t xml:space="preserve"> panel</w:t>
+      </w:r>
+      <w:r>
+        <w:rPr>
+          <w:sz w:val="24"/>
+          <w:szCs w:val="24"/>
+          <w:lang w:val="hu-HU"/>
+        </w:rPr>
+        <w:t>l</w:t>
+      </w:r>
+      <w:r>
+        <w:rPr>
+          <w:sz w:val="24"/>
+          <w:szCs w:val="24"/>
+          <w:lang w:val="hu-HU"/>
+        </w:rPr>
+        <w:t>.</w:t>
+      </w:r>
+    </w:p>
+    <w:p>
+      <w:pPr>
+        <w:spacing w:line="360" w:lineRule="auto"/>
+        <w:rPr>
+          <w:sz w:val="24"/>
+          <w:szCs w:val="24"/>
+          <w:lang w:val="hu-HU"/>
+        </w:rPr>
+      </w:pPr>
+    </w:p>
+    <w:p>
+      <w:pPr>
+        <w:pStyle w:val="Cmsor3"/>
+        <w:rPr>
+          <w:lang w:val="hu-HU"/>
+        </w:rPr>
+      </w:pPr>
+      <w:r>
+        <w:rPr>
+          <w:lang w:val="hu-HU"/>
+        </w:rPr>
+        <w:t>Az adatbázis terv:</w:t>
+      </w:r>
+    </w:p>
+    <w:p>
+      <w:pPr>
+        <w:rPr>
+          <w:lang w:val="hu-HU"/>
+        </w:rPr>
+      </w:pPr>
+      <w:r>
+        <w:rPr>
+          <w:noProof/>
+          <w:lang w:val="hu-HU"/>
+        </w:rPr>
+        <w:drawing>
+          <wp:inline distT="0" distB="0" distL="0" distR="0">
+            <wp:extent cx="5753100" cy="3444240"/>
+            <wp:effectExtent l="0" t="0" r="0" b="3810"/>
+            <wp:docPr id="5" name="Kép 5"/>
+            <wp:cNvGraphicFramePr>
+              <a:graphicFrameLocks xmlns:a="http://schemas.openxmlformats.org/drawingml/2006/main" noChangeAspect="1"/>
+            </wp:cNvGraphicFramePr>
+            <a:graphic xmlns:a="http://schemas.openxmlformats.org/drawingml/2006/main">
+              <a:graphicData uri="http://schemas.openxmlformats.org/drawingml/2006/picture">
+                <pic:pic xmlns:pic="http://schemas.openxmlformats.org/drawingml/2006/picture">
+                  <pic:nvPicPr>
+                    <pic:cNvPr id="0" name="Picture 3"/>
+                    <pic:cNvPicPr>
+                      <a:picLocks noChangeAspect="1" noChangeArrowheads="1"/>
+                    </pic:cNvPicPr>
+                  </pic:nvPicPr>
+                  <pic:blipFill>
+                    <a:blip r:embed="rId33">
+                      <a:extLst>
+                        <a:ext uri="{28A0092B-C50C-407E-A947-70E740481C1C}">
+                          <a14:useLocalDpi xmlns:a14="http://schemas.microsoft.com/office/drawing/2010/main" val="0"/>
+                        </a:ext>
+                      </a:extLst>
+                    </a:blip>
+                    <a:srcRect/>
+                    <a:stretch>
+                      <a:fillRect/>
+                    </a:stretch>
+                  </pic:blipFill>
+                  <pic:spPr bwMode="auto">
+                    <a:xfrm>
+                      <a:off x="0" y="0"/>
+                      <a:ext cx="5753100" cy="3444240"/>
+                    </a:xfrm>
+                    <a:prstGeom prst="rect">
+                      <a:avLst/>
+                    </a:prstGeom>
+                    <a:noFill/>
+                    <a:ln>
+                      <a:noFill/>
+                    </a:ln>
+                  </pic:spPr>
+                </pic:pic>
+              </a:graphicData>
+            </a:graphic>
+          </wp:inline>
+        </w:drawing>
+      </w:r>
+    </w:p>
+    <w:p>
+      <w:pPr>
+        <w:rPr>
+          <w:lang w:val="hu-HU"/>
+        </w:rPr>
+      </w:pPr>
+    </w:p>
+    <w:p>
+      <w:pPr>
+        <w:rPr>
+          <w:lang w:val="hu-HU"/>
+        </w:rPr>
+      </w:pPr>
+    </w:p>
+    <w:p>
+      <w:pPr>
+        <w:pStyle w:val="Cmsor1"/>
+        <w:jc w:val="center"/>
+        <w:rPr>
+          <w:lang w:val="hu-HU"/>
+        </w:rPr>
+      </w:pPr>
+      <w:r>
+        <w:rPr>
+          <w:lang w:val="hu-HU"/>
+        </w:rPr>
+        <w:t>Backend</w:t>
+      </w:r>
+    </w:p>
+    <w:p>
+      <w:pPr>
+        <w:pStyle w:val="Cmsor1"/>
+        <w:jc w:val="center"/>
+        <w:rPr>
+          <w:lang w:val="hu-HU"/>
+        </w:rPr>
+      </w:pPr>
+      <w:r>
+        <w:rPr>
+          <w:lang w:val="hu-HU"/>
+        </w:rPr>
+        <w:t>(Web API, ASP.NET CORE)</w:t>
+      </w:r>
+    </w:p>
+    <w:p>
+      <w:pPr>
+        <w:rPr>
+          <w:lang w:val="hu-HU"/>
+        </w:rPr>
+      </w:pPr>
+    </w:p>
+    <w:p>
+      <w:pPr>
+        <w:pStyle w:val="Cmsor2"/>
+        <w:rPr>
+          <w:lang w:val="hu-HU"/>
+        </w:rPr>
+      </w:pPr>
+      <w:r>
+        <w:rPr>
+          <w:lang w:val="hu-HU"/>
+        </w:rPr>
+        <w:t>Az API</w:t>
+      </w:r>
+      <w:r>
+        <w:rPr>
+          <w:lang w:val="hu-HU"/>
+        </w:rPr>
+        <w:t xml:space="preserve"> jelentése</w:t>
+      </w:r>
+    </w:p>
+    <w:p>
+      <w:pPr>
+        <w:rPr>
+          <w:lang w:val="hu-HU"/>
+        </w:rPr>
+      </w:pPr>
+    </w:p>
+    <w:p>
+      <w:pPr>
+        <w:spacing w:line="360" w:lineRule="auto"/>
+        <w:rPr>
+          <w:sz w:val="24"/>
+          <w:szCs w:val="24"/>
+          <w:lang w:val="hu-HU"/>
+        </w:rPr>
+      </w:pPr>
+      <w:r>
+        <w:rPr>
+          <w:sz w:val="24"/>
+          <w:szCs w:val="24"/>
+          <w:lang w:val="hu-HU"/>
+        </w:rPr>
+        <w:lastRenderedPageBreak/>
+        <w:t>Az API-k közvetítőként működnek, lehetővé téve két különböző alkalmazás számára, hogy kommunikáljanak egymással. Ez a kommunikáció magában foglalhatja az adatok küldését és lehívását, vagy lehetővé teheti, hogy a különböző szoftverkomponensek interakcióba lépjenek egymással és feladatokat hajtsanak végre.</w:t>
+      </w:r>
+    </w:p>
+    <w:p>
+      <w:pPr>
+        <w:spacing w:line="360" w:lineRule="auto"/>
+        <w:rPr>
+          <w:sz w:val="24"/>
+          <w:szCs w:val="24"/>
+          <w:lang w:val="hu-HU"/>
+        </w:rPr>
+      </w:pPr>
+      <w:r>
+        <w:rPr>
+          <w:sz w:val="24"/>
+          <w:szCs w:val="24"/>
+          <w:lang w:val="hu-HU"/>
+        </w:rPr>
+        <w:t>Egyértelmű módszerek és eszközök meghatározásával az API-k biztosítják, hogy a különböző szoftverek a mögöttes architektúrájuktól vagy technológiájuktól függetlenül megbízhatóan működjenek együtt. Emiatt az API-k döntő szerepet játszottak az internet növekedésében, lehetővé téve a felhőszolgáltatásokat, a mobilalkalmazások fejlesztését és a webalapú szolgáltatások integrációját. Napjainkban az API-k sokkal többek, mint az egyszerű kódkönyvtárak. Kifinomult eszközök, amelyek meghatározzák, hogyan működünk együtt a technológiával.</w:t>
+      </w:r>
+      <w:r>
+        <w:t xml:space="preserve"> </w:t>
+      </w:r>
+      <w:r>
+        <w:rPr>
+          <w:noProof/>
+        </w:rPr>
+        <w:drawing>
+          <wp:inline distT="0" distB="0" distL="0" distR="0">
+            <wp:extent cx="5760720" cy="3703320"/>
+            <wp:effectExtent l="0" t="0" r="0" b="0"/>
+            <wp:docPr id="6" name="Kép 6" descr="Mi az API: definíció, működési elvek, felhasználás az üzleti életben –  TelcoJournal"/>
+            <wp:cNvGraphicFramePr>
+              <a:graphicFrameLocks xmlns:a="http://schemas.openxmlformats.org/drawingml/2006/main" noChangeAspect="1"/>
+            </wp:cNvGraphicFramePr>
+            <a:graphic xmlns:a="http://schemas.openxmlformats.org/drawingml/2006/main">
+              <a:graphicData uri="http://schemas.openxmlformats.org/drawingml/2006/picture">
+                <pic:pic xmlns:pic="http://schemas.openxmlformats.org/drawingml/2006/picture">
+                  <pic:nvPicPr>
+                    <pic:cNvPr id="0" name="Picture 4" descr="Mi az API: definíció, működési elvek, felhasználás az üzleti életben –  TelcoJournal"/>
+                    <pic:cNvPicPr>
+                      <a:picLocks noChangeAspect="1" noChangeArrowheads="1"/>
+                    </pic:cNvPicPr>
+                  </pic:nvPicPr>
+                  <pic:blipFill>
+                    <a:blip r:embed="rId34" cstate="print">
+                      <a:extLst>
+                        <a:ext uri="{28A0092B-C50C-407E-A947-70E740481C1C}">
+                          <a14:useLocalDpi xmlns:a14="http://schemas.microsoft.com/office/drawing/2010/main" val="0"/>
+                        </a:ext>
+                      </a:extLst>
+                    </a:blip>
+                    <a:srcRect/>
+                    <a:stretch>
+                      <a:fillRect/>
+                    </a:stretch>
+                  </pic:blipFill>
+                  <pic:spPr bwMode="auto">
+                    <a:xfrm>
+                      <a:off x="0" y="0"/>
+                      <a:ext cx="5760720" cy="3703320"/>
+                    </a:xfrm>
+                    <a:prstGeom prst="rect">
+                      <a:avLst/>
+                    </a:prstGeom>
+                    <a:noFill/>
+                    <a:ln>
+                      <a:noFill/>
+                    </a:ln>
+                  </pic:spPr>
+                </pic:pic>
+              </a:graphicData>
+            </a:graphic>
+          </wp:inline>
+        </w:drawing>
+      </w:r>
+    </w:p>
+    <w:p>
+      <w:pPr>
+        <w:spacing w:line="360" w:lineRule="auto"/>
+        <w:rPr>
+          <w:sz w:val="24"/>
+          <w:szCs w:val="24"/>
+          <w:lang w:val="hu-HU"/>
+        </w:rPr>
+      </w:pPr>
+    </w:p>
+    <w:p>
+      <w:pPr>
+        <w:spacing w:line="360" w:lineRule="auto"/>
+        <w:rPr>
+          <w:sz w:val="24"/>
+          <w:szCs w:val="24"/>
+          <w:lang w:val="hu-HU"/>
+        </w:rPr>
+      </w:pPr>
+      <w:r>
+        <w:rPr>
+          <w:sz w:val="24"/>
+          <w:szCs w:val="24"/>
+          <w:lang w:val="hu-HU"/>
+        </w:rPr>
+        <w:t xml:space="preserve">Az API-k korlátozott számú olyan művelet és adatpont feltárásával működnek, amelyekkel a külső szoftverek kölcsönhatásba léphetnek. Ha egy szoftverrendszer hozzá szeretne férni egy másik rendszer által biztosított erőforráshoz (például adatokhoz vagy funkciókhoz), akkor kérelmet küld, amelyben részletezi, hogy milyen műveletet kell végrehajtania. Ezt a kérést </w:t>
+      </w:r>
+      <w:r>
+        <w:rPr>
+          <w:sz w:val="24"/>
+          <w:szCs w:val="24"/>
+          <w:lang w:val="hu-HU"/>
+        </w:rPr>
+        <w:lastRenderedPageBreak/>
+        <w:t>egy API-n keresztül lehet intézni. Ha az API engedélyezett, a rendszer feldolgozza a kérelmet, és visszaküldi a választ.</w:t>
+      </w:r>
+    </w:p>
+    <w:p>
+      <w:pPr>
+        <w:spacing w:line="360" w:lineRule="auto"/>
+        <w:rPr>
+          <w:sz w:val="24"/>
+          <w:szCs w:val="24"/>
+          <w:lang w:val="hu-HU"/>
+        </w:rPr>
+      </w:pPr>
+    </w:p>
+    <w:p>
+      <w:pPr>
+        <w:pStyle w:val="Cmsor2"/>
+        <w:rPr>
+          <w:lang w:val="hu-HU"/>
+        </w:rPr>
+      </w:pPr>
+    </w:p>
+    <w:p>
+      <w:pPr>
+        <w:pStyle w:val="Cmsor2"/>
+        <w:rPr>
+          <w:lang w:val="hu-HU"/>
+        </w:rPr>
+      </w:pPr>
+      <w:r>
+        <w:rPr>
+          <w:lang w:val="hu-HU"/>
+        </w:rPr>
+        <w:t>Alapvető Komponensek és szerkezet</w:t>
+      </w:r>
+    </w:p>
+    <w:p>
+      <w:pPr>
+        <w:rPr>
+          <w:lang w:val="hu-HU"/>
+        </w:rPr>
+      </w:pPr>
+    </w:p>
+    <w:p>
+      <w:pPr>
+        <w:spacing w:line="360" w:lineRule="auto"/>
+        <w:rPr>
+          <w:sz w:val="24"/>
+          <w:szCs w:val="24"/>
+          <w:lang w:val="hu-HU"/>
+        </w:rPr>
+      </w:pPr>
+      <w:r>
+        <w:rPr>
+          <w:sz w:val="24"/>
+          <w:szCs w:val="24"/>
+          <w:lang w:val="hu-HU"/>
+        </w:rPr>
+        <w:t>Az API alapvető összetevői és struktúrája végpontokat, metódusokat, kéréseket és válaszokat tartalmaz. A végpontok konkrét címek (web-API-</w:t>
+      </w:r>
+      <w:proofErr w:type="spellStart"/>
+      <w:r>
+        <w:rPr>
+          <w:sz w:val="24"/>
+          <w:szCs w:val="24"/>
+          <w:lang w:val="hu-HU"/>
+        </w:rPr>
+        <w:t>khoz</w:t>
+      </w:r>
+      <w:proofErr w:type="spellEnd"/>
+      <w:r>
+        <w:rPr>
+          <w:sz w:val="24"/>
+          <w:szCs w:val="24"/>
+          <w:lang w:val="hu-HU"/>
+        </w:rPr>
+        <w:t xml:space="preserve"> tartozó URL-címek), ahol API-k érhetők el. A metódusok azok a megengedett műveletek (például GET, POST, PUT, DELETE </w:t>
+      </w:r>
+      <w:proofErr w:type="spellStart"/>
+      <w:r>
+        <w:rPr>
+          <w:sz w:val="24"/>
+          <w:szCs w:val="24"/>
+          <w:lang w:val="hu-HU"/>
+        </w:rPr>
+        <w:t>for</w:t>
+      </w:r>
+      <w:proofErr w:type="spellEnd"/>
+      <w:r>
+        <w:rPr>
+          <w:sz w:val="24"/>
+          <w:szCs w:val="24"/>
+          <w:lang w:val="hu-HU"/>
+        </w:rPr>
+        <w:t xml:space="preserve"> HTTP API-k), amelyek ezeken a végpontokon hajthatók végre. A kérelmek tartalmazzák a művelet végrehajtásához szükséges adatokat és paramétereket, míg a válaszok az API által visszaadott adatokat.</w:t>
+      </w:r>
+    </w:p>
+    <w:p>
+      <w:pPr>
+        <w:spacing w:line="360" w:lineRule="auto"/>
+        <w:rPr>
+          <w:sz w:val="24"/>
+          <w:szCs w:val="24"/>
+          <w:lang w:val="hu-HU"/>
+        </w:rPr>
+      </w:pPr>
+    </w:p>
+    <w:p>
+      <w:pPr>
+        <w:spacing w:line="360" w:lineRule="auto"/>
+        <w:rPr>
+          <w:sz w:val="24"/>
+          <w:szCs w:val="24"/>
+          <w:lang w:val="hu-HU"/>
+        </w:rPr>
+      </w:pPr>
+      <w:r>
+        <w:rPr>
+          <w:sz w:val="24"/>
+          <w:szCs w:val="24"/>
+          <w:lang w:val="hu-HU"/>
+        </w:rPr>
+        <w:t>Napjainkban az API-k tervezése elsősorban az API-interakció szabályait, valamint az API formázásának, érvényesítésének és dokumentálásának módját meghatározó séma alapján történik. A rendszerek közötti biztonságos, megbízható és hatékony kommunikáció biztosítására strukturált API-k magukban foglalják a rutinok, adatstruktúrák, objektumosztályok és változók specifikációit.</w:t>
+      </w:r>
+    </w:p>
+    <w:p>
+      <w:pPr>
+        <w:pStyle w:val="Cmsor2"/>
+        <w:rPr>
+          <w:lang w:val="hu-HU"/>
+        </w:rPr>
+      </w:pPr>
+      <w:r>
+        <w:rPr>
+          <w:lang w:val="hu-HU"/>
+        </w:rPr>
+        <w:t xml:space="preserve">A backend </w:t>
+      </w:r>
+      <w:r>
+        <w:rPr>
+          <w:lang w:val="hu-HU"/>
+        </w:rPr>
+        <w:t>jelentése</w:t>
+      </w:r>
+    </w:p>
+    <w:p>
+      <w:pPr>
+        <w:rPr>
+          <w:lang w:val="hu-HU"/>
+        </w:rPr>
+      </w:pPr>
+    </w:p>
+    <w:p>
+      <w:pPr>
+        <w:pStyle w:val="NormlWeb"/>
+        <w:shd w:val="clear" w:color="auto" w:fill="FFFFFF"/>
+        <w:spacing w:after="360" w:afterAutospacing="0" w:line="360" w:lineRule="auto"/>
+        <w:rPr>
+          <w:rFonts w:ascii="Gotham" w:hAnsi="Gotham"/>
+          <w:color w:val="1C3142"/>
+        </w:rPr>
+      </w:pPr>
+      <w:r>
+        <w:rPr>
+          <w:rFonts w:ascii="Gotham" w:hAnsi="Gotham"/>
+          <w:color w:val="1C3142"/>
+        </w:rPr>
+        <w:t>A back-end fejlesztés eredménye az a kód, amely összeköti a webes</w:t>
+      </w:r>
+      <w:r>
+        <w:rPr>
+          <w:rFonts w:ascii="Gotham" w:hAnsi="Gotham"/>
+          <w:b/>
+          <w:color w:val="1C3142"/>
+        </w:rPr>
+        <w:t>(jelen esetben a videójátékot is)</w:t>
+      </w:r>
+      <w:r>
+        <w:rPr>
+          <w:rFonts w:ascii="Gotham" w:hAnsi="Gotham"/>
+          <w:color w:val="1C3142"/>
+        </w:rPr>
+        <w:t xml:space="preserve"> felületet egy adatbázissal, kezeli a felhasználói kapcsolatokat, és magát a webalkalmazást is működteti. A Backend fejlesztési nyelvek a webes alkalmazások „kulisszák mögötti” funkcióit kezelik.</w:t>
+      </w:r>
+    </w:p>
+    <w:p>
+      <w:pPr>
+        <w:pStyle w:val="NormlWeb"/>
+        <w:shd w:val="clear" w:color="auto" w:fill="FFFFFF"/>
+        <w:spacing w:after="360" w:afterAutospacing="0" w:line="360" w:lineRule="auto"/>
+        <w:rPr>
+          <w:rFonts w:ascii="Gotham" w:hAnsi="Gotham"/>
+          <w:color w:val="1C3142"/>
+        </w:rPr>
+      </w:pPr>
+      <w:r>
+        <w:rPr>
+          <w:noProof/>
+        </w:rPr>
+        <w:lastRenderedPageBreak/>
+        <w:drawing>
+          <wp:inline distT="0" distB="0" distL="0" distR="0">
+            <wp:extent cx="5760720" cy="3875684"/>
+            <wp:effectExtent l="0" t="0" r="0" b="0"/>
+            <wp:docPr id="8" name="Kép 8" descr="Backend Development: key languages, technologies, features in 2020 | DDI  Development"/>
+            <wp:cNvGraphicFramePr>
+              <a:graphicFrameLocks xmlns:a="http://schemas.openxmlformats.org/drawingml/2006/main" noChangeAspect="1"/>
+            </wp:cNvGraphicFramePr>
+            <a:graphic xmlns:a="http://schemas.openxmlformats.org/drawingml/2006/main">
+              <a:graphicData uri="http://schemas.openxmlformats.org/drawingml/2006/picture">
+                <pic:pic xmlns:pic="http://schemas.openxmlformats.org/drawingml/2006/picture">
+                  <pic:nvPicPr>
+                    <pic:cNvPr id="0" name="Picture 11" descr="Backend Development: key languages, technologies, features in 2020 | DDI  Development"/>
+                    <pic:cNvPicPr>
+                      <a:picLocks noChangeAspect="1" noChangeArrowheads="1"/>
+                    </pic:cNvPicPr>
+                  </pic:nvPicPr>
+                  <pic:blipFill>
+                    <a:blip r:embed="rId35" cstate="print">
+                      <a:extLst>
+                        <a:ext uri="{28A0092B-C50C-407E-A947-70E740481C1C}">
+                          <a14:useLocalDpi xmlns:a14="http://schemas.microsoft.com/office/drawing/2010/main" val="0"/>
+                        </a:ext>
+                      </a:extLst>
+                    </a:blip>
+                    <a:srcRect/>
+                    <a:stretch>
+                      <a:fillRect/>
+                    </a:stretch>
+                  </pic:blipFill>
+                  <pic:spPr bwMode="auto">
+                    <a:xfrm>
+                      <a:off x="0" y="0"/>
+                      <a:ext cx="5760720" cy="3875684"/>
+                    </a:xfrm>
+                    <a:prstGeom prst="rect">
+                      <a:avLst/>
+                    </a:prstGeom>
+                    <a:noFill/>
+                    <a:ln>
+                      <a:noFill/>
+                    </a:ln>
+                  </pic:spPr>
+                </pic:pic>
+              </a:graphicData>
+            </a:graphic>
+          </wp:inline>
+        </w:drawing>
+      </w:r>
+    </w:p>
+    <w:p>
+      <w:pPr>
+        <w:pStyle w:val="NormlWeb"/>
+        <w:shd w:val="clear" w:color="auto" w:fill="FFFFFF"/>
+        <w:spacing w:after="360" w:afterAutospacing="0" w:line="360" w:lineRule="auto"/>
+        <w:rPr>
+          <w:rFonts w:ascii="Gotham" w:hAnsi="Gotham"/>
+          <w:color w:val="1C3142"/>
+        </w:rPr>
+      </w:pPr>
+    </w:p>
+    <w:p>
+      <w:pPr>
+        <w:pStyle w:val="NormlWeb"/>
+        <w:shd w:val="clear" w:color="auto" w:fill="FFFFFF"/>
+        <w:spacing w:after="360" w:afterAutospacing="0" w:line="360" w:lineRule="auto"/>
+        <w:rPr>
+          <w:rFonts w:ascii="Gotham" w:hAnsi="Gotham"/>
+          <w:color w:val="1C3142"/>
+        </w:rPr>
+      </w:pPr>
+    </w:p>
+    <w:p>
+      <w:pPr>
+        <w:pStyle w:val="NormlWeb"/>
+        <w:shd w:val="clear" w:color="auto" w:fill="FFFFFF"/>
+        <w:spacing w:after="360" w:afterAutospacing="0" w:line="360" w:lineRule="auto"/>
+        <w:rPr>
+          <w:rFonts w:ascii="Gotham" w:hAnsi="Gotham"/>
+          <w:color w:val="1C3142"/>
+        </w:rPr>
+      </w:pPr>
+      <w:r>
+        <w:rPr>
+          <w:rFonts w:ascii="Gotham" w:hAnsi="Gotham"/>
+          <w:color w:val="1C3142"/>
+        </w:rPr>
+        <w:t>A Backend fejlesztés lényeges tulajdonsága, hogy a Frontenddel párhuzamosan működik úgy, hogy a felhasználó lehetőleg semmit se vegyen észre a háttérben folyó munkákból. A Backend fejlesztők elsősorban arra összpontosítanak, hogyan működik egy weboldal.</w:t>
+      </w:r>
+    </w:p>
+    <w:p>
+      <w:pPr>
+        <w:pStyle w:val="NormlWeb"/>
+        <w:shd w:val="clear" w:color="auto" w:fill="FFFFFF"/>
+        <w:spacing w:after="360" w:afterAutospacing="0" w:line="360" w:lineRule="auto"/>
+        <w:rPr>
+          <w:rFonts w:ascii="Gotham" w:hAnsi="Gotham"/>
+          <w:color w:val="1C3142"/>
+        </w:rPr>
+      </w:pPr>
+      <w:r>
+        <w:rPr>
+          <w:rFonts w:ascii="Gotham" w:hAnsi="Gotham"/>
+          <w:color w:val="1C3142"/>
+        </w:rPr>
+        <w:t>Ők olyan kódot írnak, amely az általuk fejlesztett alkalmazás működését és logikáját szolgálja, és a technológia, amelyen dolgoznak, soha nem látható közvetlenül a felhasználók számára.</w:t>
+      </w:r>
+    </w:p>
+    <w:p>
+      <w:pPr>
+        <w:pStyle w:val="NormlWeb"/>
+        <w:shd w:val="clear" w:color="auto" w:fill="FFFFFF"/>
+        <w:spacing w:after="360" w:afterAutospacing="0" w:line="360" w:lineRule="auto"/>
+        <w:rPr>
+          <w:rFonts w:ascii="Gotham" w:hAnsi="Gotham"/>
+          <w:color w:val="1C3142"/>
+        </w:rPr>
+      </w:pPr>
+      <w:r>
+        <w:rPr>
+          <w:rFonts w:ascii="Gotham" w:hAnsi="Gotham"/>
+          <w:color w:val="1C3142"/>
+        </w:rPr>
+        <w:t>A Backend programozók feladatai közé tartozhat API-k írása (</w:t>
+      </w:r>
+      <w:proofErr w:type="spellStart"/>
+      <w:r>
+        <w:rPr>
+          <w:rFonts w:ascii="Gotham" w:hAnsi="Gotham"/>
+          <w:color w:val="1C3142"/>
+        </w:rPr>
+        <w:t>Application</w:t>
+      </w:r>
+      <w:proofErr w:type="spellEnd"/>
+      <w:r>
+        <w:rPr>
+          <w:rFonts w:ascii="Gotham" w:hAnsi="Gotham"/>
+          <w:color w:val="1C3142"/>
+        </w:rPr>
+        <w:t xml:space="preserve"> </w:t>
+      </w:r>
+      <w:proofErr w:type="spellStart"/>
+      <w:r>
+        <w:rPr>
+          <w:rFonts w:ascii="Gotham" w:hAnsi="Gotham"/>
+          <w:color w:val="1C3142"/>
+        </w:rPr>
+        <w:t>Programming</w:t>
+      </w:r>
+      <w:proofErr w:type="spellEnd"/>
+      <w:r>
+        <w:rPr>
+          <w:rFonts w:ascii="Gotham" w:hAnsi="Gotham"/>
+          <w:color w:val="1C3142"/>
+        </w:rPr>
+        <w:t xml:space="preserve"> </w:t>
+      </w:r>
+      <w:proofErr w:type="spellStart"/>
+      <w:r>
+        <w:rPr>
+          <w:rFonts w:ascii="Gotham" w:hAnsi="Gotham"/>
+          <w:color w:val="1C3142"/>
+        </w:rPr>
+        <w:t>Interface</w:t>
+      </w:r>
+      <w:proofErr w:type="spellEnd"/>
+      <w:r>
+        <w:rPr>
+          <w:rFonts w:ascii="Gotham" w:hAnsi="Gotham"/>
+          <w:color w:val="1C3142"/>
+        </w:rPr>
+        <w:t>, az adott program utasításait használó eszköz, ami jelentősen gyorsítja a fejlesztést), az adatbázissal való interakcióhoz szükséges kód megírása, könyvtárak létrehozása, üzleti folyamatokon és adatarchitektúrán való munka, és még sok más. Ez gyakran az adott szereptől és a vállalattól függ.</w:t>
+      </w:r>
+    </w:p>
+    <w:p>
+      <w:pPr>
+        <w:rPr>
+          <w:lang w:val="hu-HU"/>
+        </w:rPr>
+      </w:pPr>
+      <w:bookmarkStart w:id="0" w:name="_GoBack"/>
+      <w:bookmarkEnd w:id="0"/>
     </w:p>
     <w:sectPr>
       <w:pgSz w:w="11906" w:h="16838"/>
@@ -4866,7 +6102,6 @@
     <w:next w:val="Norml"/>
     <w:link w:val="Cmsor3Char"/>
     <w:uiPriority w:val="9"/>
-    <w:semiHidden/>
     <w:unhideWhenUsed/>
     <w:qFormat/>
     <w:rsid w:val="00402CAF"/>
@@ -4909,7 +6144,6 @@
   <w:style w:type="character" w:default="1" w:styleId="Bekezdsalapbettpusa">
     <w:name w:val="Default Paragraph Font"/>
     <w:uiPriority w:val="1"/>
-    <w:semiHidden/>
     <w:unhideWhenUsed/>
   </w:style>
   <w:style w:type="table" w:default="1" w:styleId="Normltblzat">
@@ -4998,7 +6232,6 @@
     <w:basedOn w:val="Bekezdsalapbettpusa"/>
     <w:link w:val="Cmsor3"/>
     <w:uiPriority w:val="9"/>
-    <w:semiHidden/>
     <w:rsid w:val="00402CAF"/>
     <w:rPr>
       <w:rFonts w:asciiTheme="majorHAnsi" w:eastAsiaTheme="majorEastAsia" w:hAnsiTheme="majorHAnsi" w:cstheme="majorBidi"/>
@@ -5073,6 +6306,23 @@
     <w:rPr>
       <w:rFonts w:ascii="Calibri" w:eastAsia="Times New Roman" w:hAnsi="Calibri" w:cs="Calibri"/>
       <w:lang w:val="en-GB"/>
+    </w:rPr>
+  </w:style>
+  <w:style w:type="paragraph" w:styleId="NormlWeb">
+    <w:name w:val="Normal (Web)"/>
+    <w:basedOn w:val="Norml"/>
+    <w:uiPriority w:val="99"/>
+    <w:semiHidden/>
+    <w:unhideWhenUsed/>
+    <w:rsid w:val="000554A7"/>
+    <w:pPr>
+      <w:spacing w:before="100" w:beforeAutospacing="1" w:after="100" w:afterAutospacing="1" w:line="240" w:lineRule="auto"/>
+    </w:pPr>
+    <w:rPr>
+      <w:rFonts w:ascii="Times New Roman" w:hAnsi="Times New Roman" w:cs="Times New Roman"/>
+      <w:sz w:val="24"/>
+      <w:szCs w:val="24"/>
+      <w:lang w:val="hu-HU" w:eastAsia="hu-HU"/>
     </w:rPr>
   </w:style>
 </w:styles>

</xml_diff>

<commit_message>
sources added to documentation
</commit_message>
<xml_diff>
--- a/EphemeralZarodolgozat.docx
+++ b/EphemeralZarodolgozat.docx
@@ -46,7 +46,7 @@
                     </pic:cNvPicPr>
                   </pic:nvPicPr>
                   <pic:blipFill>
-                    <a:blip r:embed="rId6" cstate="print">
+                    <a:blip r:embed="rId7" cstate="print">
                       <a:extLst>
                         <a:ext uri="{28A0092B-C50C-407E-A947-70E740481C1C}">
                           <a14:useLocalDpi xmlns:a14="http://schemas.microsoft.com/office/drawing/2010/main" val="0"/>
@@ -116,7 +116,7 @@
                     </pic:cNvPicPr>
                   </pic:nvPicPr>
                   <pic:blipFill>
-                    <a:blip r:embed="rId7">
+                    <a:blip r:embed="rId8">
                       <a:extLst>
                         <a:ext uri="{28A0092B-C50C-407E-A947-70E740481C1C}">
                           <a14:useLocalDpi xmlns:a14="http://schemas.microsoft.com/office/drawing/2010/main" val="0"/>
@@ -1237,7 +1237,7 @@
                     </pic:cNvPicPr>
                   </pic:nvPicPr>
                   <pic:blipFill>
-                    <a:blip r:embed="rId8">
+                    <a:blip r:embed="rId9">
                       <a:extLst>
                         <a:ext uri="{28A0092B-C50C-407E-A947-70E740481C1C}">
                           <a14:useLocalDpi xmlns:a14="http://schemas.microsoft.com/office/drawing/2010/main" val="0"/>
@@ -1410,7 +1410,7 @@
                     </pic:cNvPicPr>
                   </pic:nvPicPr>
                   <pic:blipFill>
-                    <a:blip r:embed="rId9">
+                    <a:blip r:embed="rId10">
                       <a:extLst>
                         <a:ext uri="{28A0092B-C50C-407E-A947-70E740481C1C}">
                           <a14:useLocalDpi xmlns:a14="http://schemas.microsoft.com/office/drawing/2010/main" val="0"/>
@@ -1586,7 +1586,7 @@
                     </pic:cNvPicPr>
                   </pic:nvPicPr>
                   <pic:blipFill>
-                    <a:blip r:embed="rId10">
+                    <a:blip r:embed="rId11">
                       <a:extLst>
                         <a:ext uri="{28A0092B-C50C-407E-A947-70E740481C1C}">
                           <a14:useLocalDpi xmlns:a14="http://schemas.microsoft.com/office/drawing/2010/main" val="0"/>
@@ -1784,7 +1784,7 @@
                     </pic:cNvPicPr>
                   </pic:nvPicPr>
                   <pic:blipFill>
-                    <a:blip r:embed="rId11">
+                    <a:blip r:embed="rId12">
                       <a:extLst>
                         <a:ext uri="{28A0092B-C50C-407E-A947-70E740481C1C}">
                           <a14:useLocalDpi xmlns:a14="http://schemas.microsoft.com/office/drawing/2010/main" val="0"/>
@@ -1884,7 +1884,7 @@
                     </pic:cNvPicPr>
                   </pic:nvPicPr>
                   <pic:blipFill>
-                    <a:blip r:embed="rId12">
+                    <a:blip r:embed="rId13">
                       <a:extLst>
                         <a:ext uri="{28A0092B-C50C-407E-A947-70E740481C1C}">
                           <a14:useLocalDpi xmlns:a14="http://schemas.microsoft.com/office/drawing/2010/main" val="0"/>
@@ -2010,7 +2010,7 @@
                     </pic:cNvPicPr>
                   </pic:nvPicPr>
                   <pic:blipFill>
-                    <a:blip r:embed="rId13" cstate="print">
+                    <a:blip r:embed="rId14" cstate="print">
                       <a:extLst>
                         <a:ext uri="{28A0092B-C50C-407E-A947-70E740481C1C}">
                           <a14:useLocalDpi xmlns:a14="http://schemas.microsoft.com/office/drawing/2010/main" val="0"/>
@@ -2192,7 +2192,7 @@
                     </pic:cNvPicPr>
                   </pic:nvPicPr>
                   <pic:blipFill>
-                    <a:blip r:embed="rId14">
+                    <a:blip r:embed="rId15">
                       <a:extLst>
                         <a:ext uri="{28A0092B-C50C-407E-A947-70E740481C1C}">
                           <a14:useLocalDpi xmlns:a14="http://schemas.microsoft.com/office/drawing/2010/main" val="0"/>
@@ -2317,7 +2317,7 @@
                     </pic:cNvPicPr>
                   </pic:nvPicPr>
                   <pic:blipFill>
-                    <a:blip r:embed="rId15" cstate="print">
+                    <a:blip r:embed="rId16" cstate="print">
                       <a:extLst>
                         <a:ext uri="{28A0092B-C50C-407E-A947-70E740481C1C}">
                           <a14:useLocalDpi xmlns:a14="http://schemas.microsoft.com/office/drawing/2010/main" val="0"/>
@@ -2435,7 +2435,7 @@
                     </pic:cNvPicPr>
                   </pic:nvPicPr>
                   <pic:blipFill>
-                    <a:blip r:embed="rId16" cstate="print">
+                    <a:blip r:embed="rId17" cstate="print">
                       <a:extLst>
                         <a:ext uri="{28A0092B-C50C-407E-A947-70E740481C1C}">
                           <a14:useLocalDpi xmlns:a14="http://schemas.microsoft.com/office/drawing/2010/main" val="0"/>
@@ -2558,7 +2558,7 @@
                     </pic:cNvPicPr>
                   </pic:nvPicPr>
                   <pic:blipFill>
-                    <a:blip r:embed="rId17">
+                    <a:blip r:embed="rId18">
                       <a:extLst>
                         <a:ext uri="{28A0092B-C50C-407E-A947-70E740481C1C}">
                           <a14:useLocalDpi xmlns:a14="http://schemas.microsoft.com/office/drawing/2010/main" val="0"/>
@@ -2674,7 +2674,7 @@
                     </pic:cNvPicPr>
                   </pic:nvPicPr>
                   <pic:blipFill>
-                    <a:blip r:embed="rId18">
+                    <a:blip r:embed="rId19">
                       <a:extLst>
                         <a:ext uri="{28A0092B-C50C-407E-A947-70E740481C1C}">
                           <a14:useLocalDpi xmlns:a14="http://schemas.microsoft.com/office/drawing/2010/main" val="0"/>
@@ -2831,7 +2831,7 @@
                     </pic:cNvPicPr>
                   </pic:nvPicPr>
                   <pic:blipFill>
-                    <a:blip r:embed="rId19">
+                    <a:blip r:embed="rId20">
                       <a:extLst>
                         <a:ext uri="{28A0092B-C50C-407E-A947-70E740481C1C}">
                           <a14:useLocalDpi xmlns:a14="http://schemas.microsoft.com/office/drawing/2010/main" val="0"/>
@@ -3007,7 +3007,7 @@
                     </pic:cNvPicPr>
                   </pic:nvPicPr>
                   <pic:blipFill>
-                    <a:blip r:embed="rId20" cstate="print">
+                    <a:blip r:embed="rId21" cstate="print">
                       <a:extLst>
                         <a:ext uri="{28A0092B-C50C-407E-A947-70E740481C1C}">
                           <a14:useLocalDpi xmlns:a14="http://schemas.microsoft.com/office/drawing/2010/main" val="0"/>
@@ -3074,7 +3074,7 @@
                     </pic:cNvPicPr>
                   </pic:nvPicPr>
                   <pic:blipFill>
-                    <a:blip r:embed="rId21" cstate="print">
+                    <a:blip r:embed="rId22" cstate="print">
                       <a:extLst>
                         <a:ext uri="{28A0092B-C50C-407E-A947-70E740481C1C}">
                           <a14:useLocalDpi xmlns:a14="http://schemas.microsoft.com/office/drawing/2010/main" val="0"/>
@@ -3148,7 +3148,7 @@
                     </pic:cNvPicPr>
                   </pic:nvPicPr>
                   <pic:blipFill>
-                    <a:blip r:embed="rId22" cstate="print">
+                    <a:blip r:embed="rId23" cstate="print">
                       <a:extLst>
                         <a:ext uri="{28A0092B-C50C-407E-A947-70E740481C1C}">
                           <a14:useLocalDpi xmlns:a14="http://schemas.microsoft.com/office/drawing/2010/main" val="0"/>
@@ -3250,7 +3250,7 @@
                     </pic:cNvPicPr>
                   </pic:nvPicPr>
                   <pic:blipFill>
-                    <a:blip r:embed="rId23" cstate="print">
+                    <a:blip r:embed="rId24" cstate="print">
                       <a:extLst>
                         <a:ext uri="{28A0092B-C50C-407E-A947-70E740481C1C}">
                           <a14:useLocalDpi xmlns:a14="http://schemas.microsoft.com/office/drawing/2010/main" val="0"/>
@@ -3339,7 +3339,7 @@
                     </pic:cNvPicPr>
                   </pic:nvPicPr>
                   <pic:blipFill>
-                    <a:blip r:embed="rId24" cstate="print">
+                    <a:blip r:embed="rId25" cstate="print">
                       <a:extLst>
                         <a:ext uri="{28A0092B-C50C-407E-A947-70E740481C1C}">
                           <a14:useLocalDpi xmlns:a14="http://schemas.microsoft.com/office/drawing/2010/main" val="0"/>
@@ -3485,7 +3485,7 @@
                     </pic:cNvPicPr>
                   </pic:nvPicPr>
                   <pic:blipFill>
-                    <a:blip r:embed="rId25" cstate="print">
+                    <a:blip r:embed="rId26" cstate="print">
                       <a:extLst>
                         <a:ext uri="{28A0092B-C50C-407E-A947-70E740481C1C}">
                           <a14:useLocalDpi xmlns:a14="http://schemas.microsoft.com/office/drawing/2010/main" val="0"/>
@@ -3583,7 +3583,7 @@
                     </pic:cNvPicPr>
                   </pic:nvPicPr>
                   <pic:blipFill>
-                    <a:blip r:embed="rId26" cstate="print">
+                    <a:blip r:embed="rId27" cstate="print">
                       <a:extLst>
                         <a:ext uri="{28A0092B-C50C-407E-A947-70E740481C1C}">
                           <a14:useLocalDpi xmlns:a14="http://schemas.microsoft.com/office/drawing/2010/main" val="0"/>
@@ -3782,7 +3782,7 @@
                     <pic:cNvPicPr/>
                   </pic:nvPicPr>
                   <pic:blipFill>
-                    <a:blip r:embed="rId27"/>
+                    <a:blip r:embed="rId28"/>
                     <a:stretch>
                       <a:fillRect/>
                     </a:stretch>
@@ -3844,7 +3844,7 @@
                     <pic:cNvPicPr/>
                   </pic:nvPicPr>
                   <pic:blipFill>
-                    <a:blip r:embed="rId28" cstate="print">
+                    <a:blip r:embed="rId29" cstate="print">
                       <a:extLst>
                         <a:ext uri="{28A0092B-C50C-407E-A947-70E740481C1C}">
                           <a14:useLocalDpi xmlns:a14="http://schemas.microsoft.com/office/drawing/2010/main" val="0"/>
@@ -3956,7 +3956,7 @@
                     </pic:cNvPicPr>
                   </pic:nvPicPr>
                   <pic:blipFill>
-                    <a:blip r:embed="rId29" cstate="print">
+                    <a:blip r:embed="rId30" cstate="print">
                       <a:extLst>
                         <a:ext uri="{28A0092B-C50C-407E-A947-70E740481C1C}">
                           <a14:useLocalDpi xmlns:a14="http://schemas.microsoft.com/office/drawing/2010/main" val="0"/>
@@ -4023,7 +4023,7 @@
                     </pic:cNvPicPr>
                   </pic:nvPicPr>
                   <pic:blipFill>
-                    <a:blip r:embed="rId30" cstate="print">
+                    <a:blip r:embed="rId31" cstate="print">
                       <a:extLst>
                         <a:ext uri="{28A0092B-C50C-407E-A947-70E740481C1C}">
                           <a14:useLocalDpi xmlns:a14="http://schemas.microsoft.com/office/drawing/2010/main" val="0"/>
@@ -4346,7 +4346,7 @@
                     <pic:cNvPicPr/>
                   </pic:nvPicPr>
                   <pic:blipFill>
-                    <a:blip r:embed="rId31"/>
+                    <a:blip r:embed="rId32"/>
                     <a:stretch>
                       <a:fillRect/>
                     </a:stretch>
@@ -4579,7 +4579,7 @@
                     </pic:cNvPicPr>
                   </pic:nvPicPr>
                   <pic:blipFill>
-                    <a:blip r:embed="rId32" cstate="print">
+                    <a:blip r:embed="rId33" cstate="print">
                       <a:extLst>
                         <a:ext uri="{28A0092B-C50C-407E-A947-70E740481C1C}">
                           <a14:useLocalDpi xmlns:a14="http://schemas.microsoft.com/office/drawing/2010/main" val="0"/>
@@ -4972,7 +4972,7 @@
                     </pic:cNvPicPr>
                   </pic:nvPicPr>
                   <pic:blipFill>
-                    <a:blip r:embed="rId33">
+                    <a:blip r:embed="rId34">
                       <a:extLst>
                         <a:ext uri="{28A0092B-C50C-407E-A947-70E740481C1C}">
                           <a14:useLocalDpi xmlns:a14="http://schemas.microsoft.com/office/drawing/2010/main" val="0"/>
@@ -5146,7 +5146,7 @@
                     </pic:cNvPicPr>
                   </pic:nvPicPr>
                   <pic:blipFill>
-                    <a:blip r:embed="rId34" cstate="print">
+                    <a:blip r:embed="rId35" cstate="print">
                       <a:extLst>
                         <a:ext uri="{28A0092B-C50C-407E-A947-70E740481C1C}">
                           <a14:useLocalDpi xmlns:a14="http://schemas.microsoft.com/office/drawing/2010/main" val="0"/>
@@ -5429,7 +5429,7 @@
                     </pic:cNvPicPr>
                   </pic:nvPicPr>
                   <pic:blipFill>
-                    <a:blip r:embed="rId35" cstate="print">
+                    <a:blip r:embed="rId36" cstate="print">
                       <a:extLst>
                         <a:ext uri="{28A0092B-C50C-407E-A947-70E740481C1C}">
                           <a14:useLocalDpi xmlns:a14="http://schemas.microsoft.com/office/drawing/2010/main" val="0"/>
@@ -5818,7 +5818,7 @@
                     </pic:cNvPicPr>
                   </pic:nvPicPr>
                   <pic:blipFill>
-                    <a:blip r:embed="rId36">
+                    <a:blip r:embed="rId37">
                       <a:extLst>
                         <a:ext uri="{28A0092B-C50C-407E-A947-70E740481C1C}">
                           <a14:useLocalDpi xmlns:a14="http://schemas.microsoft.com/office/drawing/2010/main" val="0"/>
@@ -5909,6 +5909,7 @@
       </w:pPr>
       <w:r>
         <w:rPr>
+          <w:noProof/>
           <w:lang w:val="hu-HU"/>
         </w:rPr>
         <w:drawing>
@@ -5916,55 +5917,6 @@
             <wp:extent cx="5040000" cy="2563200"/>
             <wp:effectExtent l="0" t="0" r="8255" b="8890"/>
             <wp:docPr id="10" name="Kép 10"/>
-            <wp:cNvGraphicFramePr>
-              <a:graphicFrameLocks xmlns:a="http://schemas.openxmlformats.org/drawingml/2006/main" noChangeAspect="1"/>
-            </wp:cNvGraphicFramePr>
-            <a:graphic xmlns:a="http://schemas.openxmlformats.org/drawingml/2006/main">
-              <a:graphicData uri="http://schemas.openxmlformats.org/drawingml/2006/picture">
-                <pic:pic xmlns:pic="http://schemas.openxmlformats.org/drawingml/2006/picture">
-                  <pic:nvPicPr>
-                    <pic:cNvPr id="1" name=""/>
-                    <pic:cNvPicPr/>
-                  </pic:nvPicPr>
-                  <pic:blipFill>
-                    <a:blip r:embed="rId37"/>
-                    <a:stretch>
-                      <a:fillRect/>
-                    </a:stretch>
-                  </pic:blipFill>
-                  <pic:spPr>
-                    <a:xfrm>
-                      <a:off x="0" y="0"/>
-                      <a:ext cx="5040000" cy="2563200"/>
-                    </a:xfrm>
-                    <a:prstGeom prst="rect">
-                      <a:avLst/>
-                    </a:prstGeom>
-                  </pic:spPr>
-                </pic:pic>
-              </a:graphicData>
-            </a:graphic>
-          </wp:inline>
-        </w:drawing>
-      </w:r>
-    </w:p>
-    <w:p>
-      <w:pPr>
-        <w:spacing w:line="360" w:lineRule="auto"/>
-        <w:jc w:val="center"/>
-        <w:rPr>
-          <w:lang w:val="hu-HU"/>
-        </w:rPr>
-      </w:pPr>
-      <w:r>
-        <w:rPr>
-          <w:lang w:val="hu-HU"/>
-        </w:rPr>
-        <w:drawing>
-          <wp:inline distT="0" distB="0" distL="0" distR="0" wp14:anchorId="65651A7C" wp14:editId="6F9F337F">
-            <wp:extent cx="5040000" cy="2559600"/>
-            <wp:effectExtent l="0" t="0" r="8255" b="0"/>
-            <wp:docPr id="9" name="Kép 9"/>
             <wp:cNvGraphicFramePr>
               <a:graphicFrameLocks xmlns:a="http://schemas.openxmlformats.org/drawingml/2006/main" noChangeAspect="1"/>
             </wp:cNvGraphicFramePr>
@@ -5984,7 +5936,7 @@
                   <pic:spPr>
                     <a:xfrm>
                       <a:off x="0" y="0"/>
-                      <a:ext cx="5040000" cy="2559600"/>
+                      <a:ext cx="5040000" cy="2563200"/>
                     </a:xfrm>
                     <a:prstGeom prst="rect">
                       <a:avLst/>
@@ -6000,35 +5952,21 @@
     <w:p>
       <w:pPr>
         <w:spacing w:line="360" w:lineRule="auto"/>
-        <w:rPr>
-          <w:sz w:val="24"/>
-          <w:szCs w:val="24"/>
-          <w:lang w:val="hu-HU"/>
-        </w:rPr>
-      </w:pPr>
-    </w:p>
-    <w:p>
-      <w:pPr>
-        <w:spacing w:line="360" w:lineRule="auto"/>
-        <w:jc w:val="center"/>
-        <w:rPr>
-          <w:sz w:val="24"/>
-          <w:szCs w:val="24"/>
-          <w:lang w:val="hu-HU"/>
-        </w:rPr>
-      </w:pPr>
-      <w:r>
-        <w:rPr>
-          <w:sz w:val="24"/>
-          <w:szCs w:val="24"/>
-          <w:lang w:val="hu-HU"/>
-        </w:rPr>
-        <w:lastRenderedPageBreak/>
+        <w:jc w:val="center"/>
+        <w:rPr>
+          <w:lang w:val="hu-HU"/>
+        </w:rPr>
+      </w:pPr>
+      <w:r>
+        <w:rPr>
+          <w:noProof/>
+          <w:lang w:val="hu-HU"/>
+        </w:rPr>
         <w:drawing>
-          <wp:inline distT="0" distB="0" distL="0" distR="0" wp14:anchorId="339AC7BE" wp14:editId="5A55C0EB">
-            <wp:extent cx="2819400" cy="1863626"/>
-            <wp:effectExtent l="0" t="0" r="0" b="3810"/>
-            <wp:docPr id="11" name="Kép 11"/>
+          <wp:inline distT="0" distB="0" distL="0" distR="0" wp14:anchorId="65651A7C" wp14:editId="6F9F337F">
+            <wp:extent cx="5040000" cy="2559600"/>
+            <wp:effectExtent l="0" t="0" r="8255" b="0"/>
+            <wp:docPr id="9" name="Kép 9"/>
             <wp:cNvGraphicFramePr>
               <a:graphicFrameLocks xmlns:a="http://schemas.openxmlformats.org/drawingml/2006/main" noChangeAspect="1"/>
             </wp:cNvGraphicFramePr>
@@ -6048,7 +5986,7 @@
                   <pic:spPr>
                     <a:xfrm>
                       <a:off x="0" y="0"/>
-                      <a:ext cx="2835784" cy="1874456"/>
+                      <a:ext cx="5040000" cy="2559600"/>
                     </a:xfrm>
                     <a:prstGeom prst="rect">
                       <a:avLst/>
@@ -6063,130 +6001,37 @@
     </w:p>
     <w:p>
       <w:pPr>
-        <w:pStyle w:val="Cmsor2"/>
-        <w:rPr>
-          <w:lang w:val="hu-HU"/>
-        </w:rPr>
-      </w:pPr>
-      <w:r>
-        <w:rPr>
-          <w:lang w:val="hu-HU"/>
-        </w:rPr>
-        <w:t>Menüpontok</w:t>
-      </w:r>
-    </w:p>
-    <w:p>
-      <w:pPr>
-        <w:rPr>
-          <w:lang w:val="hu-HU"/>
-        </w:rPr>
-      </w:pPr>
-    </w:p>
-    <w:p>
-      <w:pPr>
-        <w:spacing w:line="360" w:lineRule="auto"/>
-        <w:rPr>
-          <w:sz w:val="24"/>
-          <w:szCs w:val="24"/>
-          <w:lang w:val="hu-HU"/>
-        </w:rPr>
-      </w:pPr>
-      <w:r>
-        <w:rPr>
-          <w:sz w:val="24"/>
-          <w:szCs w:val="24"/>
-          <w:lang w:val="hu-HU"/>
-        </w:rPr>
-        <w:t xml:space="preserve">A </w:t>
-      </w:r>
-      <w:r>
-        <w:rPr>
-          <w:sz w:val="24"/>
-          <w:szCs w:val="24"/>
-          <w:lang w:val="hu-HU"/>
-        </w:rPr>
-        <w:t>L</w:t>
-      </w:r>
-      <w:r>
-        <w:rPr>
-          <w:sz w:val="24"/>
-          <w:szCs w:val="24"/>
-          <w:lang w:val="hu-HU"/>
-        </w:rPr>
-        <w:t>eírás</w:t>
-      </w:r>
-      <w:r>
-        <w:rPr>
-          <w:sz w:val="24"/>
-          <w:szCs w:val="24"/>
-          <w:lang w:val="hu-HU"/>
-        </w:rPr>
-        <w:t xml:space="preserve"> (</w:t>
-      </w:r>
-      <w:proofErr w:type="spellStart"/>
-      <w:r>
-        <w:rPr>
-          <w:sz w:val="24"/>
-          <w:szCs w:val="24"/>
-          <w:lang w:val="hu-HU"/>
-        </w:rPr>
-        <w:t>D</w:t>
-      </w:r>
-      <w:r>
-        <w:rPr>
-          <w:sz w:val="24"/>
-          <w:szCs w:val="24"/>
-          <w:lang w:val="hu-HU"/>
-        </w:rPr>
-        <w:t>escription</w:t>
-      </w:r>
-      <w:proofErr w:type="spellEnd"/>
-      <w:r>
-        <w:rPr>
-          <w:sz w:val="24"/>
-          <w:szCs w:val="24"/>
-          <w:lang w:val="hu-HU"/>
-        </w:rPr>
-        <w:t>)</w:t>
-      </w:r>
-      <w:r>
-        <w:rPr>
-          <w:sz w:val="24"/>
-          <w:szCs w:val="24"/>
-          <w:lang w:val="hu-HU"/>
-        </w:rPr>
-        <w:t xml:space="preserve"> menüpontban </w:t>
-      </w:r>
-      <w:r>
-        <w:rPr>
-          <w:sz w:val="24"/>
-          <w:szCs w:val="24"/>
-          <w:lang w:val="hu-HU"/>
-        </w:rPr>
-        <w:t>egy rövid ismeretőt olvashat a felhasználó a játékról.</w:t>
-      </w:r>
-    </w:p>
-    <w:p>
-      <w:pPr>
-        <w:spacing w:line="360" w:lineRule="auto"/>
-        <w:jc w:val="center"/>
-        <w:rPr>
-          <w:sz w:val="24"/>
-          <w:szCs w:val="24"/>
-          <w:lang w:val="hu-HU"/>
-        </w:rPr>
-      </w:pPr>
-      <w:r>
-        <w:rPr>
-          <w:sz w:val="24"/>
-          <w:szCs w:val="24"/>
-          <w:lang w:val="hu-HU"/>
-        </w:rPr>
+        <w:spacing w:line="360" w:lineRule="auto"/>
+        <w:rPr>
+          <w:sz w:val="24"/>
+          <w:szCs w:val="24"/>
+          <w:lang w:val="hu-HU"/>
+        </w:rPr>
+      </w:pPr>
+    </w:p>
+    <w:p>
+      <w:pPr>
+        <w:spacing w:line="360" w:lineRule="auto"/>
+        <w:jc w:val="center"/>
+        <w:rPr>
+          <w:sz w:val="24"/>
+          <w:szCs w:val="24"/>
+          <w:lang w:val="hu-HU"/>
+        </w:rPr>
+      </w:pPr>
+      <w:r>
+        <w:rPr>
+          <w:noProof/>
+          <w:sz w:val="24"/>
+          <w:szCs w:val="24"/>
+          <w:lang w:val="hu-HU"/>
+        </w:rPr>
+        <w:lastRenderedPageBreak/>
         <w:drawing>
-          <wp:inline distT="0" distB="0" distL="0" distR="0" wp14:anchorId="044D0218" wp14:editId="3511634C">
-            <wp:extent cx="4971600" cy="2520000"/>
-            <wp:effectExtent l="0" t="0" r="635" b="0"/>
-            <wp:docPr id="12" name="Kép 12"/>
+          <wp:inline distT="0" distB="0" distL="0" distR="0" wp14:anchorId="339AC7BE" wp14:editId="5A55C0EB">
+            <wp:extent cx="2819400" cy="1863626"/>
+            <wp:effectExtent l="0" t="0" r="0" b="3810"/>
+            <wp:docPr id="11" name="Kép 11"/>
             <wp:cNvGraphicFramePr>
               <a:graphicFrameLocks xmlns:a="http://schemas.openxmlformats.org/drawingml/2006/main" noChangeAspect="1"/>
             </wp:cNvGraphicFramePr>
@@ -6206,7 +6051,7 @@
                   <pic:spPr>
                     <a:xfrm>
                       <a:off x="0" y="0"/>
-                      <a:ext cx="4971600" cy="2520000"/>
+                      <a:ext cx="2835784" cy="1874456"/>
                     </a:xfrm>
                     <a:prstGeom prst="rect">
                       <a:avLst/>
@@ -6221,6 +6066,27 @@
     </w:p>
     <w:p>
       <w:pPr>
+        <w:pStyle w:val="Cmsor2"/>
+        <w:rPr>
+          <w:lang w:val="hu-HU"/>
+        </w:rPr>
+      </w:pPr>
+      <w:r>
+        <w:rPr>
+          <w:lang w:val="hu-HU"/>
+        </w:rPr>
+        <w:t>Menüpontok</w:t>
+      </w:r>
+    </w:p>
+    <w:p>
+      <w:pPr>
+        <w:rPr>
+          <w:lang w:val="hu-HU"/>
+        </w:rPr>
+      </w:pPr>
+    </w:p>
+    <w:p>
+      <w:pPr>
         <w:spacing w:line="360" w:lineRule="auto"/>
         <w:rPr>
           <w:sz w:val="24"/>
@@ -6242,31 +6108,23 @@
           <w:szCs w:val="24"/>
           <w:lang w:val="hu-HU"/>
         </w:rPr>
-        <w:t>R</w:t>
-      </w:r>
-      <w:r>
-        <w:rPr>
-          <w:sz w:val="24"/>
-          <w:szCs w:val="24"/>
-          <w:lang w:val="hu-HU"/>
-        </w:rPr>
-        <w:t>ólunk</w:t>
-      </w:r>
-      <w:r>
-        <w:rPr>
-          <w:sz w:val="24"/>
-          <w:szCs w:val="24"/>
-          <w:lang w:val="hu-HU"/>
-        </w:rPr>
-        <w:t xml:space="preserve"> </w:t>
-      </w:r>
-      <w:r>
-        <w:rPr>
-          <w:sz w:val="24"/>
-          <w:szCs w:val="24"/>
-          <w:lang w:val="hu-HU"/>
-        </w:rPr>
-        <w:t>(</w:t>
+        <w:t>L</w:t>
+      </w:r>
+      <w:r>
+        <w:rPr>
+          <w:sz w:val="24"/>
+          <w:szCs w:val="24"/>
+          <w:lang w:val="hu-HU"/>
+        </w:rPr>
+        <w:t>eírás</w:t>
+      </w:r>
+      <w:r>
+        <w:rPr>
+          <w:sz w:val="24"/>
+          <w:szCs w:val="24"/>
+          <w:lang w:val="hu-HU"/>
+        </w:rPr>
+        <w:t xml:space="preserve"> (</w:t>
       </w:r>
       <w:proofErr w:type="spellStart"/>
       <w:r>
@@ -6275,15 +6133,15 @@
           <w:szCs w:val="24"/>
           <w:lang w:val="hu-HU"/>
         </w:rPr>
-        <w:t>A</w:t>
-      </w:r>
-      <w:r>
-        <w:rPr>
-          <w:sz w:val="24"/>
-          <w:szCs w:val="24"/>
-          <w:lang w:val="hu-HU"/>
-        </w:rPr>
-        <w:t>bout</w:t>
+        <w:t>D</w:t>
+      </w:r>
+      <w:r>
+        <w:rPr>
+          <w:sz w:val="24"/>
+          <w:szCs w:val="24"/>
+          <w:lang w:val="hu-HU"/>
+        </w:rPr>
+        <w:t>escription</w:t>
       </w:r>
       <w:proofErr w:type="spellEnd"/>
       <w:r>
@@ -6292,30 +6150,47 @@
           <w:szCs w:val="24"/>
           <w:lang w:val="hu-HU"/>
         </w:rPr>
-        <w:t>) menüpontban mi, a projekt készítői vagyunk rajta egy-egy kártyán, rajta a mi feladatrészünkkel.</w:t>
-      </w:r>
-    </w:p>
-    <w:p>
-      <w:pPr>
-        <w:spacing w:line="360" w:lineRule="auto"/>
-        <w:jc w:val="center"/>
-        <w:rPr>
-          <w:sz w:val="24"/>
-          <w:szCs w:val="24"/>
-          <w:lang w:val="hu-HU"/>
-        </w:rPr>
-      </w:pPr>
-      <w:r>
-        <w:rPr>
+        <w:t>)</w:t>
+      </w:r>
+      <w:r>
+        <w:rPr>
+          <w:sz w:val="24"/>
+          <w:szCs w:val="24"/>
+          <w:lang w:val="hu-HU"/>
+        </w:rPr>
+        <w:t xml:space="preserve"> menüpontban </w:t>
+      </w:r>
+      <w:r>
+        <w:rPr>
+          <w:sz w:val="24"/>
+          <w:szCs w:val="24"/>
+          <w:lang w:val="hu-HU"/>
+        </w:rPr>
+        <w:t>egy rövid ismeretőt olvashat a felhasználó a játékról.</w:t>
+      </w:r>
+    </w:p>
+    <w:p>
+      <w:pPr>
+        <w:spacing w:line="360" w:lineRule="auto"/>
+        <w:jc w:val="center"/>
+        <w:rPr>
+          <w:sz w:val="24"/>
+          <w:szCs w:val="24"/>
+          <w:lang w:val="hu-HU"/>
+        </w:rPr>
+      </w:pPr>
+      <w:r>
+        <w:rPr>
+          <w:noProof/>
           <w:sz w:val="24"/>
           <w:szCs w:val="24"/>
           <w:lang w:val="hu-HU"/>
         </w:rPr>
         <w:drawing>
-          <wp:inline distT="0" distB="0" distL="0" distR="0" wp14:anchorId="6164DB99" wp14:editId="288D222A">
-            <wp:extent cx="5040000" cy="2559600"/>
-            <wp:effectExtent l="0" t="0" r="8255" b="0"/>
-            <wp:docPr id="13" name="Kép 13"/>
+          <wp:inline distT="0" distB="0" distL="0" distR="0" wp14:anchorId="044D0218" wp14:editId="3511634C">
+            <wp:extent cx="4971600" cy="2520000"/>
+            <wp:effectExtent l="0" t="0" r="635" b="0"/>
+            <wp:docPr id="12" name="Kép 12"/>
             <wp:cNvGraphicFramePr>
               <a:graphicFrameLocks xmlns:a="http://schemas.openxmlformats.org/drawingml/2006/main" noChangeAspect="1"/>
             </wp:cNvGraphicFramePr>
@@ -6335,7 +6210,7 @@
                   <pic:spPr>
                     <a:xfrm>
                       <a:off x="0" y="0"/>
-                      <a:ext cx="5040000" cy="2559600"/>
+                      <a:ext cx="4971600" cy="2520000"/>
                     </a:xfrm>
                     <a:prstGeom prst="rect">
                       <a:avLst/>
@@ -6363,24 +6238,23 @@
           <w:szCs w:val="24"/>
           <w:lang w:val="hu-HU"/>
         </w:rPr>
-        <w:lastRenderedPageBreak/>
-        <w:t xml:space="preserve">A  </w:t>
-      </w:r>
-      <w:r>
-        <w:rPr>
-          <w:sz w:val="24"/>
-          <w:szCs w:val="24"/>
-          <w:lang w:val="hu-HU"/>
-        </w:rPr>
-        <w:t>K</w:t>
-      </w:r>
-      <w:r>
-        <w:rPr>
-          <w:sz w:val="24"/>
-          <w:szCs w:val="24"/>
-          <w:lang w:val="hu-HU"/>
-        </w:rPr>
-        <w:t>eresés</w:t>
+        <w:t xml:space="preserve">A </w:t>
+      </w:r>
+      <w:r>
+        <w:rPr>
+          <w:sz w:val="24"/>
+          <w:szCs w:val="24"/>
+          <w:lang w:val="hu-HU"/>
+        </w:rPr>
+        <w:t>R</w:t>
+      </w:r>
+      <w:r>
+        <w:rPr>
+          <w:sz w:val="24"/>
+          <w:szCs w:val="24"/>
+          <w:lang w:val="hu-HU"/>
+        </w:rPr>
+        <w:t>ólunk</w:t>
       </w:r>
       <w:r>
         <w:rPr>
@@ -6405,15 +6279,15 @@
           <w:szCs w:val="24"/>
           <w:lang w:val="hu-HU"/>
         </w:rPr>
-        <w:t>S</w:t>
-      </w:r>
-      <w:r>
-        <w:rPr>
-          <w:sz w:val="24"/>
-          <w:szCs w:val="24"/>
-          <w:lang w:val="hu-HU"/>
-        </w:rPr>
-        <w:t>earch</w:t>
+        <w:t>A</w:t>
+      </w:r>
+      <w:r>
+        <w:rPr>
+          <w:sz w:val="24"/>
+          <w:szCs w:val="24"/>
+          <w:lang w:val="hu-HU"/>
+        </w:rPr>
+        <w:t>bout</w:t>
       </w:r>
       <w:proofErr w:type="spellEnd"/>
       <w:r>
@@ -6422,110 +6296,31 @@
           <w:szCs w:val="24"/>
           <w:lang w:val="hu-HU"/>
         </w:rPr>
-        <w:t xml:space="preserve">) menüpontban az eddig regisztrált összes felhasználó van kilistázva, rájuk kattintva meglehet tekinteni a statisztikájukat, esetleg azt, hogy </w:t>
-      </w:r>
-      <w:r>
-        <w:rPr>
-          <w:sz w:val="24"/>
-          <w:szCs w:val="24"/>
-          <w:lang w:val="hu-HU"/>
-        </w:rPr>
-        <w:t xml:space="preserve">ki vannak e </w:t>
-      </w:r>
-      <w:proofErr w:type="spellStart"/>
-      <w:r>
-        <w:rPr>
-          <w:sz w:val="24"/>
-          <w:szCs w:val="24"/>
-          <w:lang w:val="hu-HU"/>
-        </w:rPr>
-        <w:t>bannolva</w:t>
-      </w:r>
-      <w:proofErr w:type="spellEnd"/>
-      <w:r>
-        <w:rPr>
-          <w:sz w:val="24"/>
-          <w:szCs w:val="24"/>
-          <w:lang w:val="hu-HU"/>
-        </w:rPr>
-        <w:t xml:space="preserve">. </w:t>
-      </w:r>
-      <w:proofErr w:type="spellStart"/>
-      <w:r>
-        <w:rPr>
-          <w:sz w:val="24"/>
-          <w:szCs w:val="24"/>
-          <w:lang w:val="hu-HU"/>
-        </w:rPr>
-        <w:t>Admin</w:t>
-      </w:r>
-      <w:proofErr w:type="spellEnd"/>
-      <w:r>
-        <w:rPr>
-          <w:sz w:val="24"/>
-          <w:szCs w:val="24"/>
-          <w:lang w:val="hu-HU"/>
-        </w:rPr>
-        <w:t xml:space="preserve"> jogosultsággal rendelkező felhasználók itt tudják kizárólagosan csakis a sima felhasználókat </w:t>
-      </w:r>
-      <w:proofErr w:type="spellStart"/>
-      <w:r>
-        <w:rPr>
-          <w:sz w:val="24"/>
-          <w:szCs w:val="24"/>
-          <w:lang w:val="hu-HU"/>
-        </w:rPr>
-        <w:t>bannolni</w:t>
-      </w:r>
-      <w:proofErr w:type="spellEnd"/>
-      <w:r>
-        <w:rPr>
-          <w:sz w:val="24"/>
-          <w:szCs w:val="24"/>
-          <w:lang w:val="hu-HU"/>
-        </w:rPr>
-        <w:t xml:space="preserve">, </w:t>
-      </w:r>
-      <w:proofErr w:type="spellStart"/>
-      <w:r>
-        <w:rPr>
-          <w:sz w:val="24"/>
-          <w:szCs w:val="24"/>
-          <w:lang w:val="hu-HU"/>
-        </w:rPr>
-        <w:t>unbannolni</w:t>
-      </w:r>
-      <w:proofErr w:type="spellEnd"/>
-      <w:r>
-        <w:rPr>
-          <w:sz w:val="24"/>
-          <w:szCs w:val="24"/>
-          <w:lang w:val="hu-HU"/>
-        </w:rPr>
-        <w:t>, törölni a fiókjukat.</w:t>
-      </w:r>
-    </w:p>
-    <w:p>
-      <w:pPr>
-        <w:spacing w:line="360" w:lineRule="auto"/>
-        <w:jc w:val="center"/>
-        <w:rPr>
-          <w:sz w:val="24"/>
-          <w:szCs w:val="24"/>
-          <w:lang w:val="hu-HU"/>
-        </w:rPr>
-      </w:pPr>
-      <w:r>
-        <w:rPr>
+        <w:t>) menüpontban mi, a projekt készítői vagyunk rajta egy-egy kártyán, rajta a mi feladatrészünkkel.</w:t>
+      </w:r>
+    </w:p>
+    <w:p>
+      <w:pPr>
+        <w:spacing w:line="360" w:lineRule="auto"/>
+        <w:jc w:val="center"/>
+        <w:rPr>
+          <w:sz w:val="24"/>
+          <w:szCs w:val="24"/>
+          <w:lang w:val="hu-HU"/>
+        </w:rPr>
+      </w:pPr>
+      <w:r>
+        <w:rPr>
+          <w:noProof/>
           <w:sz w:val="24"/>
           <w:szCs w:val="24"/>
           <w:lang w:val="hu-HU"/>
         </w:rPr>
         <w:drawing>
-          <wp:inline distT="0" distB="0" distL="0" distR="0" wp14:anchorId="4DEC3723" wp14:editId="2FB6912C">
-            <wp:extent cx="5040000" cy="2541600"/>
+          <wp:inline distT="0" distB="0" distL="0" distR="0" wp14:anchorId="6164DB99" wp14:editId="288D222A">
+            <wp:extent cx="5040000" cy="2559600"/>
             <wp:effectExtent l="0" t="0" r="8255" b="0"/>
-            <wp:docPr id="14" name="Kép 14"/>
+            <wp:docPr id="13" name="Kép 13"/>
             <wp:cNvGraphicFramePr>
               <a:graphicFrameLocks xmlns:a="http://schemas.openxmlformats.org/drawingml/2006/main" noChangeAspect="1"/>
             </wp:cNvGraphicFramePr>
@@ -6545,7 +6340,7 @@
                   <pic:spPr>
                     <a:xfrm>
                       <a:off x="0" y="0"/>
-                      <a:ext cx="5040000" cy="2541600"/>
+                      <a:ext cx="5040000" cy="2559600"/>
                     </a:xfrm>
                     <a:prstGeom prst="rect">
                       <a:avLst/>
@@ -6561,24 +6356,182 @@
     <w:p>
       <w:pPr>
         <w:spacing w:line="360" w:lineRule="auto"/>
-        <w:jc w:val="center"/>
-        <w:rPr>
-          <w:sz w:val="24"/>
-          <w:szCs w:val="24"/>
-          <w:lang w:val="hu-HU"/>
-        </w:rPr>
-      </w:pPr>
-      <w:r>
-        <w:rPr>
+        <w:rPr>
+          <w:sz w:val="24"/>
+          <w:szCs w:val="24"/>
+          <w:lang w:val="hu-HU"/>
+        </w:rPr>
+      </w:pPr>
+      <w:r>
+        <w:rPr>
+          <w:sz w:val="24"/>
+          <w:szCs w:val="24"/>
+          <w:lang w:val="hu-HU"/>
+        </w:rPr>
+        <w:lastRenderedPageBreak/>
+        <w:t xml:space="preserve">A  </w:t>
+      </w:r>
+      <w:r>
+        <w:rPr>
+          <w:sz w:val="24"/>
+          <w:szCs w:val="24"/>
+          <w:lang w:val="hu-HU"/>
+        </w:rPr>
+        <w:t>K</w:t>
+      </w:r>
+      <w:r>
+        <w:rPr>
+          <w:sz w:val="24"/>
+          <w:szCs w:val="24"/>
+          <w:lang w:val="hu-HU"/>
+        </w:rPr>
+        <w:t>eresés</w:t>
+      </w:r>
+      <w:r>
+        <w:rPr>
+          <w:sz w:val="24"/>
+          <w:szCs w:val="24"/>
+          <w:lang w:val="hu-HU"/>
+        </w:rPr>
+        <w:t xml:space="preserve"> </w:t>
+      </w:r>
+      <w:r>
+        <w:rPr>
+          <w:sz w:val="24"/>
+          <w:szCs w:val="24"/>
+          <w:lang w:val="hu-HU"/>
+        </w:rPr>
+        <w:t>(</w:t>
+      </w:r>
+      <w:proofErr w:type="spellStart"/>
+      <w:r>
+        <w:rPr>
+          <w:sz w:val="24"/>
+          <w:szCs w:val="24"/>
+          <w:lang w:val="hu-HU"/>
+        </w:rPr>
+        <w:t>S</w:t>
+      </w:r>
+      <w:r>
+        <w:rPr>
+          <w:sz w:val="24"/>
+          <w:szCs w:val="24"/>
+          <w:lang w:val="hu-HU"/>
+        </w:rPr>
+        <w:t>earch</w:t>
+      </w:r>
+      <w:proofErr w:type="spellEnd"/>
+      <w:r>
+        <w:rPr>
+          <w:sz w:val="24"/>
+          <w:szCs w:val="24"/>
+          <w:lang w:val="hu-HU"/>
+        </w:rPr>
+        <w:t xml:space="preserve">) menüpontban az eddig regisztrált összes felhasználó van kilistázva, rájuk kattintva meglehet tekinteni a statisztikájukat, esetleg azt, hogy </w:t>
+      </w:r>
+      <w:r>
+        <w:rPr>
+          <w:sz w:val="24"/>
+          <w:szCs w:val="24"/>
+          <w:lang w:val="hu-HU"/>
+        </w:rPr>
+        <w:t xml:space="preserve">ki vannak e </w:t>
+      </w:r>
+      <w:proofErr w:type="spellStart"/>
+      <w:r>
+        <w:rPr>
+          <w:sz w:val="24"/>
+          <w:szCs w:val="24"/>
+          <w:lang w:val="hu-HU"/>
+        </w:rPr>
+        <w:t>bannolva</w:t>
+      </w:r>
+      <w:proofErr w:type="spellEnd"/>
+      <w:r>
+        <w:rPr>
+          <w:sz w:val="24"/>
+          <w:szCs w:val="24"/>
+          <w:lang w:val="hu-HU"/>
+        </w:rPr>
+        <w:t xml:space="preserve">. </w:t>
+      </w:r>
+      <w:proofErr w:type="spellStart"/>
+      <w:r>
+        <w:rPr>
+          <w:sz w:val="24"/>
+          <w:szCs w:val="24"/>
+          <w:lang w:val="hu-HU"/>
+        </w:rPr>
+        <w:t>Admin</w:t>
+      </w:r>
+      <w:proofErr w:type="spellEnd"/>
+      <w:r>
+        <w:rPr>
+          <w:sz w:val="24"/>
+          <w:szCs w:val="24"/>
+          <w:lang w:val="hu-HU"/>
+        </w:rPr>
+        <w:t xml:space="preserve"> jogosultsággal rendelkező felhasználók itt tudják kizárólagosan csakis a sima felhasználókat </w:t>
+      </w:r>
+      <w:proofErr w:type="spellStart"/>
+      <w:r>
+        <w:rPr>
+          <w:sz w:val="24"/>
+          <w:szCs w:val="24"/>
+          <w:lang w:val="hu-HU"/>
+        </w:rPr>
+        <w:t>bannolni</w:t>
+      </w:r>
+      <w:proofErr w:type="spellEnd"/>
+      <w:r>
+        <w:rPr>
+          <w:sz w:val="24"/>
+          <w:szCs w:val="24"/>
+          <w:lang w:val="hu-HU"/>
+        </w:rPr>
+        <w:t xml:space="preserve">, </w:t>
+      </w:r>
+      <w:proofErr w:type="spellStart"/>
+      <w:r>
+        <w:rPr>
+          <w:sz w:val="24"/>
+          <w:szCs w:val="24"/>
+          <w:lang w:val="hu-HU"/>
+        </w:rPr>
+        <w:t>unbannolni</w:t>
+      </w:r>
+      <w:proofErr w:type="spellEnd"/>
+      <w:r>
+        <w:rPr>
+          <w:sz w:val="24"/>
+          <w:szCs w:val="24"/>
+          <w:lang w:val="hu-HU"/>
+        </w:rPr>
+        <w:t>, törölni a fiókjukat.</w:t>
+      </w:r>
+    </w:p>
+    <w:p>
+      <w:pPr>
+        <w:spacing w:line="360" w:lineRule="auto"/>
+        <w:jc w:val="center"/>
+        <w:rPr>
+          <w:sz w:val="24"/>
+          <w:szCs w:val="24"/>
+          <w:lang w:val="hu-HU"/>
+        </w:rPr>
+      </w:pPr>
+      <w:r>
+        <w:rPr>
+          <w:noProof/>
           <w:sz w:val="24"/>
           <w:szCs w:val="24"/>
           <w:lang w:val="hu-HU"/>
         </w:rPr>
         <w:drawing>
-          <wp:inline distT="0" distB="0" distL="0" distR="0" wp14:anchorId="09FCA255" wp14:editId="4133D9CC">
-            <wp:extent cx="5040000" cy="2552400"/>
-            <wp:effectExtent l="0" t="0" r="8255" b="635"/>
-            <wp:docPr id="18" name="Kép 18"/>
+          <wp:inline distT="0" distB="0" distL="0" distR="0" wp14:anchorId="4DEC3723" wp14:editId="2FB6912C">
+            <wp:extent cx="5040000" cy="2541600"/>
+            <wp:effectExtent l="0" t="0" r="8255" b="0"/>
+            <wp:docPr id="14" name="Kép 14"/>
             <wp:cNvGraphicFramePr>
               <a:graphicFrameLocks xmlns:a="http://schemas.openxmlformats.org/drawingml/2006/main" noChangeAspect="1"/>
             </wp:cNvGraphicFramePr>
@@ -6598,7 +6551,7 @@
                   <pic:spPr>
                     <a:xfrm>
                       <a:off x="0" y="0"/>
-                      <a:ext cx="5040000" cy="2552400"/>
+                      <a:ext cx="5040000" cy="2541600"/>
                     </a:xfrm>
                     <a:prstGeom prst="rect">
                       <a:avLst/>
@@ -6614,42 +6567,25 @@
     <w:p>
       <w:pPr>
         <w:spacing w:line="360" w:lineRule="auto"/>
-        <w:rPr>
-          <w:sz w:val="24"/>
-          <w:szCs w:val="24"/>
-          <w:lang w:val="hu-HU"/>
-        </w:rPr>
-      </w:pPr>
-      <w:r>
-        <w:rPr>
-          <w:sz w:val="24"/>
-          <w:szCs w:val="24"/>
-          <w:lang w:val="hu-HU"/>
-        </w:rPr>
-        <w:t>Az oldal magyar és angol fordítással rendelkezik.</w:t>
-      </w:r>
-    </w:p>
-    <w:p>
-      <w:pPr>
-        <w:spacing w:line="360" w:lineRule="auto"/>
-        <w:jc w:val="center"/>
-        <w:rPr>
-          <w:sz w:val="24"/>
-          <w:szCs w:val="24"/>
-          <w:lang w:val="hu-HU"/>
-        </w:rPr>
-      </w:pPr>
-      <w:r>
-        <w:rPr>
+        <w:jc w:val="center"/>
+        <w:rPr>
+          <w:sz w:val="24"/>
+          <w:szCs w:val="24"/>
+          <w:lang w:val="hu-HU"/>
+        </w:rPr>
+      </w:pPr>
+      <w:r>
+        <w:rPr>
+          <w:noProof/>
           <w:sz w:val="24"/>
           <w:szCs w:val="24"/>
           <w:lang w:val="hu-HU"/>
         </w:rPr>
         <w:drawing>
-          <wp:inline distT="0" distB="0" distL="0" distR="0" wp14:anchorId="76CB0687" wp14:editId="2CD2A985">
-            <wp:extent cx="1971950" cy="1590897"/>
-            <wp:effectExtent l="0" t="0" r="9525" b="9525"/>
-            <wp:docPr id="22" name="Kép 22"/>
+          <wp:inline distT="0" distB="0" distL="0" distR="0" wp14:anchorId="09FCA255" wp14:editId="4133D9CC">
+            <wp:extent cx="5040000" cy="2552400"/>
+            <wp:effectExtent l="0" t="0" r="8255" b="635"/>
+            <wp:docPr id="18" name="Kép 18"/>
             <wp:cNvGraphicFramePr>
               <a:graphicFrameLocks xmlns:a="http://schemas.openxmlformats.org/drawingml/2006/main" noChangeAspect="1"/>
             </wp:cNvGraphicFramePr>
@@ -6669,7 +6605,7 @@
                   <pic:spPr>
                     <a:xfrm>
                       <a:off x="0" y="0"/>
-                      <a:ext cx="1971950" cy="1590897"/>
+                      <a:ext cx="5040000" cy="2552400"/>
                     </a:xfrm>
                     <a:prstGeom prst="rect">
                       <a:avLst/>
@@ -6697,57 +6633,31 @@
           <w:szCs w:val="24"/>
           <w:lang w:val="hu-HU"/>
         </w:rPr>
-        <w:lastRenderedPageBreak/>
-        <w:t>A Beállítások (</w:t>
-      </w:r>
-      <w:proofErr w:type="spellStart"/>
-      <w:r>
-        <w:rPr>
-          <w:sz w:val="24"/>
-          <w:szCs w:val="24"/>
-          <w:lang w:val="hu-HU"/>
-        </w:rPr>
-        <w:t>Settings</w:t>
-      </w:r>
-      <w:proofErr w:type="spellEnd"/>
-      <w:r>
-        <w:rPr>
-          <w:sz w:val="24"/>
-          <w:szCs w:val="24"/>
-          <w:lang w:val="hu-HU"/>
-        </w:rPr>
-        <w:t xml:space="preserve">) menüpontban, ami bejelentkezés után jelenik meg, a felhasználó megtudja változtatni </w:t>
-      </w:r>
-      <w:r>
-        <w:rPr>
-          <w:sz w:val="24"/>
-          <w:szCs w:val="24"/>
-          <w:lang w:val="hu-HU"/>
-        </w:rPr>
-        <w:t>az adatait, itt tudja törölni a fiókját is.</w:t>
-      </w:r>
-    </w:p>
-    <w:p>
-      <w:pPr>
-        <w:spacing w:line="360" w:lineRule="auto"/>
-        <w:jc w:val="center"/>
-        <w:rPr>
-          <w:sz w:val="24"/>
-          <w:szCs w:val="24"/>
-          <w:lang w:val="hu-HU"/>
-        </w:rPr>
-      </w:pPr>
-      <w:r>
-        <w:rPr>
+        <w:t>Az oldal magyar és angol fordítással rendelkezik.</w:t>
+      </w:r>
+    </w:p>
+    <w:p>
+      <w:pPr>
+        <w:spacing w:line="360" w:lineRule="auto"/>
+        <w:jc w:val="center"/>
+        <w:rPr>
+          <w:sz w:val="24"/>
+          <w:szCs w:val="24"/>
+          <w:lang w:val="hu-HU"/>
+        </w:rPr>
+      </w:pPr>
+      <w:r>
+        <w:rPr>
+          <w:noProof/>
           <w:sz w:val="24"/>
           <w:szCs w:val="24"/>
           <w:lang w:val="hu-HU"/>
         </w:rPr>
         <w:drawing>
-          <wp:inline distT="0" distB="0" distL="0" distR="0" wp14:anchorId="12D6E5F0" wp14:editId="2E34EEE7">
-            <wp:extent cx="5040000" cy="2556000"/>
-            <wp:effectExtent l="0" t="0" r="8255" b="0"/>
-            <wp:docPr id="23" name="Kép 23"/>
+          <wp:inline distT="0" distB="0" distL="0" distR="0" wp14:anchorId="76CB0687" wp14:editId="2CD2A985">
+            <wp:extent cx="1971950" cy="1590897"/>
+            <wp:effectExtent l="0" t="0" r="9525" b="9525"/>
+            <wp:docPr id="22" name="Kép 22"/>
             <wp:cNvGraphicFramePr>
               <a:graphicFrameLocks xmlns:a="http://schemas.openxmlformats.org/drawingml/2006/main" noChangeAspect="1"/>
             </wp:cNvGraphicFramePr>
@@ -6767,7 +6677,7 @@
                   <pic:spPr>
                     <a:xfrm>
                       <a:off x="0" y="0"/>
-                      <a:ext cx="5040000" cy="2556000"/>
+                      <a:ext cx="1971950" cy="1590897"/>
                     </a:xfrm>
                     <a:prstGeom prst="rect">
                       <a:avLst/>
@@ -6795,7 +6705,8 @@
           <w:szCs w:val="24"/>
           <w:lang w:val="hu-HU"/>
         </w:rPr>
-        <w:t xml:space="preserve">Az </w:t>
+        <w:lastRenderedPageBreak/>
+        <w:t>A Beállítások (</w:t>
       </w:r>
       <w:proofErr w:type="spellStart"/>
       <w:r>
@@ -6804,7 +6715,7 @@
           <w:szCs w:val="24"/>
           <w:lang w:val="hu-HU"/>
         </w:rPr>
-        <w:t>Admin</w:t>
+        <w:t>Settings</w:t>
       </w:r>
       <w:proofErr w:type="spellEnd"/>
       <w:r>
@@ -6813,149 +6724,39 @@
           <w:szCs w:val="24"/>
           <w:lang w:val="hu-HU"/>
         </w:rPr>
-        <w:t xml:space="preserve"> menüpont csakis </w:t>
-      </w:r>
-      <w:proofErr w:type="spellStart"/>
-      <w:r>
-        <w:rPr>
-          <w:sz w:val="24"/>
-          <w:szCs w:val="24"/>
-          <w:lang w:val="hu-HU"/>
-        </w:rPr>
-        <w:t>Admin</w:t>
-      </w:r>
-      <w:proofErr w:type="spellEnd"/>
-      <w:r>
-        <w:rPr>
-          <w:sz w:val="24"/>
-          <w:szCs w:val="24"/>
-          <w:lang w:val="hu-HU"/>
-        </w:rPr>
-        <w:t xml:space="preserve"> jogosultsággal rendelkező felhasználóknak jelenik meg, itt tudják bekapcsolni a </w:t>
-      </w:r>
-      <w:proofErr w:type="spellStart"/>
-      <w:r>
-        <w:rPr>
-          <w:sz w:val="24"/>
-          <w:szCs w:val="24"/>
-          <w:lang w:val="hu-HU"/>
-        </w:rPr>
-        <w:t>DevConsole</w:t>
-      </w:r>
-      <w:proofErr w:type="spellEnd"/>
-      <w:r>
-        <w:rPr>
-          <w:sz w:val="24"/>
-          <w:szCs w:val="24"/>
-          <w:lang w:val="hu-HU"/>
-        </w:rPr>
-        <w:t xml:space="preserve">-t ami a játékban ad engedélyt a </w:t>
-      </w:r>
-      <w:proofErr w:type="spellStart"/>
-      <w:r>
-        <w:rPr>
-          <w:sz w:val="24"/>
-          <w:szCs w:val="24"/>
-          <w:lang w:val="hu-HU"/>
-        </w:rPr>
-        <w:t>DevConsole</w:t>
-      </w:r>
-      <w:proofErr w:type="spellEnd"/>
-      <w:r>
-        <w:rPr>
-          <w:sz w:val="24"/>
-          <w:szCs w:val="24"/>
-          <w:lang w:val="hu-HU"/>
-        </w:rPr>
-        <w:t xml:space="preserve"> (</w:t>
-      </w:r>
-      <w:proofErr w:type="spellStart"/>
-      <w:r>
-        <w:rPr>
-          <w:sz w:val="24"/>
-          <w:szCs w:val="24"/>
-          <w:lang w:val="hu-HU"/>
-        </w:rPr>
-        <w:t>itemek</w:t>
-      </w:r>
-      <w:proofErr w:type="spellEnd"/>
-      <w:r>
-        <w:rPr>
-          <w:sz w:val="24"/>
-          <w:szCs w:val="24"/>
-          <w:lang w:val="hu-HU"/>
-        </w:rPr>
-        <w:t xml:space="preserve"> hozzáadása parancsokkal) használatához. Itt található meg az </w:t>
-      </w:r>
-      <w:proofErr w:type="spellStart"/>
-      <w:r>
-        <w:rPr>
-          <w:sz w:val="24"/>
-          <w:szCs w:val="24"/>
-          <w:lang w:val="hu-HU"/>
-        </w:rPr>
-        <w:t>admin</w:t>
-      </w:r>
-      <w:proofErr w:type="spellEnd"/>
-      <w:r>
-        <w:rPr>
-          <w:sz w:val="24"/>
-          <w:szCs w:val="24"/>
-          <w:lang w:val="hu-HU"/>
-        </w:rPr>
-        <w:t xml:space="preserve"> jelszó is, aminek a regisztrációnál van fontos szerepe, miv</w:t>
-      </w:r>
-      <w:bookmarkStart w:id="0" w:name="_GoBack"/>
-      <w:bookmarkEnd w:id="0"/>
-      <w:r>
-        <w:rPr>
-          <w:sz w:val="24"/>
-          <w:szCs w:val="24"/>
-          <w:lang w:val="hu-HU"/>
-        </w:rPr>
-        <w:t xml:space="preserve">el ha helyesen beírják a jelszót, akkor automatikusan </w:t>
-      </w:r>
-      <w:proofErr w:type="spellStart"/>
-      <w:r>
-        <w:rPr>
-          <w:sz w:val="24"/>
-          <w:szCs w:val="24"/>
-          <w:lang w:val="hu-HU"/>
-        </w:rPr>
-        <w:t>Adminként</w:t>
-      </w:r>
-      <w:proofErr w:type="spellEnd"/>
-      <w:r>
-        <w:rPr>
-          <w:sz w:val="24"/>
-          <w:szCs w:val="24"/>
-          <w:lang w:val="hu-HU"/>
-        </w:rPr>
-        <w:t xml:space="preserve"> regisztrálja a felhasználót.</w:t>
-      </w:r>
-    </w:p>
-    <w:p>
-      <w:pPr>
-        <w:spacing w:line="360" w:lineRule="auto"/>
-        <w:jc w:val="center"/>
-        <w:rPr>
-          <w:sz w:val="24"/>
-          <w:szCs w:val="24"/>
-          <w:lang w:val="hu-HU"/>
-        </w:rPr>
-      </w:pPr>
-      <w:r>
-        <w:rPr>
-          <w:sz w:val="24"/>
-          <w:szCs w:val="24"/>
-          <w:lang w:val="hu-HU"/>
-        </w:rPr>
-        <w:lastRenderedPageBreak/>
+        <w:t xml:space="preserve">) menüpontban, ami bejelentkezés után jelenik meg, a felhasználó megtudja változtatni </w:t>
+      </w:r>
+      <w:r>
+        <w:rPr>
+          <w:sz w:val="24"/>
+          <w:szCs w:val="24"/>
+          <w:lang w:val="hu-HU"/>
+        </w:rPr>
+        <w:t>az adatait, itt tudja törölni a fiókját is.</w:t>
+      </w:r>
+    </w:p>
+    <w:p>
+      <w:pPr>
+        <w:spacing w:line="360" w:lineRule="auto"/>
+        <w:jc w:val="center"/>
+        <w:rPr>
+          <w:sz w:val="24"/>
+          <w:szCs w:val="24"/>
+          <w:lang w:val="hu-HU"/>
+        </w:rPr>
+      </w:pPr>
+      <w:r>
+        <w:rPr>
+          <w:noProof/>
+          <w:sz w:val="24"/>
+          <w:szCs w:val="24"/>
+          <w:lang w:val="hu-HU"/>
+        </w:rPr>
         <w:drawing>
-          <wp:inline distT="0" distB="0" distL="0" distR="0" wp14:anchorId="7914E164" wp14:editId="078B8847">
-            <wp:extent cx="5040000" cy="2527200"/>
-            <wp:effectExtent l="0" t="0" r="8255" b="6985"/>
-            <wp:docPr id="24" name="Kép 24"/>
+          <wp:inline distT="0" distB="0" distL="0" distR="0" wp14:anchorId="12D6E5F0" wp14:editId="2E34EEE7">
+            <wp:extent cx="5040000" cy="2556000"/>
+            <wp:effectExtent l="0" t="0" r="8255" b="0"/>
+            <wp:docPr id="23" name="Kép 23"/>
             <wp:cNvGraphicFramePr>
               <a:graphicFrameLocks xmlns:a="http://schemas.openxmlformats.org/drawingml/2006/main" noChangeAspect="1"/>
             </wp:cNvGraphicFramePr>
@@ -6975,7 +6776,7 @@
                   <pic:spPr>
                     <a:xfrm>
                       <a:off x="0" y="0"/>
-                      <a:ext cx="5040000" cy="2527200"/>
+                      <a:ext cx="5040000" cy="2556000"/>
                     </a:xfrm>
                     <a:prstGeom prst="rect">
                       <a:avLst/>
@@ -6987,17 +6788,174 @@
           </wp:inline>
         </w:drawing>
       </w:r>
-      <w:r>
-        <w:rPr>
-          <w:sz w:val="24"/>
-          <w:szCs w:val="24"/>
-          <w:lang w:val="hu-HU"/>
-        </w:rPr>
+    </w:p>
+    <w:p>
+      <w:pPr>
+        <w:spacing w:line="360" w:lineRule="auto"/>
+        <w:rPr>
+          <w:sz w:val="24"/>
+          <w:szCs w:val="24"/>
+          <w:lang w:val="hu-HU"/>
+        </w:rPr>
+      </w:pPr>
+      <w:r>
+        <w:rPr>
+          <w:sz w:val="24"/>
+          <w:szCs w:val="24"/>
+          <w:lang w:val="hu-HU"/>
+        </w:rPr>
+        <w:t xml:space="preserve">Az </w:t>
+      </w:r>
+      <w:proofErr w:type="spellStart"/>
+      <w:r>
+        <w:rPr>
+          <w:sz w:val="24"/>
+          <w:szCs w:val="24"/>
+          <w:lang w:val="hu-HU"/>
+        </w:rPr>
+        <w:t>Admin</w:t>
+      </w:r>
+      <w:proofErr w:type="spellEnd"/>
+      <w:r>
+        <w:rPr>
+          <w:sz w:val="24"/>
+          <w:szCs w:val="24"/>
+          <w:lang w:val="hu-HU"/>
+        </w:rPr>
+        <w:t xml:space="preserve"> menüpont csakis </w:t>
+      </w:r>
+      <w:proofErr w:type="spellStart"/>
+      <w:r>
+        <w:rPr>
+          <w:sz w:val="24"/>
+          <w:szCs w:val="24"/>
+          <w:lang w:val="hu-HU"/>
+        </w:rPr>
+        <w:t>Admin</w:t>
+      </w:r>
+      <w:proofErr w:type="spellEnd"/>
+      <w:r>
+        <w:rPr>
+          <w:sz w:val="24"/>
+          <w:szCs w:val="24"/>
+          <w:lang w:val="hu-HU"/>
+        </w:rPr>
+        <w:t xml:space="preserve"> jogosultsággal rendelkező felhasználóknak jelenik meg, itt tudják bekapcsolni a </w:t>
+      </w:r>
+      <w:proofErr w:type="spellStart"/>
+      <w:r>
+        <w:rPr>
+          <w:sz w:val="24"/>
+          <w:szCs w:val="24"/>
+          <w:lang w:val="hu-HU"/>
+        </w:rPr>
+        <w:t>DevConsole</w:t>
+      </w:r>
+      <w:proofErr w:type="spellEnd"/>
+      <w:r>
+        <w:rPr>
+          <w:sz w:val="24"/>
+          <w:szCs w:val="24"/>
+          <w:lang w:val="hu-HU"/>
+        </w:rPr>
+        <w:t xml:space="preserve">-t ami a játékban ad engedélyt a </w:t>
+      </w:r>
+      <w:proofErr w:type="spellStart"/>
+      <w:r>
+        <w:rPr>
+          <w:sz w:val="24"/>
+          <w:szCs w:val="24"/>
+          <w:lang w:val="hu-HU"/>
+        </w:rPr>
+        <w:t>DevConsole</w:t>
+      </w:r>
+      <w:proofErr w:type="spellEnd"/>
+      <w:r>
+        <w:rPr>
+          <w:sz w:val="24"/>
+          <w:szCs w:val="24"/>
+          <w:lang w:val="hu-HU"/>
+        </w:rPr>
+        <w:t xml:space="preserve"> (</w:t>
+      </w:r>
+      <w:proofErr w:type="spellStart"/>
+      <w:r>
+        <w:rPr>
+          <w:sz w:val="24"/>
+          <w:szCs w:val="24"/>
+          <w:lang w:val="hu-HU"/>
+        </w:rPr>
+        <w:t>itemek</w:t>
+      </w:r>
+      <w:proofErr w:type="spellEnd"/>
+      <w:r>
+        <w:rPr>
+          <w:sz w:val="24"/>
+          <w:szCs w:val="24"/>
+          <w:lang w:val="hu-HU"/>
+        </w:rPr>
+        <w:t xml:space="preserve"> hozzáadása parancsokkal) használatához. Itt található meg az </w:t>
+      </w:r>
+      <w:proofErr w:type="spellStart"/>
+      <w:r>
+        <w:rPr>
+          <w:sz w:val="24"/>
+          <w:szCs w:val="24"/>
+          <w:lang w:val="hu-HU"/>
+        </w:rPr>
+        <w:t>admin</w:t>
+      </w:r>
+      <w:proofErr w:type="spellEnd"/>
+      <w:r>
+        <w:rPr>
+          <w:sz w:val="24"/>
+          <w:szCs w:val="24"/>
+          <w:lang w:val="hu-HU"/>
+        </w:rPr>
+        <w:t xml:space="preserve"> jelszó is, aminek a regisztrációnál van fontos szerepe, mivel ha helyesen beírják a jelszót, akkor automatikusan </w:t>
+      </w:r>
+      <w:proofErr w:type="spellStart"/>
+      <w:r>
+        <w:rPr>
+          <w:sz w:val="24"/>
+          <w:szCs w:val="24"/>
+          <w:lang w:val="hu-HU"/>
+        </w:rPr>
+        <w:t>Adminként</w:t>
+      </w:r>
+      <w:proofErr w:type="spellEnd"/>
+      <w:r>
+        <w:rPr>
+          <w:sz w:val="24"/>
+          <w:szCs w:val="24"/>
+          <w:lang w:val="hu-HU"/>
+        </w:rPr>
+        <w:t xml:space="preserve"> regisztrálja a felhasználót.</w:t>
+      </w:r>
+    </w:p>
+    <w:p>
+      <w:pPr>
+        <w:spacing w:line="360" w:lineRule="auto"/>
+        <w:jc w:val="center"/>
+        <w:rPr>
+          <w:sz w:val="24"/>
+          <w:szCs w:val="24"/>
+          <w:lang w:val="hu-HU"/>
+        </w:rPr>
+      </w:pPr>
+      <w:r>
+        <w:rPr>
+          <w:noProof/>
+          <w:sz w:val="24"/>
+          <w:szCs w:val="24"/>
+          <w:lang w:val="hu-HU"/>
+        </w:rPr>
+        <w:lastRenderedPageBreak/>
         <w:drawing>
-          <wp:inline distT="0" distB="0" distL="0" distR="0" wp14:anchorId="10F894C4" wp14:editId="40098DBD">
-            <wp:extent cx="2996828" cy="3219450"/>
-            <wp:effectExtent l="0" t="0" r="0" b="0"/>
-            <wp:docPr id="28" name="Kép 28"/>
+          <wp:inline distT="0" distB="0" distL="0" distR="0" wp14:anchorId="7914E164" wp14:editId="078B8847">
+            <wp:extent cx="5040000" cy="2527200"/>
+            <wp:effectExtent l="0" t="0" r="8255" b="6985"/>
+            <wp:docPr id="24" name="Kép 24"/>
             <wp:cNvGraphicFramePr>
               <a:graphicFrameLocks xmlns:a="http://schemas.openxmlformats.org/drawingml/2006/main" noChangeAspect="1"/>
             </wp:cNvGraphicFramePr>
@@ -7017,6 +6975,49 @@
                   <pic:spPr>
                     <a:xfrm>
                       <a:off x="0" y="0"/>
+                      <a:ext cx="5040000" cy="2527200"/>
+                    </a:xfrm>
+                    <a:prstGeom prst="rect">
+                      <a:avLst/>
+                    </a:prstGeom>
+                  </pic:spPr>
+                </pic:pic>
+              </a:graphicData>
+            </a:graphic>
+          </wp:inline>
+        </w:drawing>
+      </w:r>
+      <w:r>
+        <w:rPr>
+          <w:noProof/>
+          <w:sz w:val="24"/>
+          <w:szCs w:val="24"/>
+          <w:lang w:val="hu-HU"/>
+        </w:rPr>
+        <w:drawing>
+          <wp:inline distT="0" distB="0" distL="0" distR="0" wp14:anchorId="10F894C4" wp14:editId="40098DBD">
+            <wp:extent cx="2996828" cy="3219450"/>
+            <wp:effectExtent l="0" t="0" r="0" b="0"/>
+            <wp:docPr id="28" name="Kép 28"/>
+            <wp:cNvGraphicFramePr>
+              <a:graphicFrameLocks xmlns:a="http://schemas.openxmlformats.org/drawingml/2006/main" noChangeAspect="1"/>
+            </wp:cNvGraphicFramePr>
+            <a:graphic xmlns:a="http://schemas.openxmlformats.org/drawingml/2006/main">
+              <a:graphicData uri="http://schemas.openxmlformats.org/drawingml/2006/picture">
+                <pic:pic xmlns:pic="http://schemas.openxmlformats.org/drawingml/2006/picture">
+                  <pic:nvPicPr>
+                    <pic:cNvPr id="1" name=""/>
+                    <pic:cNvPicPr/>
+                  </pic:nvPicPr>
+                  <pic:blipFill>
+                    <a:blip r:embed="rId48"/>
+                    <a:stretch>
+                      <a:fillRect/>
+                    </a:stretch>
+                  </pic:blipFill>
+                  <pic:spPr>
+                    <a:xfrm>
+                      <a:off x="0" y="0"/>
                       <a:ext cx="3024463" cy="3249138"/>
                     </a:xfrm>
                     <a:prstGeom prst="rect">
@@ -7029,6 +7030,788 @@
           </wp:inline>
         </w:drawing>
       </w:r>
+    </w:p>
+    <w:p>
+      <w:pPr>
+        <w:rPr>
+          <w:sz w:val="24"/>
+          <w:szCs w:val="24"/>
+          <w:lang w:val="hu-HU"/>
+        </w:rPr>
+      </w:pPr>
+    </w:p>
+    <w:p>
+      <w:pPr>
+        <w:rPr>
+          <w:sz w:val="24"/>
+          <w:szCs w:val="24"/>
+          <w:lang w:val="hu-HU"/>
+        </w:rPr>
+      </w:pPr>
+    </w:p>
+    <w:p>
+      <w:pPr>
+        <w:rPr>
+          <w:sz w:val="24"/>
+          <w:szCs w:val="24"/>
+          <w:lang w:val="hu-HU"/>
+        </w:rPr>
+      </w:pPr>
+    </w:p>
+    <w:p>
+      <w:pPr>
+        <w:jc w:val="center"/>
+        <w:rPr>
+          <w:sz w:val="24"/>
+          <w:szCs w:val="24"/>
+          <w:lang w:val="hu-HU"/>
+        </w:rPr>
+      </w:pPr>
+    </w:p>
+    <w:p>
+      <w:pPr>
+        <w:jc w:val="center"/>
+        <w:rPr>
+          <w:sz w:val="56"/>
+          <w:szCs w:val="56"/>
+          <w:lang w:val="hu-HU"/>
+        </w:rPr>
+      </w:pPr>
+      <w:r>
+        <w:rPr>
+          <w:sz w:val="56"/>
+          <w:szCs w:val="56"/>
+          <w:lang w:val="hu-HU"/>
+        </w:rPr>
+        <w:t>LEVI IDE KEZD EL</w:t>
+      </w:r>
+    </w:p>
+    <w:p>
+      <w:pPr>
+        <w:jc w:val="center"/>
+        <w:rPr>
+          <w:sz w:val="24"/>
+          <w:szCs w:val="24"/>
+          <w:lang w:val="hu-HU"/>
+        </w:rPr>
+      </w:pPr>
+    </w:p>
+    <w:p>
+      <w:pPr>
+        <w:jc w:val="center"/>
+        <w:rPr>
+          <w:sz w:val="24"/>
+          <w:szCs w:val="24"/>
+          <w:lang w:val="hu-HU"/>
+        </w:rPr>
+      </w:pPr>
+    </w:p>
+    <w:p>
+      <w:pPr>
+        <w:jc w:val="center"/>
+        <w:rPr>
+          <w:sz w:val="24"/>
+          <w:szCs w:val="24"/>
+          <w:lang w:val="hu-HU"/>
+        </w:rPr>
+      </w:pPr>
+    </w:p>
+    <w:p>
+      <w:pPr>
+        <w:jc w:val="center"/>
+        <w:rPr>
+          <w:sz w:val="24"/>
+          <w:szCs w:val="24"/>
+          <w:lang w:val="hu-HU"/>
+        </w:rPr>
+      </w:pPr>
+    </w:p>
+    <w:p>
+      <w:pPr>
+        <w:jc w:val="center"/>
+        <w:rPr>
+          <w:sz w:val="24"/>
+          <w:szCs w:val="24"/>
+          <w:lang w:val="hu-HU"/>
+        </w:rPr>
+      </w:pPr>
+    </w:p>
+    <w:p>
+      <w:pPr>
+        <w:jc w:val="center"/>
+        <w:rPr>
+          <w:sz w:val="24"/>
+          <w:szCs w:val="24"/>
+          <w:lang w:val="hu-HU"/>
+        </w:rPr>
+      </w:pPr>
+    </w:p>
+    <w:p>
+      <w:pPr>
+        <w:jc w:val="center"/>
+        <w:rPr>
+          <w:sz w:val="24"/>
+          <w:szCs w:val="24"/>
+          <w:lang w:val="hu-HU"/>
+        </w:rPr>
+      </w:pPr>
+    </w:p>
+    <w:p>
+      <w:pPr>
+        <w:jc w:val="center"/>
+        <w:rPr>
+          <w:sz w:val="24"/>
+          <w:szCs w:val="24"/>
+          <w:lang w:val="hu-HU"/>
+        </w:rPr>
+      </w:pPr>
+    </w:p>
+    <w:p>
+      <w:pPr>
+        <w:jc w:val="center"/>
+        <w:rPr>
+          <w:sz w:val="24"/>
+          <w:szCs w:val="24"/>
+          <w:lang w:val="hu-HU"/>
+        </w:rPr>
+      </w:pPr>
+    </w:p>
+    <w:p>
+      <w:pPr>
+        <w:jc w:val="center"/>
+        <w:rPr>
+          <w:sz w:val="24"/>
+          <w:szCs w:val="24"/>
+          <w:lang w:val="hu-HU"/>
+        </w:rPr>
+      </w:pPr>
+    </w:p>
+    <w:p>
+      <w:pPr>
+        <w:jc w:val="center"/>
+        <w:rPr>
+          <w:sz w:val="24"/>
+          <w:szCs w:val="24"/>
+          <w:lang w:val="hu-HU"/>
+        </w:rPr>
+      </w:pPr>
+    </w:p>
+    <w:p>
+      <w:pPr>
+        <w:jc w:val="center"/>
+        <w:rPr>
+          <w:sz w:val="24"/>
+          <w:szCs w:val="24"/>
+          <w:lang w:val="hu-HU"/>
+        </w:rPr>
+      </w:pPr>
+    </w:p>
+    <w:p>
+      <w:pPr>
+        <w:jc w:val="center"/>
+        <w:rPr>
+          <w:sz w:val="24"/>
+          <w:szCs w:val="24"/>
+          <w:lang w:val="hu-HU"/>
+        </w:rPr>
+      </w:pPr>
+    </w:p>
+    <w:p>
+      <w:pPr>
+        <w:jc w:val="center"/>
+        <w:rPr>
+          <w:sz w:val="24"/>
+          <w:szCs w:val="24"/>
+          <w:lang w:val="hu-HU"/>
+        </w:rPr>
+      </w:pPr>
+    </w:p>
+    <w:p>
+      <w:pPr>
+        <w:jc w:val="center"/>
+        <w:rPr>
+          <w:sz w:val="24"/>
+          <w:szCs w:val="24"/>
+          <w:lang w:val="hu-HU"/>
+        </w:rPr>
+      </w:pPr>
+    </w:p>
+    <w:p>
+      <w:pPr>
+        <w:jc w:val="center"/>
+        <w:rPr>
+          <w:sz w:val="24"/>
+          <w:szCs w:val="24"/>
+          <w:lang w:val="hu-HU"/>
+        </w:rPr>
+      </w:pPr>
+    </w:p>
+    <w:p>
+      <w:pPr>
+        <w:jc w:val="center"/>
+        <w:rPr>
+          <w:sz w:val="24"/>
+          <w:szCs w:val="24"/>
+          <w:lang w:val="hu-HU"/>
+        </w:rPr>
+      </w:pPr>
+    </w:p>
+    <w:p>
+      <w:pPr>
+        <w:jc w:val="center"/>
+        <w:rPr>
+          <w:sz w:val="24"/>
+          <w:szCs w:val="24"/>
+          <w:lang w:val="hu-HU"/>
+        </w:rPr>
+      </w:pPr>
+    </w:p>
+    <w:p>
+      <w:pPr>
+        <w:jc w:val="center"/>
+        <w:rPr>
+          <w:sz w:val="24"/>
+          <w:szCs w:val="24"/>
+          <w:lang w:val="hu-HU"/>
+        </w:rPr>
+      </w:pPr>
+    </w:p>
+    <w:p>
+      <w:pPr>
+        <w:jc w:val="center"/>
+        <w:rPr>
+          <w:sz w:val="24"/>
+          <w:szCs w:val="24"/>
+          <w:lang w:val="hu-HU"/>
+        </w:rPr>
+      </w:pPr>
+    </w:p>
+    <w:p>
+      <w:pPr>
+        <w:jc w:val="center"/>
+        <w:rPr>
+          <w:sz w:val="24"/>
+          <w:szCs w:val="24"/>
+          <w:lang w:val="hu-HU"/>
+        </w:rPr>
+      </w:pPr>
+    </w:p>
+    <w:p>
+      <w:pPr>
+        <w:jc w:val="center"/>
+        <w:rPr>
+          <w:sz w:val="24"/>
+          <w:szCs w:val="24"/>
+          <w:lang w:val="hu-HU"/>
+        </w:rPr>
+      </w:pPr>
+    </w:p>
+    <w:p>
+      <w:pPr>
+        <w:jc w:val="center"/>
+        <w:rPr>
+          <w:sz w:val="24"/>
+          <w:szCs w:val="24"/>
+          <w:lang w:val="hu-HU"/>
+        </w:rPr>
+      </w:pPr>
+    </w:p>
+    <w:p>
+      <w:pPr>
+        <w:jc w:val="center"/>
+        <w:rPr>
+          <w:sz w:val="24"/>
+          <w:szCs w:val="24"/>
+          <w:lang w:val="hu-HU"/>
+        </w:rPr>
+      </w:pPr>
+    </w:p>
+    <w:p>
+      <w:pPr>
+        <w:jc w:val="center"/>
+        <w:rPr>
+          <w:sz w:val="24"/>
+          <w:szCs w:val="24"/>
+          <w:lang w:val="hu-HU"/>
+        </w:rPr>
+      </w:pPr>
+    </w:p>
+    <w:p>
+      <w:pPr>
+        <w:jc w:val="center"/>
+        <w:rPr>
+          <w:sz w:val="24"/>
+          <w:szCs w:val="24"/>
+          <w:lang w:val="hu-HU"/>
+        </w:rPr>
+      </w:pPr>
+    </w:p>
+    <w:p>
+      <w:pPr>
+        <w:jc w:val="center"/>
+        <w:rPr>
+          <w:sz w:val="24"/>
+          <w:szCs w:val="24"/>
+          <w:lang w:val="hu-HU"/>
+        </w:rPr>
+      </w:pPr>
+    </w:p>
+    <w:p>
+      <w:pPr>
+        <w:jc w:val="center"/>
+        <w:rPr>
+          <w:sz w:val="24"/>
+          <w:szCs w:val="24"/>
+          <w:lang w:val="hu-HU"/>
+        </w:rPr>
+      </w:pPr>
+    </w:p>
+    <w:p>
+      <w:pPr>
+        <w:jc w:val="center"/>
+        <w:rPr>
+          <w:sz w:val="24"/>
+          <w:szCs w:val="24"/>
+          <w:lang w:val="hu-HU"/>
+        </w:rPr>
+      </w:pPr>
+    </w:p>
+    <w:p>
+      <w:pPr>
+        <w:jc w:val="center"/>
+        <w:rPr>
+          <w:sz w:val="24"/>
+          <w:szCs w:val="24"/>
+          <w:lang w:val="hu-HU"/>
+        </w:rPr>
+      </w:pPr>
+    </w:p>
+    <w:p>
+      <w:pPr>
+        <w:jc w:val="center"/>
+        <w:rPr>
+          <w:sz w:val="24"/>
+          <w:szCs w:val="24"/>
+          <w:lang w:val="hu-HU"/>
+        </w:rPr>
+      </w:pPr>
+    </w:p>
+    <w:p>
+      <w:pPr>
+        <w:jc w:val="center"/>
+        <w:rPr>
+          <w:sz w:val="24"/>
+          <w:szCs w:val="24"/>
+          <w:lang w:val="hu-HU"/>
+        </w:rPr>
+      </w:pPr>
+    </w:p>
+    <w:p>
+      <w:pPr>
+        <w:jc w:val="center"/>
+        <w:rPr>
+          <w:sz w:val="24"/>
+          <w:szCs w:val="24"/>
+          <w:lang w:val="hu-HU"/>
+        </w:rPr>
+      </w:pPr>
+    </w:p>
+    <w:p>
+      <w:pPr>
+        <w:pStyle w:val="Cmsor2"/>
+        <w:rPr>
+          <w:lang w:val="hu-HU"/>
+        </w:rPr>
+      </w:pPr>
+      <w:r>
+        <w:rPr>
+          <w:lang w:val="hu-HU"/>
+        </w:rPr>
+        <w:t>Forrás linkek:</w:t>
+      </w:r>
+    </w:p>
+    <w:p>
+      <w:pPr>
+        <w:rPr>
+          <w:lang w:val="hu-HU"/>
+        </w:rPr>
+      </w:pPr>
+    </w:p>
+    <w:p>
+      <w:pPr>
+        <w:rPr>
+          <w:lang w:val="hu-HU"/>
+        </w:rPr>
+      </w:pPr>
+      <w:hyperlink r:id="rId49" w:history="1">
+        <w:r>
+          <w:rPr>
+            <w:rStyle w:val="Hiperhivatkozs"/>
+            <w:lang w:val="hu-HU"/>
+          </w:rPr>
+          <w:t>https://stac</w:t>
+        </w:r>
+        <w:r>
+          <w:rPr>
+            <w:rStyle w:val="Hiperhivatkozs"/>
+            <w:lang w:val="hu-HU"/>
+          </w:rPr>
+          <w:t>k</w:t>
+        </w:r>
+        <w:r>
+          <w:rPr>
+            <w:rStyle w:val="Hiperhivatkozs"/>
+            <w:lang w:val="hu-HU"/>
+          </w:rPr>
+          <w:t>overflow.com</w:t>
+        </w:r>
+      </w:hyperlink>
+    </w:p>
+    <w:p>
+      <w:pPr>
+        <w:rPr>
+          <w:lang w:val="hu-HU"/>
+        </w:rPr>
+      </w:pPr>
+      <w:hyperlink r:id="rId50" w:history="1">
+        <w:r>
+          <w:rPr>
+            <w:rStyle w:val="Hiperhivatkozs"/>
+            <w:lang w:val="hu-HU"/>
+          </w:rPr>
+          <w:t>https://getboo</w:t>
+        </w:r>
+        <w:r>
+          <w:rPr>
+            <w:rStyle w:val="Hiperhivatkozs"/>
+            <w:lang w:val="hu-HU"/>
+          </w:rPr>
+          <w:t>t</w:t>
+        </w:r>
+        <w:r>
+          <w:rPr>
+            <w:rStyle w:val="Hiperhivatkozs"/>
+            <w:lang w:val="hu-HU"/>
+          </w:rPr>
+          <w:t>strap.com</w:t>
+        </w:r>
+      </w:hyperlink>
+    </w:p>
+    <w:p>
+      <w:pPr>
+        <w:rPr>
+          <w:lang w:val="hu-HU"/>
+        </w:rPr>
+      </w:pPr>
+      <w:hyperlink r:id="rId51" w:history="1">
+        <w:r>
+          <w:rPr>
+            <w:rStyle w:val="Hiperhivatkozs"/>
+            <w:lang w:val="hu-HU"/>
+          </w:rPr>
+          <w:t>https://www.w3sch</w:t>
+        </w:r>
+        <w:r>
+          <w:rPr>
+            <w:rStyle w:val="Hiperhivatkozs"/>
+            <w:lang w:val="hu-HU"/>
+          </w:rPr>
+          <w:t>o</w:t>
+        </w:r>
+        <w:r>
+          <w:rPr>
+            <w:rStyle w:val="Hiperhivatkozs"/>
+            <w:lang w:val="hu-HU"/>
+          </w:rPr>
+          <w:t>ols.com</w:t>
+        </w:r>
+      </w:hyperlink>
+    </w:p>
+    <w:p>
+      <w:pPr>
+        <w:rPr>
+          <w:lang w:val="hu-HU"/>
+        </w:rPr>
+      </w:pPr>
+      <w:hyperlink r:id="rId52" w:history="1">
+        <w:r>
+          <w:rPr>
+            <w:rStyle w:val="Hiperhivatkozs"/>
+            <w:lang w:val="hu-HU"/>
+          </w:rPr>
+          <w:t>https://reac</w:t>
+        </w:r>
+        <w:r>
+          <w:rPr>
+            <w:rStyle w:val="Hiperhivatkozs"/>
+            <w:lang w:val="hu-HU"/>
+          </w:rPr>
+          <w:t>t</w:t>
+        </w:r>
+        <w:r>
+          <w:rPr>
+            <w:rStyle w:val="Hiperhivatkozs"/>
+            <w:lang w:val="hu-HU"/>
+          </w:rPr>
+          <w:t>.dev/learn</w:t>
+        </w:r>
+      </w:hyperlink>
+    </w:p>
+    <w:p>
+      <w:pPr>
+        <w:rPr>
+          <w:lang w:val="hu-HU"/>
+        </w:rPr>
+      </w:pPr>
+      <w:hyperlink r:id="rId53" w:history="1">
+        <w:r>
+          <w:rPr>
+            <w:rStyle w:val="Hiperhivatkozs"/>
+            <w:lang w:val="hu-HU"/>
+          </w:rPr>
+          <w:t>https://www.eft-am</w:t>
+        </w:r>
+        <w:r>
+          <w:rPr>
+            <w:rStyle w:val="Hiperhivatkozs"/>
+            <w:lang w:val="hu-HU"/>
+          </w:rPr>
+          <w:t>m</w:t>
+        </w:r>
+        <w:r>
+          <w:rPr>
+            <w:rStyle w:val="Hiperhivatkozs"/>
+            <w:lang w:val="hu-HU"/>
+          </w:rPr>
+          <w:t>o.com</w:t>
+        </w:r>
+      </w:hyperlink>
+    </w:p>
+    <w:p>
+      <w:pPr>
+        <w:rPr>
+          <w:lang w:val="hu-HU"/>
+        </w:rPr>
+      </w:pPr>
+      <w:hyperlink r:id="rId54" w:history="1">
+        <w:r>
+          <w:rPr>
+            <w:rStyle w:val="Hiperhivatkozs"/>
+            <w:lang w:val="hu-HU"/>
+          </w:rPr>
+          <w:t>https://escapefromtarkov.fandom.com/wi</w:t>
+        </w:r>
+        <w:r>
+          <w:rPr>
+            <w:rStyle w:val="Hiperhivatkozs"/>
+            <w:lang w:val="hu-HU"/>
+          </w:rPr>
+          <w:t>k</w:t>
+        </w:r>
+        <w:r>
+          <w:rPr>
+            <w:rStyle w:val="Hiperhivatkozs"/>
+            <w:lang w:val="hu-HU"/>
+          </w:rPr>
+          <w:t>i/Escape_from_Tarkov_Wiki</w:t>
+        </w:r>
+      </w:hyperlink>
+    </w:p>
+    <w:p>
+      <w:pPr>
+        <w:rPr>
+          <w:lang w:val="hu-HU"/>
+        </w:rPr>
+      </w:pPr>
+      <w:hyperlink r:id="rId55" w:history="1">
+        <w:r>
+          <w:rPr>
+            <w:rStyle w:val="Hiperhivatkozs"/>
+            <w:lang w:val="hu-HU"/>
+          </w:rPr>
+          <w:t>https://tarko</w:t>
+        </w:r>
+        <w:r>
+          <w:rPr>
+            <w:rStyle w:val="Hiperhivatkozs"/>
+            <w:lang w:val="hu-HU"/>
+          </w:rPr>
+          <w:t>v</w:t>
+        </w:r>
+        <w:r>
+          <w:rPr>
+            <w:rStyle w:val="Hiperhivatkozs"/>
+            <w:lang w:val="hu-HU"/>
+          </w:rPr>
+          <w:t>.dev</w:t>
+        </w:r>
+      </w:hyperlink>
+    </w:p>
+    <w:p>
+      <w:pPr>
+        <w:rPr>
+          <w:lang w:val="hu-HU"/>
+        </w:rPr>
+      </w:pPr>
+      <w:hyperlink r:id="rId56" w:history="1">
+        <w:r>
+          <w:rPr>
+            <w:rStyle w:val="Hiperhivatkozs"/>
+            <w:lang w:val="hu-HU"/>
+          </w:rPr>
+          <w:t>https://www.yout</w:t>
+        </w:r>
+        <w:r>
+          <w:rPr>
+            <w:rStyle w:val="Hiperhivatkozs"/>
+            <w:lang w:val="hu-HU"/>
+          </w:rPr>
+          <w:t>u</w:t>
+        </w:r>
+        <w:r>
+          <w:rPr>
+            <w:rStyle w:val="Hiperhivatkozs"/>
+            <w:lang w:val="hu-HU"/>
+          </w:rPr>
+          <w:t>be.com</w:t>
+        </w:r>
+      </w:hyperlink>
+    </w:p>
+    <w:p>
+      <w:pPr>
+        <w:rPr>
+          <w:lang w:val="hu-HU"/>
+        </w:rPr>
+      </w:pPr>
+      <w:hyperlink r:id="rId57" w:history="1">
+        <w:r>
+          <w:rPr>
+            <w:rStyle w:val="Hiperhivatkozs"/>
+            <w:lang w:val="hu-HU"/>
+          </w:rPr>
+          <w:t>https://hu.wikipedia.or</w:t>
+        </w:r>
+        <w:r>
+          <w:rPr>
+            <w:rStyle w:val="Hiperhivatkozs"/>
+            <w:lang w:val="hu-HU"/>
+          </w:rPr>
+          <w:t>g</w:t>
+        </w:r>
+        <w:r>
+          <w:rPr>
+            <w:rStyle w:val="Hiperhivatkozs"/>
+            <w:lang w:val="hu-HU"/>
+          </w:rPr>
+          <w:t>/wiki</w:t>
+        </w:r>
+      </w:hyperlink>
+    </w:p>
+    <w:p>
+      <w:pPr>
+        <w:rPr>
+          <w:lang w:val="hu-HU"/>
+        </w:rPr>
+      </w:pPr>
+      <w:hyperlink r:id="rId58" w:history="1">
+        <w:r>
+          <w:rPr>
+            <w:rStyle w:val="Hiperhivatkozs"/>
+            <w:lang w:val="hu-HU"/>
+          </w:rPr>
+          <w:t>https://tpointtech</w:t>
+        </w:r>
+        <w:r>
+          <w:rPr>
+            <w:rStyle w:val="Hiperhivatkozs"/>
+            <w:lang w:val="hu-HU"/>
+          </w:rPr>
+          <w:t>.</w:t>
+        </w:r>
+        <w:r>
+          <w:rPr>
+            <w:rStyle w:val="Hiperhivatkozs"/>
+            <w:lang w:val="hu-HU"/>
+          </w:rPr>
+          <w:t>com</w:t>
+        </w:r>
+      </w:hyperlink>
+    </w:p>
+    <w:p>
+      <w:pPr>
+        <w:rPr>
+          <w:lang w:val="hu-HU"/>
+        </w:rPr>
+      </w:pPr>
+      <w:hyperlink r:id="rId59" w:history="1">
+        <w:r>
+          <w:rPr>
+            <w:rStyle w:val="Hiperhivatkozs"/>
+            <w:lang w:val="hu-HU"/>
+          </w:rPr>
+          <w:t>https://www.m</w:t>
+        </w:r>
+        <w:bookmarkStart w:id="0" w:name="_GoBack"/>
+        <w:bookmarkEnd w:id="0"/>
+        <w:r>
+          <w:rPr>
+            <w:rStyle w:val="Hiperhivatkozs"/>
+            <w:lang w:val="hu-HU"/>
+          </w:rPr>
+          <w:t>i</w:t>
+        </w:r>
+        <w:r>
+          <w:rPr>
+            <w:rStyle w:val="Hiperhivatkozs"/>
+            <w:lang w:val="hu-HU"/>
+          </w:rPr>
+          <w:t>crosof</w:t>
+        </w:r>
+        <w:r>
+          <w:rPr>
+            <w:rStyle w:val="Hiperhivatkozs"/>
+            <w:lang w:val="hu-HU"/>
+          </w:rPr>
+          <w:t>t</w:t>
+        </w:r>
+        <w:r>
+          <w:rPr>
+            <w:rStyle w:val="Hiperhivatkozs"/>
+            <w:lang w:val="hu-HU"/>
+          </w:rPr>
+          <w:t>.com</w:t>
+        </w:r>
+      </w:hyperlink>
+    </w:p>
+    <w:p>
+      <w:pPr>
+        <w:rPr>
+          <w:lang w:val="hu-HU"/>
+        </w:rPr>
+      </w:pPr>
+      <w:hyperlink r:id="rId60" w:history="1">
+        <w:r>
+          <w:rPr>
+            <w:rStyle w:val="Hiperhivatkozs"/>
+            <w:lang w:val="hu-HU"/>
+          </w:rPr>
+          <w:t>https://www.sap.com/hungary/products/te</w:t>
+        </w:r>
+        <w:r>
+          <w:rPr>
+            <w:rStyle w:val="Hiperhivatkozs"/>
+            <w:lang w:val="hu-HU"/>
+          </w:rPr>
+          <w:t>c</w:t>
+        </w:r>
+        <w:r>
+          <w:rPr>
+            <w:rStyle w:val="Hiperhivatkozs"/>
+            <w:lang w:val="hu-HU"/>
+          </w:rPr>
+          <w:t>hnology-platform/integration-suite/what-is-api.html</w:t>
+        </w:r>
+      </w:hyperlink>
     </w:p>
     <w:sectPr>
       <w:pgSz w:w="11906" w:h="16838"/>
@@ -7584,7 +8367,6 @@
   <w:style w:type="character" w:default="1" w:styleId="Bekezdsalapbettpusa">
     <w:name w:val="Default Paragraph Font"/>
     <w:uiPriority w:val="1"/>
-    <w:semiHidden/>
     <w:unhideWhenUsed/>
   </w:style>
   <w:style w:type="table" w:default="1" w:styleId="Normltblzat">
@@ -7764,6 +8546,41 @@
       <w:sz w:val="24"/>
       <w:szCs w:val="24"/>
       <w:lang w:val="hu-HU" w:eastAsia="hu-HU"/>
+    </w:rPr>
+  </w:style>
+  <w:style w:type="character" w:styleId="Hiperhivatkozs">
+    <w:name w:val="Hyperlink"/>
+    <w:basedOn w:val="Bekezdsalapbettpusa"/>
+    <w:uiPriority w:val="99"/>
+    <w:unhideWhenUsed/>
+    <w:rsid w:val="00C96931"/>
+    <w:rPr>
+      <w:color w:val="0563C1" w:themeColor="hyperlink"/>
+      <w:u w:val="single"/>
+    </w:rPr>
+  </w:style>
+  <w:style w:type="character" w:styleId="Feloldatlanmegemlts">
+    <w:name w:val="Unresolved Mention"/>
+    <w:basedOn w:val="Bekezdsalapbettpusa"/>
+    <w:uiPriority w:val="99"/>
+    <w:semiHidden/>
+    <w:unhideWhenUsed/>
+    <w:rsid w:val="00C96931"/>
+    <w:rPr>
+      <w:color w:val="605E5C"/>
+      <w:shd w:val="clear" w:color="auto" w:fill="E1DFDD"/>
+    </w:rPr>
+  </w:style>
+  <w:style w:type="character" w:styleId="Mrltotthiperhivatkozs">
+    <w:name w:val="FollowedHyperlink"/>
+    <w:basedOn w:val="Bekezdsalapbettpusa"/>
+    <w:uiPriority w:val="99"/>
+    <w:semiHidden/>
+    <w:unhideWhenUsed/>
+    <w:rsid w:val="00C96931"/>
+    <w:rPr>
+      <w:color w:val="954F72" w:themeColor="followedHyperlink"/>
+      <w:u w:val="single"/>
     </w:rPr>
   </w:style>
 </w:styles>
@@ -8062,4 +8879,16 @@
     </a:ext>
   </a:extLst>
 </a:theme>
+</file>
+
+<file path=customXml/item1.xml><?xml version="1.0" encoding="utf-8"?>
+<b:Sources xmlns:b="http://schemas.openxmlformats.org/officeDocument/2006/bibliography" xmlns="http://schemas.openxmlformats.org/officeDocument/2006/bibliography" SelectedStyle="\APASixthEditionOfficeOnline.xsl" StyleName="APA" Version="6"/>
+</file>
+
+<file path=customXml/itemProps1.xml><?xml version="1.0" encoding="utf-8"?>
+<ds:datastoreItem xmlns:ds="http://schemas.openxmlformats.org/officeDocument/2006/customXml" ds:itemID="{00C61EA2-F593-49E1-B79E-182C48E517F8}">
+  <ds:schemaRefs>
+    <ds:schemaRef ds:uri="http://schemas.openxmlformats.org/officeDocument/2006/bibliography"/>
+  </ds:schemaRefs>
+</ds:datastoreItem>
 </file>
</xml_diff>

<commit_message>
Adding Unity to Technologies
</commit_message>
<xml_diff>
--- a/EphemeralZarodolgozat.docx
+++ b/EphemeralZarodolgozat.docx
@@ -1988,6 +1988,17 @@
           <w:lang w:val="hu-HU"/>
         </w:rPr>
       </w:pPr>
+    </w:p>
+    <w:p>
+      <w:pPr>
+        <w:spacing w:line="360" w:lineRule="auto"/>
+        <w:jc w:val="center"/>
+        <w:rPr>
+          <w:sz w:val="24"/>
+          <w:szCs w:val="24"/>
+          <w:lang w:val="hu-HU"/>
+        </w:rPr>
+      </w:pPr>
       <w:r>
         <w:rPr>
           <w:noProof/>
@@ -2158,6 +2169,145 @@
           <w:lang w:val="hu-HU"/>
         </w:rPr>
       </w:pPr>
+      <w:r>
+        <w:rPr>
+          <w:sz w:val="24"/>
+          <w:szCs w:val="24"/>
+        </w:rPr>
+        <w:lastRenderedPageBreak/>
+        <w:drawing>
+          <wp:inline distT="0" distB="0" distL="0" distR="0">
+            <wp:extent cx="2909090" cy="1546860"/>
+            <wp:effectExtent l="0" t="0" r="5715" b="0"/>
+            <wp:docPr id="44" name="Kép 44" descr="Unity Releases Enhancements for Robotics Industry"/>
+            <wp:cNvGraphicFramePr>
+              <a:graphicFrameLocks xmlns:a="http://schemas.openxmlformats.org/drawingml/2006/main" noChangeAspect="1"/>
+            </wp:cNvGraphicFramePr>
+            <a:graphic xmlns:a="http://schemas.openxmlformats.org/drawingml/2006/main">
+              <a:graphicData uri="http://schemas.openxmlformats.org/drawingml/2006/picture">
+                <pic:pic xmlns:pic="http://schemas.openxmlformats.org/drawingml/2006/picture">
+                  <pic:nvPicPr>
+                    <pic:cNvPr id="0" name="Picture 1" descr="Unity Releases Enhancements for Robotics Industry"/>
+                    <pic:cNvPicPr>
+                      <a:picLocks noChangeAspect="1" noChangeArrowheads="1"/>
+                    </pic:cNvPicPr>
+                  </pic:nvPicPr>
+                  <pic:blipFill>
+                    <a:blip r:embed="rId15" cstate="print">
+                      <a:extLst>
+                        <a:ext uri="{28A0092B-C50C-407E-A947-70E740481C1C}">
+                          <a14:useLocalDpi xmlns:a14="http://schemas.microsoft.com/office/drawing/2010/main" val="0"/>
+                        </a:ext>
+                      </a:extLst>
+                    </a:blip>
+                    <a:srcRect/>
+                    <a:stretch>
+                      <a:fillRect/>
+                    </a:stretch>
+                  </pic:blipFill>
+                  <pic:spPr bwMode="auto">
+                    <a:xfrm>
+                      <a:off x="0" y="0"/>
+                      <a:ext cx="2919110" cy="1552188"/>
+                    </a:xfrm>
+                    <a:prstGeom prst="rect">
+                      <a:avLst/>
+                    </a:prstGeom>
+                    <a:noFill/>
+                    <a:ln>
+                      <a:noFill/>
+                    </a:ln>
+                  </pic:spPr>
+                </pic:pic>
+              </a:graphicData>
+            </a:graphic>
+          </wp:inline>
+        </w:drawing>
+      </w:r>
+    </w:p>
+    <w:p>
+      <w:pPr>
+        <w:spacing w:line="360" w:lineRule="auto"/>
+        <w:jc w:val="center"/>
+        <w:rPr>
+          <w:sz w:val="24"/>
+          <w:szCs w:val="24"/>
+          <w:lang w:val="hu-HU"/>
+        </w:rPr>
+      </w:pPr>
+      <w:r>
+        <w:rPr>
+          <w:sz w:val="24"/>
+          <w:szCs w:val="24"/>
+          <w:lang w:val="hu-HU"/>
+        </w:rPr>
+        <w:t xml:space="preserve">A </w:t>
+      </w:r>
+      <w:proofErr w:type="spellStart"/>
+      <w:r>
+        <w:rPr>
+          <w:sz w:val="24"/>
+          <w:szCs w:val="24"/>
+          <w:lang w:val="hu-HU"/>
+        </w:rPr>
+        <w:t>Unity</w:t>
+      </w:r>
+      <w:proofErr w:type="spellEnd"/>
+      <w:r>
+        <w:rPr>
+          <w:sz w:val="24"/>
+          <w:szCs w:val="24"/>
+          <w:lang w:val="hu-HU"/>
+        </w:rPr>
+        <w:t xml:space="preserve"> egy videójáték-motor, amelyet a </w:t>
+      </w:r>
+      <w:proofErr w:type="spellStart"/>
+      <w:r>
+        <w:rPr>
+          <w:sz w:val="24"/>
+          <w:szCs w:val="24"/>
+          <w:lang w:val="hu-HU"/>
+        </w:rPr>
+        <w:t>Unity</w:t>
+      </w:r>
+      <w:proofErr w:type="spellEnd"/>
+      <w:r>
+        <w:rPr>
+          <w:sz w:val="24"/>
+          <w:szCs w:val="24"/>
+          <w:lang w:val="hu-HU"/>
+        </w:rPr>
+        <w:t xml:space="preserve"> Technologies fejleszt. A </w:t>
+      </w:r>
+      <w:proofErr w:type="spellStart"/>
+      <w:r>
+        <w:rPr>
+          <w:sz w:val="24"/>
+          <w:szCs w:val="24"/>
+          <w:lang w:val="hu-HU"/>
+        </w:rPr>
+        <w:t>Unity</w:t>
+      </w:r>
+      <w:proofErr w:type="spellEnd"/>
+      <w:r>
+        <w:rPr>
+          <w:sz w:val="24"/>
+          <w:szCs w:val="24"/>
+          <w:lang w:val="hu-HU"/>
+        </w:rPr>
+        <w:t xml:space="preserve"> segítségével háromdimenziós illetve kétdimenziós videójátékokat, ezen kívül egyéb interaktív jellegű tartalmakat lehet létrehozni, például építészeti látványterveket vagy valós idejű háromdimenziós animációkat.</w:t>
+      </w:r>
+    </w:p>
+    <w:p>
+      <w:pPr>
+        <w:spacing w:line="360" w:lineRule="auto"/>
+        <w:jc w:val="center"/>
+        <w:rPr>
+          <w:sz w:val="24"/>
+          <w:szCs w:val="24"/>
+          <w:lang w:val="hu-HU"/>
+        </w:rPr>
+      </w:pPr>
     </w:p>
     <w:p>
       <w:pPr>
@@ -2173,7 +2323,6 @@
         <w:rPr>
           <w:noProof/>
         </w:rPr>
-        <w:lastRenderedPageBreak/>
         <w:drawing>
           <wp:inline distT="0" distB="0" distL="0" distR="0">
             <wp:extent cx="1203960" cy="1203960"/>
@@ -2192,7 +2341,7 @@
                     </pic:cNvPicPr>
                   </pic:nvPicPr>
                   <pic:blipFill>
-                    <a:blip r:embed="rId15">
+                    <a:blip r:embed="rId16">
                       <a:extLst>
                         <a:ext uri="{28A0092B-C50C-407E-A947-70E740481C1C}">
                           <a14:useLocalDpi xmlns:a14="http://schemas.microsoft.com/office/drawing/2010/main" val="0"/>
@@ -2317,7 +2466,7 @@
                     </pic:cNvPicPr>
                   </pic:nvPicPr>
                   <pic:blipFill>
-                    <a:blip r:embed="rId16" cstate="print">
+                    <a:blip r:embed="rId17" cstate="print">
                       <a:extLst>
                         <a:ext uri="{28A0092B-C50C-407E-A947-70E740481C1C}">
                           <a14:useLocalDpi xmlns:a14="http://schemas.microsoft.com/office/drawing/2010/main" val="0"/>
@@ -2417,6 +2566,7 @@
         <w:rPr>
           <w:noProof/>
         </w:rPr>
+        <w:lastRenderedPageBreak/>
         <w:drawing>
           <wp:inline distT="0" distB="0" distL="0" distR="0">
             <wp:extent cx="830580" cy="838886"/>
@@ -2435,7 +2585,7 @@
                     </pic:cNvPicPr>
                   </pic:nvPicPr>
                   <pic:blipFill>
-                    <a:blip r:embed="rId17" cstate="print">
+                    <a:blip r:embed="rId18" cstate="print">
                       <a:extLst>
                         <a:ext uri="{28A0092B-C50C-407E-A947-70E740481C1C}">
                           <a14:useLocalDpi xmlns:a14="http://schemas.microsoft.com/office/drawing/2010/main" val="0"/>
@@ -2539,7 +2689,6 @@
         <w:rPr>
           <w:noProof/>
         </w:rPr>
-        <w:lastRenderedPageBreak/>
         <w:drawing>
           <wp:inline distT="0" distB="0" distL="0" distR="0">
             <wp:extent cx="1424940" cy="1424940"/>
@@ -2558,7 +2707,7 @@
                     </pic:cNvPicPr>
                   </pic:nvPicPr>
                   <pic:blipFill>
-                    <a:blip r:embed="rId18">
+                    <a:blip r:embed="rId19">
                       <a:extLst>
                         <a:ext uri="{28A0092B-C50C-407E-A947-70E740481C1C}">
                           <a14:useLocalDpi xmlns:a14="http://schemas.microsoft.com/office/drawing/2010/main" val="0"/>
@@ -2674,7 +2823,7 @@
                     </pic:cNvPicPr>
                   </pic:nvPicPr>
                   <pic:blipFill>
-                    <a:blip r:embed="rId19">
+                    <a:blip r:embed="rId20">
                       <a:extLst>
                         <a:ext uri="{28A0092B-C50C-407E-A947-70E740481C1C}">
                           <a14:useLocalDpi xmlns:a14="http://schemas.microsoft.com/office/drawing/2010/main" val="0"/>
@@ -2831,7 +2980,7 @@
                     </pic:cNvPicPr>
                   </pic:nvPicPr>
                   <pic:blipFill>
-                    <a:blip r:embed="rId20">
+                    <a:blip r:embed="rId21">
                       <a:extLst>
                         <a:ext uri="{28A0092B-C50C-407E-A947-70E740481C1C}">
                           <a14:useLocalDpi xmlns:a14="http://schemas.microsoft.com/office/drawing/2010/main" val="0"/>
@@ -2981,73 +3130,7 @@
         <w:rPr>
           <w:noProof/>
         </w:rPr>
-        <w:drawing>
-          <wp:anchor distT="0" distB="0" distL="114300" distR="114300" simplePos="0" relativeHeight="251661312" behindDoc="0" locked="0" layoutInCell="1" allowOverlap="1">
-            <wp:simplePos x="0" y="0"/>
-            <wp:positionH relativeFrom="column">
-              <wp:posOffset>3138805</wp:posOffset>
-            </wp:positionH>
-            <wp:positionV relativeFrom="page">
-              <wp:posOffset>7620000</wp:posOffset>
-            </wp:positionV>
-            <wp:extent cx="617220" cy="617220"/>
-            <wp:effectExtent l="0" t="0" r="0" b="0"/>
-            <wp:wrapNone/>
-            <wp:docPr id="34" name="Kép 34" descr="Entity framework logo Icons, Logos, Symbols – Free Download PNG, SVG"/>
-            <wp:cNvGraphicFramePr>
-              <a:graphicFrameLocks xmlns:a="http://schemas.openxmlformats.org/drawingml/2006/main" noChangeAspect="1"/>
-            </wp:cNvGraphicFramePr>
-            <a:graphic xmlns:a="http://schemas.openxmlformats.org/drawingml/2006/main">
-              <a:graphicData uri="http://schemas.openxmlformats.org/drawingml/2006/picture">
-                <pic:pic xmlns:pic="http://schemas.openxmlformats.org/drawingml/2006/picture">
-                  <pic:nvPicPr>
-                    <pic:cNvPr id="0" name="Picture 165" descr="Entity framework logo Icons, Logos, Symbols – Free Download PNG, SVG"/>
-                    <pic:cNvPicPr>
-                      <a:picLocks noChangeAspect="1" noChangeArrowheads="1"/>
-                    </pic:cNvPicPr>
-                  </pic:nvPicPr>
-                  <pic:blipFill>
-                    <a:blip r:embed="rId21" cstate="print">
-                      <a:extLst>
-                        <a:ext uri="{28A0092B-C50C-407E-A947-70E740481C1C}">
-                          <a14:useLocalDpi xmlns:a14="http://schemas.microsoft.com/office/drawing/2010/main" val="0"/>
-                        </a:ext>
-                      </a:extLst>
-                    </a:blip>
-                    <a:srcRect/>
-                    <a:stretch>
-                      <a:fillRect/>
-                    </a:stretch>
-                  </pic:blipFill>
-                  <pic:spPr bwMode="auto">
-                    <a:xfrm>
-                      <a:off x="0" y="0"/>
-                      <a:ext cx="617220" cy="617220"/>
-                    </a:xfrm>
-                    <a:prstGeom prst="rect">
-                      <a:avLst/>
-                    </a:prstGeom>
-                    <a:noFill/>
-                    <a:ln>
-                      <a:noFill/>
-                    </a:ln>
-                  </pic:spPr>
-                </pic:pic>
-              </a:graphicData>
-            </a:graphic>
-            <wp14:sizeRelH relativeFrom="margin">
-              <wp14:pctWidth>0</wp14:pctWidth>
-            </wp14:sizeRelH>
-            <wp14:sizeRelV relativeFrom="margin">
-              <wp14:pctHeight>0</wp14:pctHeight>
-            </wp14:sizeRelV>
-          </wp:anchor>
-        </w:drawing>
-      </w:r>
-      <w:r>
-        <w:rPr>
-          <w:noProof/>
-        </w:rPr>
+        <w:lastRenderedPageBreak/>
         <w:drawing>
           <wp:anchor distT="0" distB="0" distL="114300" distR="114300" simplePos="0" relativeHeight="251658240" behindDoc="0" locked="0" layoutInCell="1" allowOverlap="1">
             <wp:simplePos x="0" y="0"/>
@@ -3055,7 +3138,7 @@
               <wp:posOffset>-635</wp:posOffset>
             </wp:positionH>
             <wp:positionV relativeFrom="page">
-              <wp:posOffset>7696200</wp:posOffset>
+              <wp:posOffset>1066800</wp:posOffset>
             </wp:positionV>
             <wp:extent cx="480060" cy="480060"/>
             <wp:effectExtent l="0" t="0" r="0" b="0"/>
@@ -3105,12 +3188,120 @@
           </wp:anchor>
         </w:drawing>
       </w:r>
+      <w:r>
+        <w:rPr>
+          <w:noProof/>
+        </w:rPr>
+        <w:drawing>
+          <wp:anchor distT="0" distB="0" distL="114300" distR="114300" simplePos="0" relativeHeight="251661312" behindDoc="0" locked="0" layoutInCell="1" allowOverlap="1">
+            <wp:simplePos x="0" y="0"/>
+            <wp:positionH relativeFrom="column">
+              <wp:posOffset>3138805</wp:posOffset>
+            </wp:positionH>
+            <wp:positionV relativeFrom="page">
+              <wp:posOffset>1005840</wp:posOffset>
+            </wp:positionV>
+            <wp:extent cx="617220" cy="617220"/>
+            <wp:effectExtent l="0" t="0" r="0" b="0"/>
+            <wp:wrapNone/>
+            <wp:docPr id="34" name="Kép 34" descr="Entity framework logo Icons, Logos, Symbols – Free Download PNG, SVG"/>
+            <wp:cNvGraphicFramePr>
+              <a:graphicFrameLocks xmlns:a="http://schemas.openxmlformats.org/drawingml/2006/main" noChangeAspect="1"/>
+            </wp:cNvGraphicFramePr>
+            <a:graphic xmlns:a="http://schemas.openxmlformats.org/drawingml/2006/main">
+              <a:graphicData uri="http://schemas.openxmlformats.org/drawingml/2006/picture">
+                <pic:pic xmlns:pic="http://schemas.openxmlformats.org/drawingml/2006/picture">
+                  <pic:nvPicPr>
+                    <pic:cNvPr id="0" name="Picture 165" descr="Entity framework logo Icons, Logos, Symbols – Free Download PNG, SVG"/>
+                    <pic:cNvPicPr>
+                      <a:picLocks noChangeAspect="1" noChangeArrowheads="1"/>
+                    </pic:cNvPicPr>
+                  </pic:nvPicPr>
+                  <pic:blipFill>
+                    <a:blip r:embed="rId23" cstate="print">
+                      <a:extLst>
+                        <a:ext uri="{28A0092B-C50C-407E-A947-70E740481C1C}">
+                          <a14:useLocalDpi xmlns:a14="http://schemas.microsoft.com/office/drawing/2010/main" val="0"/>
+                        </a:ext>
+                      </a:extLst>
+                    </a:blip>
+                    <a:srcRect/>
+                    <a:stretch>
+                      <a:fillRect/>
+                    </a:stretch>
+                  </pic:blipFill>
+                  <pic:spPr bwMode="auto">
+                    <a:xfrm>
+                      <a:off x="0" y="0"/>
+                      <a:ext cx="617220" cy="617220"/>
+                    </a:xfrm>
+                    <a:prstGeom prst="rect">
+                      <a:avLst/>
+                    </a:prstGeom>
+                    <a:noFill/>
+                    <a:ln>
+                      <a:noFill/>
+                    </a:ln>
+                  </pic:spPr>
+                </pic:pic>
+              </a:graphicData>
+            </a:graphic>
+            <wp14:sizeRelH relativeFrom="margin">
+              <wp14:pctWidth>0</wp14:pctWidth>
+            </wp14:sizeRelH>
+            <wp14:sizeRelV relativeFrom="margin">
+              <wp14:pctHeight>0</wp14:pctHeight>
+            </wp14:sizeRelV>
+          </wp:anchor>
+        </w:drawing>
+      </w:r>
     </w:p>
     <w:p>
       <w:pPr>
         <w:tabs>
           <w:tab w:val="left" w:pos="6000"/>
         </w:tabs>
+        <w:rPr>
+          <w:b/>
+          <w:sz w:val="24"/>
+          <w:szCs w:val="24"/>
+          <w:lang w:val="hu-HU"/>
+        </w:rPr>
+      </w:pPr>
+      <w:proofErr w:type="spellStart"/>
+      <w:r>
+        <w:rPr>
+          <w:b/>
+          <w:sz w:val="24"/>
+          <w:szCs w:val="24"/>
+          <w:lang w:val="hu-HU"/>
+        </w:rPr>
+        <w:t>Pomelo</w:t>
+      </w:r>
+      <w:proofErr w:type="spellEnd"/>
+      <w:r>
+        <w:rPr>
+          <w:b/>
+          <w:sz w:val="24"/>
+          <w:szCs w:val="24"/>
+          <w:lang w:val="hu-HU"/>
+        </w:rPr>
+        <w:tab/>
+      </w:r>
+      <w:proofErr w:type="spellStart"/>
+      <w:r>
+        <w:rPr>
+          <w:b/>
+          <w:sz w:val="24"/>
+          <w:szCs w:val="24"/>
+          <w:lang w:val="hu-HU"/>
+        </w:rPr>
+        <w:t>Microsoft.EntityFramework</w:t>
+      </w:r>
+      <w:proofErr w:type="spellEnd"/>
+    </w:p>
+    <w:p>
+      <w:pPr>
         <w:rPr>
           <w:b/>
           <w:sz w:val="24"/>
@@ -3126,10 +3317,10 @@
           <wp:anchor distT="0" distB="0" distL="114300" distR="114300" simplePos="0" relativeHeight="251659264" behindDoc="0" locked="0" layoutInCell="1" allowOverlap="1">
             <wp:simplePos x="0" y="0"/>
             <wp:positionH relativeFrom="margin">
-              <wp:posOffset>-31115</wp:posOffset>
+              <wp:posOffset>-635</wp:posOffset>
             </wp:positionH>
             <wp:positionV relativeFrom="page">
-              <wp:posOffset>8305800</wp:posOffset>
+              <wp:posOffset>1691640</wp:posOffset>
             </wp:positionV>
             <wp:extent cx="502920" cy="510540"/>
             <wp:effectExtent l="0" t="0" r="0" b="3810"/>
@@ -3148,7 +3339,7 @@
                     </pic:cNvPicPr>
                   </pic:nvPicPr>
                   <pic:blipFill>
-                    <a:blip r:embed="rId23" cstate="print">
+                    <a:blip r:embed="rId24" cstate="print">
                       <a:extLst>
                         <a:ext uri="{28A0092B-C50C-407E-A947-70E740481C1C}">
                           <a14:useLocalDpi xmlns:a14="http://schemas.microsoft.com/office/drawing/2010/main" val="0"/>
@@ -3179,47 +3370,6 @@
           </wp:anchor>
         </w:drawing>
       </w:r>
-      <w:proofErr w:type="spellStart"/>
-      <w:r>
-        <w:rPr>
-          <w:b/>
-          <w:sz w:val="24"/>
-          <w:szCs w:val="24"/>
-          <w:lang w:val="hu-HU"/>
-        </w:rPr>
-        <w:t>Pomelo</w:t>
-      </w:r>
-      <w:proofErr w:type="spellEnd"/>
-      <w:r>
-        <w:rPr>
-          <w:b/>
-          <w:sz w:val="24"/>
-          <w:szCs w:val="24"/>
-          <w:lang w:val="hu-HU"/>
-        </w:rPr>
-        <w:tab/>
-      </w:r>
-      <w:proofErr w:type="spellStart"/>
-      <w:r>
-        <w:rPr>
-          <w:b/>
-          <w:sz w:val="24"/>
-          <w:szCs w:val="24"/>
-          <w:lang w:val="hu-HU"/>
-        </w:rPr>
-        <w:t>Microsoft.EntityFramework</w:t>
-      </w:r>
-      <w:proofErr w:type="spellEnd"/>
-    </w:p>
-    <w:p>
-      <w:pPr>
-        <w:rPr>
-          <w:b/>
-          <w:sz w:val="24"/>
-          <w:szCs w:val="24"/>
-          <w:lang w:val="hu-HU"/>
-        </w:rPr>
-      </w:pPr>
       <w:r>
         <w:rPr>
           <w:noProof/>
@@ -3228,10 +3378,10 @@
           <wp:anchor distT="0" distB="0" distL="114300" distR="114300" simplePos="0" relativeHeight="251662336" behindDoc="0" locked="0" layoutInCell="1" allowOverlap="1">
             <wp:simplePos x="0" y="0"/>
             <wp:positionH relativeFrom="margin">
-              <wp:posOffset>3154045</wp:posOffset>
+              <wp:posOffset>3146425</wp:posOffset>
             </wp:positionH>
             <wp:positionV relativeFrom="page">
-              <wp:posOffset>8221980</wp:posOffset>
+              <wp:posOffset>1577340</wp:posOffset>
             </wp:positionV>
             <wp:extent cx="594360" cy="594360"/>
             <wp:effectExtent l="0" t="0" r="0" b="0"/>
@@ -3250,7 +3400,7 @@
                     </pic:cNvPicPr>
                   </pic:nvPicPr>
                   <pic:blipFill>
-                    <a:blip r:embed="rId24" cstate="print">
+                    <a:blip r:embed="rId25" cstate="print">
                       <a:extLst>
                         <a:ext uri="{28A0092B-C50C-407E-A947-70E740481C1C}">
                           <a14:useLocalDpi xmlns:a14="http://schemas.microsoft.com/office/drawing/2010/main" val="0"/>
@@ -3311,6 +3461,58 @@
       </w:pPr>
       <w:r>
         <w:rPr>
+          <w:b/>
+          <w:sz w:val="24"/>
+          <w:szCs w:val="24"/>
+          <w:lang w:val="hu-HU"/>
+        </w:rPr>
+        <w:t xml:space="preserve"> </w:t>
+      </w:r>
+      <w:proofErr w:type="spellStart"/>
+      <w:r>
+        <w:rPr>
+          <w:b/>
+          <w:sz w:val="24"/>
+          <w:szCs w:val="24"/>
+          <w:lang w:val="hu-HU"/>
+        </w:rPr>
+        <w:t>Bcrypt</w:t>
+      </w:r>
+      <w:proofErr w:type="spellEnd"/>
+      <w:r>
+        <w:rPr>
+          <w:lang w:val="hu-HU"/>
+        </w:rPr>
+        <w:t xml:space="preserve"> </w:t>
+      </w:r>
+      <w:r>
+        <w:rPr>
+          <w:lang w:val="hu-HU"/>
+        </w:rPr>
+        <w:tab/>
+        <w:t xml:space="preserve">    </w:t>
+      </w:r>
+      <w:r>
+        <w:rPr>
+          <w:b/>
+          <w:sz w:val="24"/>
+          <w:szCs w:val="24"/>
+          <w:lang w:val="hu-HU"/>
+        </w:rPr>
+        <w:t>Otp.NET</w:t>
+      </w:r>
+    </w:p>
+    <w:p>
+      <w:pPr>
+        <w:rPr>
+          <w:b/>
+          <w:sz w:val="24"/>
+          <w:szCs w:val="24"/>
+          <w:lang w:val="hu-HU"/>
+        </w:rPr>
+      </w:pPr>
+      <w:r>
+        <w:rPr>
           <w:noProof/>
         </w:rPr>
         <w:drawing>
@@ -3320,7 +3522,7 @@
               <wp:posOffset>-635</wp:posOffset>
             </wp:positionH>
             <wp:positionV relativeFrom="page">
-              <wp:posOffset>8976360</wp:posOffset>
+              <wp:posOffset>2324100</wp:posOffset>
             </wp:positionV>
             <wp:extent cx="454660" cy="441960"/>
             <wp:effectExtent l="0" t="0" r="2540" b="0"/>
@@ -3339,7 +3541,7 @@
                     </pic:cNvPicPr>
                   </pic:nvPicPr>
                   <pic:blipFill>
-                    <a:blip r:embed="rId25" cstate="print">
+                    <a:blip r:embed="rId26" cstate="print">
                       <a:extLst>
                         <a:ext uri="{28A0092B-C50C-407E-A947-70E740481C1C}">
                           <a14:useLocalDpi xmlns:a14="http://schemas.microsoft.com/office/drawing/2010/main" val="0"/>
@@ -3370,15 +3572,16 @@
           </wp:anchor>
         </w:drawing>
       </w:r>
-      <w:r>
+    </w:p>
+    <w:p>
+      <w:pPr>
         <w:rPr>
           <w:b/>
           <w:sz w:val="24"/>
           <w:szCs w:val="24"/>
           <w:lang w:val="hu-HU"/>
         </w:rPr>
-        <w:t xml:space="preserve"> </w:t>
-      </w:r>
+      </w:pPr>
       <w:proofErr w:type="spellStart"/>
       <w:r>
         <w:rPr>
@@ -3387,22 +3590,9 @@
           <w:szCs w:val="24"/>
           <w:lang w:val="hu-HU"/>
         </w:rPr>
-        <w:t>Bcrypt</w:t>
-      </w:r>
-      <w:proofErr w:type="spellEnd"/>
-      <w:r>
-        <w:rPr>
-          <w:lang w:val="hu-HU"/>
-        </w:rPr>
-        <w:t xml:space="preserve"> </w:t>
-      </w:r>
-      <w:r>
-        <w:rPr>
-          <w:lang w:val="hu-HU"/>
-        </w:rPr>
-        <w:tab/>
-        <w:t xml:space="preserve">    </w:t>
-      </w:r>
+        <w:t>MailKit</w:t>
+      </w:r>
+      <w:proofErr w:type="spellEnd"/>
       <w:r>
         <w:rPr>
           <w:b/>
@@ -3410,46 +3600,6 @@
           <w:szCs w:val="24"/>
           <w:lang w:val="hu-HU"/>
         </w:rPr>
-        <w:t>Otp.NET</w:t>
-      </w:r>
-    </w:p>
-    <w:p>
-      <w:pPr>
-        <w:rPr>
-          <w:b/>
-          <w:sz w:val="24"/>
-          <w:szCs w:val="24"/>
-          <w:lang w:val="hu-HU"/>
-        </w:rPr>
-      </w:pPr>
-    </w:p>
-    <w:p>
-      <w:pPr>
-        <w:rPr>
-          <w:b/>
-          <w:sz w:val="24"/>
-          <w:szCs w:val="24"/>
-          <w:lang w:val="hu-HU"/>
-        </w:rPr>
-      </w:pPr>
-      <w:proofErr w:type="spellStart"/>
-      <w:r>
-        <w:rPr>
-          <w:b/>
-          <w:sz w:val="24"/>
-          <w:szCs w:val="24"/>
-          <w:lang w:val="hu-HU"/>
-        </w:rPr>
-        <w:t>MailKit</w:t>
-      </w:r>
-      <w:proofErr w:type="spellEnd"/>
-      <w:r>
-        <w:rPr>
-          <w:b/>
-          <w:sz w:val="24"/>
-          <w:szCs w:val="24"/>
-          <w:lang w:val="hu-HU"/>
-        </w:rPr>
         <w:br w:type="textWrapping" w:clear="all"/>
       </w:r>
     </w:p>
@@ -3466,7 +3616,6 @@
         <w:rPr>
           <w:noProof/>
         </w:rPr>
-        <w:lastRenderedPageBreak/>
         <w:drawing>
           <wp:inline distT="0" distB="0" distL="0" distR="0">
             <wp:extent cx="2385060" cy="1326093"/>
@@ -3485,7 +3634,7 @@
                     </pic:cNvPicPr>
                   </pic:nvPicPr>
                   <pic:blipFill>
-                    <a:blip r:embed="rId26" cstate="print">
+                    <a:blip r:embed="rId27" cstate="print">
                       <a:extLst>
                         <a:ext uri="{28A0092B-C50C-407E-A947-70E740481C1C}">
                           <a14:useLocalDpi xmlns:a14="http://schemas.microsoft.com/office/drawing/2010/main" val="0"/>
@@ -3583,7 +3732,7 @@
                     </pic:cNvPicPr>
                   </pic:nvPicPr>
                   <pic:blipFill>
-                    <a:blip r:embed="rId27" cstate="print">
+                    <a:blip r:embed="rId28" cstate="print">
                       <a:extLst>
                         <a:ext uri="{28A0092B-C50C-407E-A947-70E740481C1C}">
                           <a14:useLocalDpi xmlns:a14="http://schemas.microsoft.com/office/drawing/2010/main" val="0"/>
@@ -3767,9 +3916,17 @@
           <w:lang w:val="hu-HU"/>
         </w:rPr>
         <w:drawing>
-          <wp:inline distT="0" distB="0" distL="0" distR="0" wp14:anchorId="2EF7DE68" wp14:editId="55A97EDB">
+          <wp:anchor distT="0" distB="0" distL="114300" distR="114300" simplePos="0" relativeHeight="251667456" behindDoc="0" locked="0" layoutInCell="1" allowOverlap="1" wp14:anchorId="0C1A588B">
+            <wp:simplePos x="0" y="0"/>
+            <wp:positionH relativeFrom="column">
+              <wp:posOffset>2018665</wp:posOffset>
+            </wp:positionH>
+            <wp:positionV relativeFrom="paragraph">
+              <wp:posOffset>172720</wp:posOffset>
+            </wp:positionV>
             <wp:extent cx="1482437" cy="951629"/>
             <wp:effectExtent l="0" t="0" r="3810" b="1270"/>
+            <wp:wrapNone/>
             <wp:docPr id="38" name="Kép 38"/>
             <wp:cNvGraphicFramePr>
               <a:graphicFrameLocks xmlns:a="http://schemas.openxmlformats.org/drawingml/2006/main" noChangeAspect="1"/>
@@ -3782,7 +3939,13 @@
                     <pic:cNvPicPr/>
                   </pic:nvPicPr>
                   <pic:blipFill>
-                    <a:blip r:embed="rId28"/>
+                    <a:blip r:embed="rId29">
+                      <a:extLst>
+                        <a:ext uri="{28A0092B-C50C-407E-A947-70E740481C1C}">
+                          <a14:useLocalDpi xmlns:a14="http://schemas.microsoft.com/office/drawing/2010/main" val="0"/>
+                        </a:ext>
+                      </a:extLst>
+                    </a:blip>
                     <a:stretch>
                       <a:fillRect/>
                     </a:stretch>
@@ -3790,7 +3953,7 @@
                   <pic:spPr>
                     <a:xfrm>
                       <a:off x="0" y="0"/>
-                      <a:ext cx="1546649" cy="992849"/>
+                      <a:ext cx="1482437" cy="951629"/>
                     </a:xfrm>
                     <a:prstGeom prst="rect">
                       <a:avLst/>
@@ -3799,7 +3962,7 @@
                 </pic:pic>
               </a:graphicData>
             </a:graphic>
-          </wp:inline>
+          </wp:anchor>
         </w:drawing>
       </w:r>
     </w:p>
@@ -3813,6 +3976,17 @@
           <w:lang w:val="hu-HU"/>
         </w:rPr>
       </w:pPr>
+    </w:p>
+    <w:p>
+      <w:pPr>
+        <w:spacing w:line="360" w:lineRule="auto"/>
+        <w:jc w:val="center"/>
+        <w:rPr>
+          <w:sz w:val="24"/>
+          <w:szCs w:val="24"/>
+          <w:lang w:val="hu-HU"/>
+        </w:rPr>
+      </w:pPr>
       <w:r>
         <w:rPr>
           <w:noProof/>
@@ -3820,14 +3994,15 @@
           <w:szCs w:val="24"/>
           <w:lang w:val="hu-HU"/>
         </w:rPr>
+        <w:lastRenderedPageBreak/>
         <w:drawing>
           <wp:anchor distT="0" distB="0" distL="114300" distR="114300" simplePos="0" relativeHeight="251663360" behindDoc="0" locked="0" layoutInCell="1" allowOverlap="1" wp14:anchorId="336EE5DB">
             <wp:simplePos x="0" y="0"/>
             <wp:positionH relativeFrom="margin">
-              <wp:posOffset>517525</wp:posOffset>
+              <wp:posOffset>509905</wp:posOffset>
             </wp:positionH>
             <wp:positionV relativeFrom="page">
-              <wp:posOffset>8023860</wp:posOffset>
+              <wp:posOffset>129540</wp:posOffset>
             </wp:positionV>
             <wp:extent cx="4724400" cy="2105025"/>
             <wp:effectExtent l="0" t="0" r="0" b="9525"/>
@@ -3844,7 +4019,7 @@
                     <pic:cNvPicPr/>
                   </pic:nvPicPr>
                   <pic:blipFill>
-                    <a:blip r:embed="rId29" cstate="print">
+                    <a:blip r:embed="rId30" cstate="print">
                       <a:extLst>
                         <a:ext uri="{28A0092B-C50C-407E-A947-70E740481C1C}">
                           <a14:useLocalDpi xmlns:a14="http://schemas.microsoft.com/office/drawing/2010/main" val="0"/>
@@ -3880,45 +4055,6 @@
     <w:p>
       <w:pPr>
         <w:spacing w:line="360" w:lineRule="auto"/>
-        <w:jc w:val="center"/>
-        <w:rPr>
-          <w:sz w:val="24"/>
-          <w:szCs w:val="24"/>
-          <w:lang w:val="hu-HU"/>
-        </w:rPr>
-      </w:pPr>
-    </w:p>
-    <w:p>
-      <w:pPr>
-        <w:spacing w:line="360" w:lineRule="auto"/>
-        <w:rPr>
-          <w:sz w:val="24"/>
-          <w:szCs w:val="24"/>
-          <w:lang w:val="hu-HU"/>
-        </w:rPr>
-      </w:pPr>
-      <w:r>
-        <w:rPr>
-          <w:sz w:val="24"/>
-          <w:szCs w:val="24"/>
-          <w:lang w:val="hu-HU"/>
-        </w:rPr>
-        <w:br w:type="textWrapping" w:clear="all"/>
-      </w:r>
-    </w:p>
-    <w:p>
-      <w:pPr>
-        <w:spacing w:line="360" w:lineRule="auto"/>
-        <w:rPr>
-          <w:sz w:val="24"/>
-          <w:szCs w:val="24"/>
-          <w:lang w:val="hu-HU"/>
-        </w:rPr>
-      </w:pPr>
-    </w:p>
-    <w:p>
-      <w:pPr>
-        <w:spacing w:line="360" w:lineRule="auto"/>
         <w:rPr>
           <w:sz w:val="24"/>
           <w:szCs w:val="24"/>
@@ -3929,15 +4065,14 @@
         <w:rPr>
           <w:noProof/>
         </w:rPr>
-        <w:lastRenderedPageBreak/>
         <w:drawing>
           <wp:anchor distT="0" distB="0" distL="114300" distR="114300" simplePos="0" relativeHeight="251664384" behindDoc="0" locked="0" layoutInCell="1" allowOverlap="1">
             <wp:simplePos x="0" y="0"/>
             <wp:positionH relativeFrom="column">
-              <wp:posOffset>3115945</wp:posOffset>
+              <wp:posOffset>3466465</wp:posOffset>
             </wp:positionH>
             <wp:positionV relativeFrom="page">
-              <wp:posOffset>563880</wp:posOffset>
+              <wp:posOffset>2552700</wp:posOffset>
             </wp:positionV>
             <wp:extent cx="824230" cy="824230"/>
             <wp:effectExtent l="0" t="0" r="0" b="0"/>
@@ -3956,7 +4091,7 @@
                     </pic:cNvPicPr>
                   </pic:nvPicPr>
                   <pic:blipFill>
-                    <a:blip r:embed="rId30" cstate="print">
+                    <a:blip r:embed="rId31" cstate="print">
                       <a:extLst>
                         <a:ext uri="{28A0092B-C50C-407E-A947-70E740481C1C}">
                           <a14:useLocalDpi xmlns:a14="http://schemas.microsoft.com/office/drawing/2010/main" val="0"/>
@@ -4001,10 +4136,10 @@
           <wp:anchor distT="0" distB="0" distL="114300" distR="114300" simplePos="0" relativeHeight="251665408" behindDoc="0" locked="0" layoutInCell="1" allowOverlap="1" wp14:anchorId="1EF10E65">
             <wp:simplePos x="0" y="0"/>
             <wp:positionH relativeFrom="column">
-              <wp:posOffset>1691005</wp:posOffset>
+              <wp:posOffset>1279525</wp:posOffset>
             </wp:positionH>
             <wp:positionV relativeFrom="page">
-              <wp:posOffset>563880</wp:posOffset>
+              <wp:posOffset>2529840</wp:posOffset>
             </wp:positionV>
             <wp:extent cx="831215" cy="831215"/>
             <wp:effectExtent l="0" t="0" r="6985" b="6985"/>
@@ -4023,7 +4158,7 @@
                     </pic:cNvPicPr>
                   </pic:nvPicPr>
                   <pic:blipFill>
-                    <a:blip r:embed="rId31" cstate="print">
+                    <a:blip r:embed="rId32" cstate="print">
                       <a:extLst>
                         <a:ext uri="{28A0092B-C50C-407E-A947-70E740481C1C}">
                           <a14:useLocalDpi xmlns:a14="http://schemas.microsoft.com/office/drawing/2010/main" val="0"/>
@@ -4054,25 +4189,77 @@
           </wp:anchor>
         </w:drawing>
       </w:r>
-    </w:p>
-    <w:p>
-      <w:pPr>
-        <w:jc w:val="center"/>
-        <w:rPr>
-          <w:sz w:val="24"/>
-          <w:szCs w:val="24"/>
-          <w:lang w:val="hu-HU"/>
-        </w:rPr>
-      </w:pPr>
-    </w:p>
-    <w:p>
-      <w:pPr>
-        <w:spacing w:line="360" w:lineRule="auto"/>
-        <w:jc w:val="center"/>
-        <w:rPr>
-          <w:lang w:val="hu-HU"/>
-        </w:rPr>
-      </w:pPr>
+      <w:r>
+        <w:rPr>
+          <w:sz w:val="24"/>
+          <w:szCs w:val="24"/>
+          <w:lang w:val="hu-HU"/>
+        </w:rPr>
+        <w:br w:type="textWrapping" w:clear="all"/>
+      </w:r>
+    </w:p>
+    <w:p>
+      <w:pPr>
+        <w:spacing w:line="360" w:lineRule="auto"/>
+        <w:rPr>
+          <w:sz w:val="24"/>
+          <w:szCs w:val="24"/>
+          <w:lang w:val="hu-HU"/>
+        </w:rPr>
+      </w:pPr>
+    </w:p>
+    <w:p>
+      <w:pPr>
+        <w:spacing w:line="360" w:lineRule="auto"/>
+        <w:rPr>
+          <w:sz w:val="24"/>
+          <w:szCs w:val="24"/>
+          <w:lang w:val="hu-HU"/>
+        </w:rPr>
+      </w:pPr>
+    </w:p>
+    <w:p>
+      <w:pPr>
+        <w:jc w:val="center"/>
+        <w:rPr>
+          <w:sz w:val="24"/>
+          <w:szCs w:val="24"/>
+          <w:lang w:val="hu-HU"/>
+        </w:rPr>
+      </w:pPr>
+    </w:p>
+    <w:p>
+      <w:pPr>
+        <w:spacing w:line="360" w:lineRule="auto"/>
+        <w:jc w:val="center"/>
+        <w:rPr>
+          <w:sz w:val="24"/>
+          <w:szCs w:val="24"/>
+          <w:lang w:val="hu-HU"/>
+        </w:rPr>
+      </w:pPr>
+    </w:p>
+    <w:p>
+      <w:pPr>
+        <w:spacing w:line="360" w:lineRule="auto"/>
+        <w:jc w:val="center"/>
+        <w:rPr>
+          <w:sz w:val="24"/>
+          <w:szCs w:val="24"/>
+          <w:lang w:val="hu-HU"/>
+        </w:rPr>
+      </w:pPr>
+    </w:p>
+    <w:p>
+      <w:pPr>
+        <w:spacing w:line="360" w:lineRule="auto"/>
+        <w:jc w:val="center"/>
+        <w:rPr>
+          <w:lang w:val="hu-HU"/>
+        </w:rPr>
+      </w:pPr>
+      <w:bookmarkStart w:id="0" w:name="_GoBack"/>
+      <w:bookmarkEnd w:id="0"/>
       <w:r>
         <w:rPr>
           <w:sz w:val="24"/>
@@ -4330,6 +4517,7 @@
           <w:szCs w:val="24"/>
           <w:lang w:val="hu-HU"/>
         </w:rPr>
+        <w:lastRenderedPageBreak/>
         <w:drawing>
           <wp:inline distT="0" distB="0" distL="0" distR="0" wp14:anchorId="75B05688" wp14:editId="44EC5558">
             <wp:extent cx="2768600" cy="4704637"/>
@@ -4346,7 +4534,7 @@
                     <pic:cNvPicPr/>
                   </pic:nvPicPr>
                   <pic:blipFill>
-                    <a:blip r:embed="rId32"/>
+                    <a:blip r:embed="rId33"/>
                     <a:stretch>
                       <a:fillRect/>
                     </a:stretch>
@@ -4388,146 +4576,146 @@
         <w:rPr>
           <w:lang w:val="hu-HU"/>
         </w:rPr>
+        <w:t>MySQL</w:t>
+      </w:r>
+      <w:proofErr w:type="spellEnd"/>
+      <w:r>
+        <w:rPr>
+          <w:lang w:val="hu-HU"/>
+        </w:rPr>
+        <w:t xml:space="preserve"> adatbázis (</w:t>
+      </w:r>
+      <w:proofErr w:type="spellStart"/>
+      <w:r>
+        <w:rPr>
+          <w:lang w:val="hu-HU"/>
+        </w:rPr>
+        <w:t>Database</w:t>
+      </w:r>
+      <w:proofErr w:type="spellEnd"/>
+      <w:r>
+        <w:rPr>
+          <w:lang w:val="hu-HU"/>
+        </w:rPr>
+        <w:t>)</w:t>
+      </w:r>
+    </w:p>
+    <w:p>
+      <w:pPr>
+        <w:rPr>
+          <w:lang w:val="hu-HU"/>
+        </w:rPr>
+      </w:pPr>
+    </w:p>
+    <w:p>
+      <w:pPr>
+        <w:rPr>
+          <w:lang w:val="hu-HU"/>
+        </w:rPr>
+      </w:pPr>
+    </w:p>
+    <w:p>
+      <w:pPr>
+        <w:pStyle w:val="Cmsor2"/>
+        <w:rPr>
+          <w:lang w:val="hu-HU"/>
+        </w:rPr>
+      </w:pPr>
+      <w:r>
+        <w:rPr>
+          <w:lang w:val="hu-HU"/>
+        </w:rPr>
+        <w:t>Az adatbázis fogalma</w:t>
+      </w:r>
+      <w:r>
+        <w:rPr>
+          <w:lang w:val="hu-HU"/>
+        </w:rPr>
+        <w:t>:</w:t>
+      </w:r>
+    </w:p>
+    <w:p>
+      <w:pPr>
+        <w:rPr>
+          <w:lang w:val="hu-HU"/>
+        </w:rPr>
+      </w:pPr>
+    </w:p>
+    <w:p>
+      <w:pPr>
+        <w:spacing w:line="360" w:lineRule="auto"/>
+        <w:rPr>
+          <w:sz w:val="24"/>
+          <w:szCs w:val="24"/>
+          <w:lang w:val="hu-HU"/>
+        </w:rPr>
+      </w:pPr>
+      <w:r>
+        <w:rPr>
+          <w:sz w:val="24"/>
+          <w:szCs w:val="24"/>
+          <w:lang w:val="hu-HU"/>
+        </w:rPr>
+        <w:t xml:space="preserve">A számítástechnikában az </w:t>
+      </w:r>
+      <w:r>
+        <w:rPr>
+          <w:b/>
+          <w:sz w:val="24"/>
+          <w:szCs w:val="24"/>
+          <w:lang w:val="hu-HU"/>
+        </w:rPr>
+        <w:t>adatbázis</w:t>
+      </w:r>
+      <w:r>
+        <w:rPr>
+          <w:sz w:val="24"/>
+          <w:szCs w:val="24"/>
+          <w:lang w:val="hu-HU"/>
+        </w:rPr>
+        <w:t xml:space="preserve"> elektronikusan tárolt és elérhető adatok szervezett gyűjteménye. A kis adatbázisok fájlrendszerben tárolhatók, míg a nagy adatbázisok </w:t>
+      </w:r>
+      <w:proofErr w:type="spellStart"/>
+      <w:r>
+        <w:rPr>
+          <w:sz w:val="24"/>
+          <w:szCs w:val="24"/>
+          <w:lang w:val="hu-HU"/>
+        </w:rPr>
+        <w:t>clusterekben</w:t>
+      </w:r>
+      <w:proofErr w:type="spellEnd"/>
+      <w:r>
+        <w:rPr>
+          <w:sz w:val="24"/>
+          <w:szCs w:val="24"/>
+          <w:lang w:val="hu-HU"/>
+        </w:rPr>
+        <w:t xml:space="preserve"> vagy felhőalapú tárolókban vannak elhelyezve. Az adatbázisok tervezése kiterjed a formális technikákra és a gyakorlati megfontolásokra, beleértve az adatmodellezést, a hatékony adatreprezentációt és tárolást, a lekérdezési nyelveket, az érzékeny adatok biztonságát és védelmét, valamint az elosztott számítástechnika kérdéseit, beleértve az egyidejű hozzáférés és a hibatűrés támogatását.</w:t>
+      </w:r>
+    </w:p>
+    <w:p>
+      <w:pPr>
+        <w:spacing w:line="360" w:lineRule="auto"/>
+        <w:rPr>
+          <w:sz w:val="24"/>
+          <w:szCs w:val="24"/>
+          <w:lang w:val="hu-HU"/>
+        </w:rPr>
+      </w:pPr>
+    </w:p>
+    <w:p>
+      <w:pPr>
+        <w:pStyle w:val="Cmsor2"/>
+        <w:rPr>
+          <w:lang w:val="hu-HU"/>
+        </w:rPr>
+      </w:pPr>
+      <w:r>
+        <w:rPr>
+          <w:lang w:val="hu-HU"/>
+        </w:rPr>
         <w:lastRenderedPageBreak/>
-        <w:t>MySQL</w:t>
-      </w:r>
-      <w:proofErr w:type="spellEnd"/>
-      <w:r>
-        <w:rPr>
-          <w:lang w:val="hu-HU"/>
-        </w:rPr>
-        <w:t xml:space="preserve"> adatbázis (</w:t>
-      </w:r>
-      <w:proofErr w:type="spellStart"/>
-      <w:r>
-        <w:rPr>
-          <w:lang w:val="hu-HU"/>
-        </w:rPr>
-        <w:t>Database</w:t>
-      </w:r>
-      <w:proofErr w:type="spellEnd"/>
-      <w:r>
-        <w:rPr>
-          <w:lang w:val="hu-HU"/>
-        </w:rPr>
-        <w:t>)</w:t>
-      </w:r>
-    </w:p>
-    <w:p>
-      <w:pPr>
-        <w:rPr>
-          <w:lang w:val="hu-HU"/>
-        </w:rPr>
-      </w:pPr>
-    </w:p>
-    <w:p>
-      <w:pPr>
-        <w:rPr>
-          <w:lang w:val="hu-HU"/>
-        </w:rPr>
-      </w:pPr>
-    </w:p>
-    <w:p>
-      <w:pPr>
-        <w:pStyle w:val="Cmsor2"/>
-        <w:rPr>
-          <w:lang w:val="hu-HU"/>
-        </w:rPr>
-      </w:pPr>
-      <w:r>
-        <w:rPr>
-          <w:lang w:val="hu-HU"/>
-        </w:rPr>
-        <w:t>Az adatbázis fogalma</w:t>
-      </w:r>
-      <w:r>
-        <w:rPr>
-          <w:lang w:val="hu-HU"/>
-        </w:rPr>
-        <w:t>:</w:t>
-      </w:r>
-    </w:p>
-    <w:p>
-      <w:pPr>
-        <w:rPr>
-          <w:lang w:val="hu-HU"/>
-        </w:rPr>
-      </w:pPr>
-    </w:p>
-    <w:p>
-      <w:pPr>
-        <w:spacing w:line="360" w:lineRule="auto"/>
-        <w:rPr>
-          <w:sz w:val="24"/>
-          <w:szCs w:val="24"/>
-          <w:lang w:val="hu-HU"/>
-        </w:rPr>
-      </w:pPr>
-      <w:r>
-        <w:rPr>
-          <w:sz w:val="24"/>
-          <w:szCs w:val="24"/>
-          <w:lang w:val="hu-HU"/>
-        </w:rPr>
-        <w:t xml:space="preserve">A számítástechnikában az </w:t>
-      </w:r>
-      <w:r>
-        <w:rPr>
-          <w:b/>
-          <w:sz w:val="24"/>
-          <w:szCs w:val="24"/>
-          <w:lang w:val="hu-HU"/>
-        </w:rPr>
-        <w:t>adatbázis</w:t>
-      </w:r>
-      <w:r>
-        <w:rPr>
-          <w:sz w:val="24"/>
-          <w:szCs w:val="24"/>
-          <w:lang w:val="hu-HU"/>
-        </w:rPr>
-        <w:t xml:space="preserve"> elektronikusan tárolt és elérhető adatok szervezett gyűjteménye. A kis adatbázisok fájlrendszerben tárolhatók, míg a nagy adatbázisok </w:t>
-      </w:r>
-      <w:proofErr w:type="spellStart"/>
-      <w:r>
-        <w:rPr>
-          <w:sz w:val="24"/>
-          <w:szCs w:val="24"/>
-          <w:lang w:val="hu-HU"/>
-        </w:rPr>
-        <w:t>clusterekben</w:t>
-      </w:r>
-      <w:proofErr w:type="spellEnd"/>
-      <w:r>
-        <w:rPr>
-          <w:sz w:val="24"/>
-          <w:szCs w:val="24"/>
-          <w:lang w:val="hu-HU"/>
-        </w:rPr>
-        <w:t xml:space="preserve"> vagy felhőalapú tárolókban vannak elhelyezve. Az adatbázisok tervezése kiterjed a formális technikákra és a gyakorlati megfontolásokra, beleértve az adatmodellezést, a hatékony adatreprezentációt és tárolást, a lekérdezési nyelveket, az érzékeny adatok biztonságát és védelmét, valamint az elosztott számítástechnika kérdéseit, beleértve az egyidejű hozzáférés és a hibatűrés támogatását.</w:t>
-      </w:r>
-    </w:p>
-    <w:p>
-      <w:pPr>
-        <w:spacing w:line="360" w:lineRule="auto"/>
-        <w:rPr>
-          <w:sz w:val="24"/>
-          <w:szCs w:val="24"/>
-          <w:lang w:val="hu-HU"/>
-        </w:rPr>
-      </w:pPr>
-    </w:p>
-    <w:p>
-      <w:pPr>
-        <w:pStyle w:val="Cmsor2"/>
-        <w:rPr>
-          <w:lang w:val="hu-HU"/>
-        </w:rPr>
-      </w:pPr>
-      <w:r>
-        <w:rPr>
-          <w:lang w:val="hu-HU"/>
-        </w:rPr>
         <w:t>Mi az SQL?</w:t>
       </w:r>
     </w:p>
@@ -4579,7 +4767,7 @@
                     </pic:cNvPicPr>
                   </pic:nvPicPr>
                   <pic:blipFill>
-                    <a:blip r:embed="rId33" cstate="print">
+                    <a:blip r:embed="rId34" cstate="print">
                       <a:extLst>
                         <a:ext uri="{28A0092B-C50C-407E-A947-70E740481C1C}">
                           <a14:useLocalDpi xmlns:a14="http://schemas.microsoft.com/office/drawing/2010/main" val="0"/>
@@ -4668,278 +4856,270 @@
           <w:szCs w:val="24"/>
           <w:lang w:val="hu-HU"/>
         </w:rPr>
-        <w:t xml:space="preserve"> adatbázisnak nevezzük a relációs adatmodell elvén létrehozott adatok összességét, a relációs adatmodell fogalomrendszerében meghatározott ún. relációk egy véges halmazát. </w:t>
-      </w:r>
-      <w:r>
-        <w:rPr>
-          <w:sz w:val="24"/>
-          <w:szCs w:val="24"/>
+        <w:t xml:space="preserve"> adatbázisnak nevezzük a relációs adatmodell elvén létrehozott adatok összességét, a relációs adatmodell fogalomrendszerében meghatározott ún. relációk egy véges halmazát. Relációs adatbázisokat relációsadatbázis-kezelőkkel hozhatunk létre, szerkeszthetünk és törölhetünk.</w:t>
+      </w:r>
+      <w:r>
+        <w:rPr>
+          <w:lang w:val="hu-HU"/>
+        </w:rPr>
+        <w:t xml:space="preserve"> </w:t>
+      </w:r>
+    </w:p>
+    <w:p>
+      <w:pPr>
+        <w:spacing w:line="360" w:lineRule="auto"/>
+        <w:rPr>
+          <w:sz w:val="24"/>
+          <w:szCs w:val="24"/>
+          <w:lang w:val="hu-HU"/>
+        </w:rPr>
+      </w:pPr>
+    </w:p>
+    <w:p>
+      <w:pPr>
+        <w:spacing w:line="360" w:lineRule="auto"/>
+        <w:rPr>
+          <w:sz w:val="24"/>
+          <w:szCs w:val="24"/>
+          <w:lang w:val="hu-HU"/>
+        </w:rPr>
+      </w:pPr>
+    </w:p>
+    <w:p>
+      <w:pPr>
+        <w:pStyle w:val="Cmsor2"/>
+        <w:rPr>
+          <w:lang w:val="hu-HU"/>
+        </w:rPr>
+      </w:pPr>
+      <w:r>
+        <w:rPr>
+          <w:lang w:val="hu-HU"/>
+        </w:rPr>
+        <w:t>A mi adatbázisunk</w:t>
+      </w:r>
+    </w:p>
+    <w:p>
+      <w:pPr>
+        <w:rPr>
+          <w:lang w:val="hu-HU"/>
+        </w:rPr>
+      </w:pPr>
+    </w:p>
+    <w:p>
+      <w:pPr>
+        <w:spacing w:line="360" w:lineRule="auto"/>
+        <w:rPr>
+          <w:sz w:val="24"/>
+          <w:szCs w:val="24"/>
+          <w:lang w:val="hu-HU"/>
+        </w:rPr>
+      </w:pPr>
+      <w:r>
+        <w:rPr>
+          <w:sz w:val="24"/>
+          <w:szCs w:val="24"/>
+          <w:lang w:val="hu-HU"/>
+        </w:rPr>
+        <w:t>A mi</w:t>
+      </w:r>
+      <w:r>
+        <w:rPr>
+          <w:sz w:val="24"/>
+          <w:szCs w:val="24"/>
+          <w:lang w:val="hu-HU"/>
+        </w:rPr>
+        <w:t xml:space="preserve"> projektünkhöz a </w:t>
+      </w:r>
+      <w:r>
+        <w:rPr>
+          <w:b/>
+          <w:sz w:val="24"/>
+          <w:szCs w:val="24"/>
+          <w:lang w:val="hu-HU"/>
+        </w:rPr>
+        <w:t>PHPMYADMIN</w:t>
+      </w:r>
+      <w:r>
+        <w:rPr>
+          <w:sz w:val="24"/>
+          <w:szCs w:val="24"/>
+          <w:lang w:val="hu-HU"/>
+        </w:rPr>
+        <w:t xml:space="preserve"> nev</w:t>
+      </w:r>
+      <w:r>
+        <w:rPr>
+          <w:sz w:val="24"/>
+          <w:szCs w:val="24"/>
+          <w:lang w:val="hu-HU"/>
+        </w:rPr>
+        <w:t>ű</w:t>
+      </w:r>
+      <w:r>
+        <w:rPr>
+          <w:sz w:val="24"/>
+          <w:szCs w:val="24"/>
+          <w:lang w:val="hu-HU"/>
+        </w:rPr>
+        <w:t xml:space="preserve"> adatbázis kezelő szoftvert használjuk</w:t>
+      </w:r>
+      <w:r>
+        <w:rPr>
+          <w:sz w:val="24"/>
+          <w:szCs w:val="24"/>
+          <w:lang w:val="hu-HU"/>
+        </w:rPr>
+        <w:t>,</w:t>
+      </w:r>
+    </w:p>
+    <w:p>
+      <w:pPr>
+        <w:spacing w:line="360" w:lineRule="auto"/>
+        <w:rPr>
+          <w:sz w:val="24"/>
+          <w:szCs w:val="24"/>
+          <w:lang w:val="hu-HU"/>
+        </w:rPr>
+      </w:pPr>
+      <w:r>
+        <w:rPr>
+          <w:sz w:val="24"/>
+          <w:szCs w:val="24"/>
+          <w:lang w:val="hu-HU"/>
+        </w:rPr>
+        <w:t xml:space="preserve"> </w:t>
+      </w:r>
+      <w:r>
+        <w:rPr>
+          <w:sz w:val="24"/>
+          <w:szCs w:val="24"/>
+          <w:lang w:val="hu-HU"/>
+        </w:rPr>
+        <w:t>a</w:t>
+      </w:r>
+      <w:r>
+        <w:rPr>
+          <w:sz w:val="24"/>
+          <w:szCs w:val="24"/>
+          <w:lang w:val="hu-HU"/>
+        </w:rPr>
+        <w:t xml:space="preserve">minek a </w:t>
+      </w:r>
+      <w:r>
+        <w:rPr>
+          <w:sz w:val="24"/>
+          <w:szCs w:val="24"/>
+          <w:lang w:val="hu-HU"/>
+        </w:rPr>
+        <w:t>működéséhez szükség</w:t>
+      </w:r>
+      <w:r>
+        <w:rPr>
+          <w:sz w:val="24"/>
+          <w:szCs w:val="24"/>
+          <w:lang w:val="hu-HU"/>
+        </w:rPr>
+        <w:t>es</w:t>
+      </w:r>
+      <w:r>
+        <w:rPr>
+          <w:sz w:val="24"/>
+          <w:szCs w:val="24"/>
+          <w:lang w:val="hu-HU"/>
+        </w:rPr>
+        <w:t xml:space="preserve"> a</w:t>
+      </w:r>
+      <w:r>
+        <w:rPr>
+          <w:sz w:val="24"/>
+          <w:szCs w:val="24"/>
+          <w:lang w:val="hu-HU"/>
+        </w:rPr>
+        <w:t>z</w:t>
+      </w:r>
+      <w:r>
+        <w:rPr>
+          <w:sz w:val="24"/>
+          <w:szCs w:val="24"/>
+          <w:lang w:val="hu-HU"/>
+        </w:rPr>
+        <w:t xml:space="preserve"> </w:t>
+      </w:r>
+      <w:r>
+        <w:rPr>
+          <w:b/>
+          <w:sz w:val="24"/>
+          <w:szCs w:val="24"/>
+          <w:lang w:val="hu-HU"/>
+        </w:rPr>
+        <w:t>XAMPP</w:t>
+      </w:r>
+      <w:r>
+        <w:rPr>
+          <w:sz w:val="24"/>
+          <w:szCs w:val="24"/>
+          <w:lang w:val="hu-HU"/>
+        </w:rPr>
+        <w:t xml:space="preserve"> </w:t>
+      </w:r>
+      <w:proofErr w:type="spellStart"/>
+      <w:r>
+        <w:rPr>
+          <w:sz w:val="24"/>
+          <w:szCs w:val="24"/>
+          <w:lang w:val="hu-HU"/>
+        </w:rPr>
+        <w:t>control</w:t>
+      </w:r>
+      <w:proofErr w:type="spellEnd"/>
+      <w:r>
+        <w:rPr>
+          <w:sz w:val="24"/>
+          <w:szCs w:val="24"/>
+          <w:lang w:val="hu-HU"/>
+        </w:rPr>
+        <w:t xml:space="preserve"> panel</w:t>
+      </w:r>
+      <w:r>
+        <w:rPr>
+          <w:sz w:val="24"/>
+          <w:szCs w:val="24"/>
+          <w:lang w:val="hu-HU"/>
+        </w:rPr>
+        <w:t>l</w:t>
+      </w:r>
+      <w:r>
+        <w:rPr>
+          <w:sz w:val="24"/>
+          <w:szCs w:val="24"/>
+          <w:lang w:val="hu-HU"/>
+        </w:rPr>
+        <w:t>.</w:t>
+      </w:r>
+    </w:p>
+    <w:p>
+      <w:pPr>
+        <w:spacing w:line="360" w:lineRule="auto"/>
+        <w:rPr>
+          <w:sz w:val="24"/>
+          <w:szCs w:val="24"/>
+          <w:lang w:val="hu-HU"/>
+        </w:rPr>
+      </w:pPr>
+    </w:p>
+    <w:p>
+      <w:pPr>
+        <w:pStyle w:val="Cmsor3"/>
+        <w:rPr>
+          <w:lang w:val="hu-HU"/>
+        </w:rPr>
+      </w:pPr>
+      <w:r>
+        <w:rPr>
           <w:lang w:val="hu-HU"/>
         </w:rPr>
         <w:lastRenderedPageBreak/>
-        <w:t>Relációs adatbázisokat relációsadatbázis-kezelőkkel hozhatunk létre, szerkeszthetünk és törölhetünk.</w:t>
-      </w:r>
-      <w:r>
-        <w:rPr>
-          <w:lang w:val="hu-HU"/>
-        </w:rPr>
-        <w:t xml:space="preserve"> </w:t>
-      </w:r>
-    </w:p>
-    <w:p>
-      <w:pPr>
-        <w:spacing w:line="360" w:lineRule="auto"/>
-        <w:rPr>
-          <w:sz w:val="24"/>
-          <w:szCs w:val="24"/>
-          <w:lang w:val="hu-HU"/>
-        </w:rPr>
-      </w:pPr>
-    </w:p>
-    <w:p>
-      <w:pPr>
-        <w:spacing w:line="360" w:lineRule="auto"/>
-        <w:rPr>
-          <w:sz w:val="24"/>
-          <w:szCs w:val="24"/>
-          <w:lang w:val="hu-HU"/>
-        </w:rPr>
-      </w:pPr>
-    </w:p>
-    <w:p>
-      <w:pPr>
-        <w:pStyle w:val="Cmsor2"/>
-        <w:rPr>
-          <w:lang w:val="hu-HU"/>
-        </w:rPr>
-      </w:pPr>
-      <w:r>
-        <w:rPr>
-          <w:lang w:val="hu-HU"/>
-        </w:rPr>
-        <w:t>A mi adatbázisunk</w:t>
-      </w:r>
-    </w:p>
-    <w:p>
-      <w:pPr>
-        <w:rPr>
-          <w:lang w:val="hu-HU"/>
-        </w:rPr>
-      </w:pPr>
-    </w:p>
-    <w:p>
-      <w:pPr>
-        <w:spacing w:line="360" w:lineRule="auto"/>
-        <w:rPr>
-          <w:sz w:val="24"/>
-          <w:szCs w:val="24"/>
-          <w:lang w:val="hu-HU"/>
-        </w:rPr>
-      </w:pPr>
-      <w:r>
-        <w:rPr>
-          <w:sz w:val="24"/>
-          <w:szCs w:val="24"/>
-          <w:lang w:val="hu-HU"/>
-        </w:rPr>
-        <w:t>A mi</w:t>
-      </w:r>
-      <w:r>
-        <w:rPr>
-          <w:sz w:val="24"/>
-          <w:szCs w:val="24"/>
-          <w:lang w:val="hu-HU"/>
-        </w:rPr>
-        <w:t xml:space="preserve"> projektünkhöz a </w:t>
-      </w:r>
-      <w:r>
-        <w:rPr>
-          <w:b/>
-          <w:sz w:val="24"/>
-          <w:szCs w:val="24"/>
-          <w:lang w:val="hu-HU"/>
-        </w:rPr>
-        <w:t>PHPMYADMIN</w:t>
-      </w:r>
-      <w:r>
-        <w:rPr>
-          <w:sz w:val="24"/>
-          <w:szCs w:val="24"/>
-          <w:lang w:val="hu-HU"/>
-        </w:rPr>
-        <w:t xml:space="preserve"> nev</w:t>
-      </w:r>
-      <w:r>
-        <w:rPr>
-          <w:sz w:val="24"/>
-          <w:szCs w:val="24"/>
-          <w:lang w:val="hu-HU"/>
-        </w:rPr>
-        <w:t>ű</w:t>
-      </w:r>
-      <w:r>
-        <w:rPr>
-          <w:sz w:val="24"/>
-          <w:szCs w:val="24"/>
-          <w:lang w:val="hu-HU"/>
-        </w:rPr>
-        <w:t xml:space="preserve"> adatbázis kezelő szoftvert használjuk</w:t>
-      </w:r>
-      <w:r>
-        <w:rPr>
-          <w:sz w:val="24"/>
-          <w:szCs w:val="24"/>
-          <w:lang w:val="hu-HU"/>
-        </w:rPr>
-        <w:t>,</w:t>
-      </w:r>
-    </w:p>
-    <w:p>
-      <w:pPr>
-        <w:spacing w:line="360" w:lineRule="auto"/>
-        <w:rPr>
-          <w:sz w:val="24"/>
-          <w:szCs w:val="24"/>
-          <w:lang w:val="hu-HU"/>
-        </w:rPr>
-      </w:pPr>
-      <w:r>
-        <w:rPr>
-          <w:sz w:val="24"/>
-          <w:szCs w:val="24"/>
-          <w:lang w:val="hu-HU"/>
-        </w:rPr>
-        <w:t xml:space="preserve"> </w:t>
-      </w:r>
-      <w:r>
-        <w:rPr>
-          <w:sz w:val="24"/>
-          <w:szCs w:val="24"/>
-          <w:lang w:val="hu-HU"/>
-        </w:rPr>
-        <w:t>a</w:t>
-      </w:r>
-      <w:r>
-        <w:rPr>
-          <w:sz w:val="24"/>
-          <w:szCs w:val="24"/>
-          <w:lang w:val="hu-HU"/>
-        </w:rPr>
-        <w:t xml:space="preserve">minek a </w:t>
-      </w:r>
-      <w:r>
-        <w:rPr>
-          <w:sz w:val="24"/>
-          <w:szCs w:val="24"/>
-          <w:lang w:val="hu-HU"/>
-        </w:rPr>
-        <w:t>működéséhez szükség</w:t>
-      </w:r>
-      <w:r>
-        <w:rPr>
-          <w:sz w:val="24"/>
-          <w:szCs w:val="24"/>
-          <w:lang w:val="hu-HU"/>
-        </w:rPr>
-        <w:t>es</w:t>
-      </w:r>
-      <w:r>
-        <w:rPr>
-          <w:sz w:val="24"/>
-          <w:szCs w:val="24"/>
-          <w:lang w:val="hu-HU"/>
-        </w:rPr>
-        <w:t xml:space="preserve"> a</w:t>
-      </w:r>
-      <w:r>
-        <w:rPr>
-          <w:sz w:val="24"/>
-          <w:szCs w:val="24"/>
-          <w:lang w:val="hu-HU"/>
-        </w:rPr>
-        <w:t>z</w:t>
-      </w:r>
-      <w:r>
-        <w:rPr>
-          <w:sz w:val="24"/>
-          <w:szCs w:val="24"/>
-          <w:lang w:val="hu-HU"/>
-        </w:rPr>
-        <w:t xml:space="preserve"> </w:t>
-      </w:r>
-      <w:r>
-        <w:rPr>
-          <w:b/>
-          <w:sz w:val="24"/>
-          <w:szCs w:val="24"/>
-          <w:lang w:val="hu-HU"/>
-        </w:rPr>
-        <w:t>XAMPP</w:t>
-      </w:r>
-      <w:r>
-        <w:rPr>
-          <w:sz w:val="24"/>
-          <w:szCs w:val="24"/>
-          <w:lang w:val="hu-HU"/>
-        </w:rPr>
-        <w:t xml:space="preserve"> </w:t>
-      </w:r>
-      <w:proofErr w:type="spellStart"/>
-      <w:r>
-        <w:rPr>
-          <w:sz w:val="24"/>
-          <w:szCs w:val="24"/>
-          <w:lang w:val="hu-HU"/>
-        </w:rPr>
-        <w:t>control</w:t>
-      </w:r>
-      <w:proofErr w:type="spellEnd"/>
-      <w:r>
-        <w:rPr>
-          <w:sz w:val="24"/>
-          <w:szCs w:val="24"/>
-          <w:lang w:val="hu-HU"/>
-        </w:rPr>
-        <w:t xml:space="preserve"> panel</w:t>
-      </w:r>
-      <w:r>
-        <w:rPr>
-          <w:sz w:val="24"/>
-          <w:szCs w:val="24"/>
-          <w:lang w:val="hu-HU"/>
-        </w:rPr>
-        <w:t>l</w:t>
-      </w:r>
-      <w:r>
-        <w:rPr>
-          <w:sz w:val="24"/>
-          <w:szCs w:val="24"/>
-          <w:lang w:val="hu-HU"/>
-        </w:rPr>
-        <w:t>.</w:t>
-      </w:r>
-    </w:p>
-    <w:p>
-      <w:pPr>
-        <w:spacing w:line="360" w:lineRule="auto"/>
-        <w:rPr>
-          <w:sz w:val="24"/>
-          <w:szCs w:val="24"/>
-          <w:lang w:val="hu-HU"/>
-        </w:rPr>
-      </w:pPr>
-    </w:p>
-    <w:p>
-      <w:pPr>
-        <w:pStyle w:val="Cmsor3"/>
-        <w:rPr>
-          <w:lang w:val="hu-HU"/>
-        </w:rPr>
-      </w:pPr>
-      <w:r>
-        <w:rPr>
-          <w:lang w:val="hu-HU"/>
-        </w:rPr>
         <w:t>Az adatbázis terv:</w:t>
       </w:r>
     </w:p>
@@ -4972,7 +5152,7 @@
                     </pic:cNvPicPr>
                   </pic:nvPicPr>
                   <pic:blipFill>
-                    <a:blip r:embed="rId34">
+                    <a:blip r:embed="rId35">
                       <a:extLst>
                         <a:ext uri="{28A0092B-C50C-407E-A947-70E740481C1C}">
                           <a14:useLocalDpi xmlns:a14="http://schemas.microsoft.com/office/drawing/2010/main" val="0"/>
@@ -5097,26 +5277,34 @@
           <w:szCs w:val="24"/>
           <w:lang w:val="hu-HU"/>
         </w:rPr>
+        <w:t>Az API-k közvetítőként működnek, lehetővé téve két különböző alkalmazás számára, hogy kommunikáljanak egymással. Ez a kommunikáció magában foglalhatja az adatok küldését és lehívását, vagy lehetővé teheti, hogy a különböző szoftverkomponensek interakcióba lépjenek egymással és feladatokat hajtsanak végre.</w:t>
+      </w:r>
+    </w:p>
+    <w:p>
+      <w:pPr>
+        <w:spacing w:line="360" w:lineRule="auto"/>
+        <w:rPr>
+          <w:sz w:val="24"/>
+          <w:szCs w:val="24"/>
+          <w:lang w:val="hu-HU"/>
+        </w:rPr>
+      </w:pPr>
+      <w:r>
+        <w:rPr>
+          <w:sz w:val="24"/>
+          <w:szCs w:val="24"/>
+          <w:lang w:val="hu-HU"/>
+        </w:rPr>
+        <w:t xml:space="preserve">Egyértelmű módszerek és eszközök meghatározásával az API-k biztosítják, hogy a különböző szoftverek a mögöttes architektúrájuktól vagy technológiájuktól függetlenül megbízhatóan működjenek együtt. Emiatt az API-k döntő szerepet játszottak az internet növekedésében, lehetővé téve a felhőszolgáltatásokat, a mobilalkalmazások fejlesztését és a webalapú szolgáltatások integrációját. Napjainkban az API-k sokkal többek, mint az egyszerű kódkönyvtárak. Kifinomult eszközök, amelyek meghatározzák, hogyan működünk együtt a </w:t>
+      </w:r>
+      <w:r>
+        <w:rPr>
+          <w:sz w:val="24"/>
+          <w:szCs w:val="24"/>
+          <w:lang w:val="hu-HU"/>
+        </w:rPr>
         <w:lastRenderedPageBreak/>
-        <w:t>Az API-k közvetítőként működnek, lehetővé téve két különböző alkalmazás számára, hogy kommunikáljanak egymással. Ez a kommunikáció magában foglalhatja az adatok küldését és lehívását, vagy lehetővé teheti, hogy a különböző szoftverkomponensek interakcióba lépjenek egymással és feladatokat hajtsanak végre.</w:t>
-      </w:r>
-    </w:p>
-    <w:p>
-      <w:pPr>
-        <w:spacing w:line="360" w:lineRule="auto"/>
-        <w:rPr>
-          <w:sz w:val="24"/>
-          <w:szCs w:val="24"/>
-          <w:lang w:val="hu-HU"/>
-        </w:rPr>
-      </w:pPr>
-      <w:r>
-        <w:rPr>
-          <w:sz w:val="24"/>
-          <w:szCs w:val="24"/>
-          <w:lang w:val="hu-HU"/>
-        </w:rPr>
-        <w:t>Egyértelmű módszerek és eszközök meghatározásával az API-k biztosítják, hogy a különböző szoftverek a mögöttes architektúrájuktól vagy technológiájuktól függetlenül megbízhatóan működjenek együtt. Emiatt az API-k döntő szerepet játszottak az internet növekedésében, lehetővé téve a felhőszolgáltatásokat, a mobilalkalmazások fejlesztését és a webalapú szolgáltatások integrációját. Napjainkban az API-k sokkal többek, mint az egyszerű kódkönyvtárak. Kifinomult eszközök, amelyek meghatározzák, hogyan működünk együtt a technológiával.</w:t>
+        <w:t>technológiával.</w:t>
       </w:r>
       <w:r>
         <w:rPr>
@@ -5146,7 +5334,7 @@
                     </pic:cNvPicPr>
                   </pic:nvPicPr>
                   <pic:blipFill>
-                    <a:blip r:embed="rId35" cstate="print">
+                    <a:blip r:embed="rId36" cstate="print">
                       <a:extLst>
                         <a:ext uri="{28A0092B-C50C-407E-A947-70E740481C1C}">
                           <a14:useLocalDpi xmlns:a14="http://schemas.microsoft.com/office/drawing/2010/main" val="0"/>
@@ -5203,7 +5391,100 @@
           <w:szCs w:val="24"/>
           <w:lang w:val="hu-HU"/>
         </w:rPr>
-        <w:t xml:space="preserve">Az API-k korlátozott számú olyan művelet és adatpont feltárásával működnek, amelyekkel a külső szoftverek kölcsönhatásba léphetnek. Ha egy szoftverrendszer hozzá szeretne férni egy másik rendszer által biztosított erőforráshoz (például adatokhoz vagy funkciókhoz), akkor kérelmet küld, amelyben részletezi, hogy milyen műveletet kell végrehajtania. Ezt a kérést </w:t>
+        <w:t>Az API-k korlátozott számú olyan művelet és adatpont feltárásával működnek, amelyekkel a külső szoftverek kölcsönhatásba léphetnek. Ha egy szoftverrendszer hozzá szeretne férni egy másik rendszer által biztosított erőforráshoz (például adatokhoz vagy funkciókhoz), akkor kérelmet küld, amelyben részletezi, hogy milyen műveletet kell végrehajtania. Ezt a kérést egy API-n keresztül lehet intézni. Ha az API engedélyezett, a rendszer feldolgozza a kérelmet, és visszaküldi a választ.</w:t>
+      </w:r>
+    </w:p>
+    <w:p>
+      <w:pPr>
+        <w:spacing w:line="360" w:lineRule="auto"/>
+        <w:rPr>
+          <w:sz w:val="24"/>
+          <w:szCs w:val="24"/>
+          <w:lang w:val="hu-HU"/>
+        </w:rPr>
+      </w:pPr>
+    </w:p>
+    <w:p>
+      <w:pPr>
+        <w:pStyle w:val="Cmsor2"/>
+        <w:rPr>
+          <w:lang w:val="hu-HU"/>
+        </w:rPr>
+      </w:pPr>
+    </w:p>
+    <w:p>
+      <w:pPr>
+        <w:pStyle w:val="Cmsor2"/>
+        <w:rPr>
+          <w:lang w:val="hu-HU"/>
+        </w:rPr>
+      </w:pPr>
+      <w:r>
+        <w:rPr>
+          <w:lang w:val="hu-HU"/>
+        </w:rPr>
+        <w:t>Alapvető Komponensek és szerkezet</w:t>
+      </w:r>
+    </w:p>
+    <w:p>
+      <w:pPr>
+        <w:rPr>
+          <w:lang w:val="hu-HU"/>
+        </w:rPr>
+      </w:pPr>
+    </w:p>
+    <w:p>
+      <w:pPr>
+        <w:spacing w:line="360" w:lineRule="auto"/>
+        <w:rPr>
+          <w:sz w:val="24"/>
+          <w:szCs w:val="24"/>
+          <w:lang w:val="hu-HU"/>
+        </w:rPr>
+      </w:pPr>
+      <w:r>
+        <w:rPr>
+          <w:sz w:val="24"/>
+          <w:szCs w:val="24"/>
+          <w:lang w:val="hu-HU"/>
+        </w:rPr>
+        <w:t>Az API alapvető összetevői és struktúrája végpontokat, metódusokat, kéréseket és válaszokat tartalmaz. A végpontok konkrét címek (web-API-</w:t>
+      </w:r>
+      <w:proofErr w:type="spellStart"/>
+      <w:r>
+        <w:rPr>
+          <w:sz w:val="24"/>
+          <w:szCs w:val="24"/>
+          <w:lang w:val="hu-HU"/>
+        </w:rPr>
+        <w:t>khoz</w:t>
+      </w:r>
+      <w:proofErr w:type="spellEnd"/>
+      <w:r>
+        <w:rPr>
+          <w:sz w:val="24"/>
+          <w:szCs w:val="24"/>
+          <w:lang w:val="hu-HU"/>
+        </w:rPr>
+        <w:t xml:space="preserve"> tartozó URL-címek), ahol API-k érhetők el. A metódusok azok a megengedett műveletek (például GET, POST, PUT, DELETE </w:t>
+      </w:r>
+      <w:proofErr w:type="spellStart"/>
+      <w:r>
+        <w:rPr>
+          <w:sz w:val="24"/>
+          <w:szCs w:val="24"/>
+          <w:lang w:val="hu-HU"/>
+        </w:rPr>
+        <w:t>for</w:t>
+      </w:r>
+      <w:proofErr w:type="spellEnd"/>
+      <w:r>
+        <w:rPr>
+          <w:sz w:val="24"/>
+          <w:szCs w:val="24"/>
+          <w:lang w:val="hu-HU"/>
+        </w:rPr>
+        <w:t xml:space="preserve"> HTTP API-k), amelyek ezeken a végpontokon hajthatók végre. A kérelmek </w:t>
       </w:r>
       <w:r>
         <w:rPr>
@@ -5212,100 +5493,7 @@
           <w:lang w:val="hu-HU"/>
         </w:rPr>
         <w:lastRenderedPageBreak/>
-        <w:t>egy API-n keresztül lehet intézni. Ha az API engedélyezett, a rendszer feldolgozza a kérelmet, és visszaküldi a választ.</w:t>
-      </w:r>
-    </w:p>
-    <w:p>
-      <w:pPr>
-        <w:spacing w:line="360" w:lineRule="auto"/>
-        <w:rPr>
-          <w:sz w:val="24"/>
-          <w:szCs w:val="24"/>
-          <w:lang w:val="hu-HU"/>
-        </w:rPr>
-      </w:pPr>
-    </w:p>
-    <w:p>
-      <w:pPr>
-        <w:pStyle w:val="Cmsor2"/>
-        <w:rPr>
-          <w:lang w:val="hu-HU"/>
-        </w:rPr>
-      </w:pPr>
-    </w:p>
-    <w:p>
-      <w:pPr>
-        <w:pStyle w:val="Cmsor2"/>
-        <w:rPr>
-          <w:lang w:val="hu-HU"/>
-        </w:rPr>
-      </w:pPr>
-      <w:r>
-        <w:rPr>
-          <w:lang w:val="hu-HU"/>
-        </w:rPr>
-        <w:t>Alapvető Komponensek és szerkezet</w:t>
-      </w:r>
-    </w:p>
-    <w:p>
-      <w:pPr>
-        <w:rPr>
-          <w:lang w:val="hu-HU"/>
-        </w:rPr>
-      </w:pPr>
-    </w:p>
-    <w:p>
-      <w:pPr>
-        <w:spacing w:line="360" w:lineRule="auto"/>
-        <w:rPr>
-          <w:sz w:val="24"/>
-          <w:szCs w:val="24"/>
-          <w:lang w:val="hu-HU"/>
-        </w:rPr>
-      </w:pPr>
-      <w:r>
-        <w:rPr>
-          <w:sz w:val="24"/>
-          <w:szCs w:val="24"/>
-          <w:lang w:val="hu-HU"/>
-        </w:rPr>
-        <w:t>Az API alapvető összetevői és struktúrája végpontokat, metódusokat, kéréseket és válaszokat tartalmaz. A végpontok konkrét címek (web-API-</w:t>
-      </w:r>
-      <w:proofErr w:type="spellStart"/>
-      <w:r>
-        <w:rPr>
-          <w:sz w:val="24"/>
-          <w:szCs w:val="24"/>
-          <w:lang w:val="hu-HU"/>
-        </w:rPr>
-        <w:t>khoz</w:t>
-      </w:r>
-      <w:proofErr w:type="spellEnd"/>
-      <w:r>
-        <w:rPr>
-          <w:sz w:val="24"/>
-          <w:szCs w:val="24"/>
-          <w:lang w:val="hu-HU"/>
-        </w:rPr>
-        <w:t xml:space="preserve"> tartozó URL-címek), ahol API-k érhetők el. A metódusok azok a megengedett műveletek (például GET, POST, PUT, DELETE </w:t>
-      </w:r>
-      <w:proofErr w:type="spellStart"/>
-      <w:r>
-        <w:rPr>
-          <w:sz w:val="24"/>
-          <w:szCs w:val="24"/>
-          <w:lang w:val="hu-HU"/>
-        </w:rPr>
-        <w:t>for</w:t>
-      </w:r>
-      <w:proofErr w:type="spellEnd"/>
-      <w:r>
-        <w:rPr>
-          <w:sz w:val="24"/>
-          <w:szCs w:val="24"/>
-          <w:lang w:val="hu-HU"/>
-        </w:rPr>
-        <w:t xml:space="preserve"> HTTP API-k), amelyek ezeken a végpontokon hajthatók végre. A kérelmek tartalmazzák a művelet végrehajtásához szükséges adatokat és paramétereket, míg a válaszok az API által visszaadott adatokat.</w:t>
+        <w:t>tartalmazzák a művelet végrehajtásához szükséges adatokat és paramétereket, míg a válaszok az API által visszaadott adatokat.</w:t>
       </w:r>
     </w:p>
     <w:p>
@@ -5410,7 +5598,6 @@
         <w:rPr>
           <w:noProof/>
         </w:rPr>
-        <w:lastRenderedPageBreak/>
         <w:drawing>
           <wp:inline distT="0" distB="0" distL="0" distR="0">
             <wp:extent cx="5760720" cy="3875684"/>
@@ -5429,7 +5616,7 @@
                     </pic:cNvPicPr>
                   </pic:nvPicPr>
                   <pic:blipFill>
-                    <a:blip r:embed="rId36" cstate="print">
+                    <a:blip r:embed="rId37" cstate="print">
                       <a:extLst>
                         <a:ext uri="{28A0092B-C50C-407E-A947-70E740481C1C}">
                           <a14:useLocalDpi xmlns:a14="http://schemas.microsoft.com/office/drawing/2010/main" val="0"/>
@@ -5587,17 +5774,493 @@
     </w:p>
     <w:p>
       <w:pPr>
+        <w:pStyle w:val="Cmsor2"/>
+        <w:rPr>
+          <w:lang w:val="hu-HU"/>
+        </w:rPr>
+      </w:pPr>
+      <w:r>
+        <w:rPr>
+          <w:lang w:val="hu-HU"/>
+        </w:rPr>
+        <w:t xml:space="preserve">A mi </w:t>
+      </w:r>
+      <w:proofErr w:type="spellStart"/>
+      <w:r>
+        <w:rPr>
+          <w:lang w:val="hu-HU"/>
+        </w:rPr>
+        <w:t>Swaggerünk</w:t>
+      </w:r>
+      <w:proofErr w:type="spellEnd"/>
+      <w:r>
+        <w:rPr>
+          <w:lang w:val="hu-HU"/>
+        </w:rPr>
+        <w:t>:</w:t>
+      </w:r>
+    </w:p>
+    <w:p>
+      <w:r>
+        <w:rPr>
+          <w:noProof/>
+        </w:rPr>
+        <w:drawing>
+          <wp:inline distT="0" distB="0" distL="0" distR="0">
+            <wp:extent cx="5760720" cy="2674620"/>
+            <wp:effectExtent l="0" t="0" r="0" b="0"/>
+            <wp:docPr id="43" name="Kép 43"/>
+            <wp:cNvGraphicFramePr>
+              <a:graphicFrameLocks xmlns:a="http://schemas.openxmlformats.org/drawingml/2006/main" noChangeAspect="1"/>
+            </wp:cNvGraphicFramePr>
+            <a:graphic xmlns:a="http://schemas.openxmlformats.org/drawingml/2006/main">
+              <a:graphicData uri="http://schemas.openxmlformats.org/drawingml/2006/picture">
+                <pic:pic xmlns:pic="http://schemas.openxmlformats.org/drawingml/2006/picture">
+                  <pic:nvPicPr>
+                    <pic:cNvPr id="0" name="Picture 1"/>
+                    <pic:cNvPicPr>
+                      <a:picLocks noChangeAspect="1" noChangeArrowheads="1"/>
+                    </pic:cNvPicPr>
+                  </pic:nvPicPr>
+                  <pic:blipFill>
+                    <a:blip r:embed="rId38" cstate="print">
+                      <a:extLst>
+                        <a:ext uri="{28A0092B-C50C-407E-A947-70E740481C1C}">
+                          <a14:useLocalDpi xmlns:a14="http://schemas.microsoft.com/office/drawing/2010/main" val="0"/>
+                        </a:ext>
+                      </a:extLst>
+                    </a:blip>
+                    <a:srcRect/>
+                    <a:stretch>
+                      <a:fillRect/>
+                    </a:stretch>
+                  </pic:blipFill>
+                  <pic:spPr bwMode="auto">
+                    <a:xfrm>
+                      <a:off x="0" y="0"/>
+                      <a:ext cx="5760720" cy="2674620"/>
+                    </a:xfrm>
+                    <a:prstGeom prst="rect">
+                      <a:avLst/>
+                    </a:prstGeom>
+                    <a:noFill/>
+                    <a:ln>
+                      <a:noFill/>
+                    </a:ln>
+                  </pic:spPr>
+                </pic:pic>
+              </a:graphicData>
+            </a:graphic>
+          </wp:inline>
+        </w:drawing>
+      </w:r>
+    </w:p>
+    <w:p/>
+    <w:p>
+      <w:pPr>
+        <w:spacing w:line="360" w:lineRule="auto"/>
+        <w:rPr>
+          <w:sz w:val="24"/>
+          <w:szCs w:val="24"/>
+        </w:rPr>
+      </w:pPr>
+      <w:r>
+        <w:rPr>
+          <w:sz w:val="24"/>
+          <w:szCs w:val="24"/>
+        </w:rPr>
+        <w:t xml:space="preserve">A Swagger </w:t>
+      </w:r>
+      <w:proofErr w:type="spellStart"/>
+      <w:r>
+        <w:rPr>
+          <w:sz w:val="24"/>
+          <w:szCs w:val="24"/>
+        </w:rPr>
+        <w:t>az</w:t>
+      </w:r>
+      <w:proofErr w:type="spellEnd"/>
+      <w:r>
+        <w:rPr>
+          <w:sz w:val="24"/>
+          <w:szCs w:val="24"/>
+        </w:rPr>
+        <w:t xml:space="preserve"> </w:t>
+      </w:r>
+      <w:proofErr w:type="spellStart"/>
+      <w:r>
+        <w:rPr>
+          <w:sz w:val="24"/>
+          <w:szCs w:val="24"/>
+        </w:rPr>
+        <w:t>OpenAPI</w:t>
+      </w:r>
+      <w:proofErr w:type="spellEnd"/>
+      <w:r>
+        <w:rPr>
+          <w:sz w:val="24"/>
+          <w:szCs w:val="24"/>
+        </w:rPr>
+        <w:t xml:space="preserve"> </w:t>
+      </w:r>
+      <w:proofErr w:type="spellStart"/>
+      <w:r>
+        <w:rPr>
+          <w:sz w:val="24"/>
+          <w:szCs w:val="24"/>
+        </w:rPr>
+        <w:t>specifikáción</w:t>
+      </w:r>
+      <w:proofErr w:type="spellEnd"/>
+      <w:r>
+        <w:rPr>
+          <w:sz w:val="24"/>
+          <w:szCs w:val="24"/>
+        </w:rPr>
+        <w:t xml:space="preserve"> </w:t>
+      </w:r>
+      <w:proofErr w:type="spellStart"/>
+      <w:r>
+        <w:rPr>
+          <w:sz w:val="24"/>
+          <w:szCs w:val="24"/>
+        </w:rPr>
+        <w:t>alapuló</w:t>
+      </w:r>
+      <w:proofErr w:type="spellEnd"/>
+      <w:r>
+        <w:rPr>
+          <w:sz w:val="24"/>
+          <w:szCs w:val="24"/>
+        </w:rPr>
+        <w:t xml:space="preserve"> RESTful API-k </w:t>
+      </w:r>
+      <w:proofErr w:type="spellStart"/>
+      <w:r>
+        <w:rPr>
+          <w:sz w:val="24"/>
+          <w:szCs w:val="24"/>
+        </w:rPr>
+        <w:t>létrehozására</w:t>
+      </w:r>
+      <w:proofErr w:type="spellEnd"/>
+      <w:r>
+        <w:rPr>
+          <w:sz w:val="24"/>
+          <w:szCs w:val="24"/>
+        </w:rPr>
+        <w:t xml:space="preserve"> </w:t>
+      </w:r>
+      <w:proofErr w:type="spellStart"/>
+      <w:r>
+        <w:rPr>
+          <w:sz w:val="24"/>
+          <w:szCs w:val="24"/>
+        </w:rPr>
+        <w:t>és</w:t>
+      </w:r>
+      <w:proofErr w:type="spellEnd"/>
+      <w:r>
+        <w:rPr>
+          <w:sz w:val="24"/>
+          <w:szCs w:val="24"/>
+        </w:rPr>
+        <w:t xml:space="preserve"> </w:t>
+      </w:r>
+      <w:proofErr w:type="spellStart"/>
+      <w:r>
+        <w:rPr>
+          <w:sz w:val="24"/>
+          <w:szCs w:val="24"/>
+        </w:rPr>
+        <w:t>dokumentálására</w:t>
+      </w:r>
+      <w:proofErr w:type="spellEnd"/>
+      <w:r>
+        <w:rPr>
+          <w:sz w:val="24"/>
+          <w:szCs w:val="24"/>
+        </w:rPr>
+        <w:t xml:space="preserve"> </w:t>
+      </w:r>
+      <w:proofErr w:type="spellStart"/>
+      <w:r>
+        <w:rPr>
+          <w:sz w:val="24"/>
+          <w:szCs w:val="24"/>
+        </w:rPr>
+        <w:t>szolgáló</w:t>
+      </w:r>
+      <w:proofErr w:type="spellEnd"/>
+      <w:r>
+        <w:rPr>
+          <w:sz w:val="24"/>
+          <w:szCs w:val="24"/>
+        </w:rPr>
+        <w:t xml:space="preserve"> </w:t>
+      </w:r>
+      <w:proofErr w:type="spellStart"/>
+      <w:r>
+        <w:rPr>
+          <w:sz w:val="24"/>
+          <w:szCs w:val="24"/>
+        </w:rPr>
+        <w:t>eszköz</w:t>
+      </w:r>
+      <w:proofErr w:type="spellEnd"/>
+      <w:r>
+        <w:rPr>
+          <w:sz w:val="24"/>
+          <w:szCs w:val="24"/>
+        </w:rPr>
+        <w:t xml:space="preserve">. Az </w:t>
+      </w:r>
+      <w:proofErr w:type="spellStart"/>
+      <w:r>
+        <w:rPr>
+          <w:sz w:val="24"/>
+          <w:szCs w:val="24"/>
+        </w:rPr>
+        <w:t>OpenAPI</w:t>
+      </w:r>
+      <w:proofErr w:type="spellEnd"/>
+      <w:r>
+        <w:rPr>
+          <w:sz w:val="24"/>
+          <w:szCs w:val="24"/>
+        </w:rPr>
+        <w:t xml:space="preserve"> </w:t>
+      </w:r>
+      <w:proofErr w:type="spellStart"/>
+      <w:r>
+        <w:rPr>
+          <w:sz w:val="24"/>
+          <w:szCs w:val="24"/>
+        </w:rPr>
+        <w:t>specifikációnkat</w:t>
+      </w:r>
+      <w:proofErr w:type="spellEnd"/>
+      <w:r>
+        <w:rPr>
+          <w:sz w:val="24"/>
+          <w:szCs w:val="24"/>
+        </w:rPr>
+        <w:t xml:space="preserve"> </w:t>
+      </w:r>
+      <w:proofErr w:type="spellStart"/>
+      <w:r>
+        <w:rPr>
+          <w:sz w:val="24"/>
+          <w:szCs w:val="24"/>
+        </w:rPr>
+        <w:t>megtalálja</w:t>
+      </w:r>
+      <w:proofErr w:type="spellEnd"/>
+      <w:r>
+        <w:rPr>
+          <w:sz w:val="24"/>
+          <w:szCs w:val="24"/>
+        </w:rPr>
+        <w:t xml:space="preserve"> </w:t>
+      </w:r>
+      <w:proofErr w:type="spellStart"/>
+      <w:r>
+        <w:rPr>
+          <w:sz w:val="24"/>
+          <w:szCs w:val="24"/>
+        </w:rPr>
+        <w:t>itt</w:t>
+      </w:r>
+      <w:proofErr w:type="spellEnd"/>
+      <w:r>
+        <w:rPr>
+          <w:sz w:val="24"/>
+          <w:szCs w:val="24"/>
+        </w:rPr>
+        <w:t xml:space="preserve">. A </w:t>
+      </w:r>
+      <w:proofErr w:type="spellStart"/>
+      <w:r>
+        <w:rPr>
+          <w:sz w:val="24"/>
+          <w:szCs w:val="24"/>
+        </w:rPr>
+        <w:t>paraméter</w:t>
+      </w:r>
+      <w:proofErr w:type="spellEnd"/>
+      <w:r>
+        <w:rPr>
+          <w:sz w:val="24"/>
+          <w:szCs w:val="24"/>
+        </w:rPr>
+        <w:t xml:space="preserve"> </w:t>
+      </w:r>
+      <w:proofErr w:type="spellStart"/>
+      <w:r>
+        <w:rPr>
+          <w:sz w:val="24"/>
+          <w:szCs w:val="24"/>
+        </w:rPr>
+        <w:t>formátuma</w:t>
+      </w:r>
+      <w:proofErr w:type="spellEnd"/>
+      <w:r>
+        <w:rPr>
+          <w:sz w:val="24"/>
+          <w:szCs w:val="24"/>
+        </w:rPr>
+        <w:t xml:space="preserve"> </w:t>
+      </w:r>
+      <w:proofErr w:type="spellStart"/>
+      <w:r>
+        <w:rPr>
+          <w:sz w:val="24"/>
+          <w:szCs w:val="24"/>
+        </w:rPr>
+        <w:t>lehet</w:t>
+      </w:r>
+      <w:proofErr w:type="spellEnd"/>
+      <w:r>
+        <w:rPr>
+          <w:sz w:val="24"/>
+          <w:szCs w:val="24"/>
+        </w:rPr>
+        <w:t xml:space="preserve"> json/</w:t>
+      </w:r>
+      <w:proofErr w:type="spellStart"/>
+      <w:r>
+        <w:rPr>
+          <w:sz w:val="24"/>
+          <w:szCs w:val="24"/>
+        </w:rPr>
+        <w:t>yaml</w:t>
+      </w:r>
+      <w:proofErr w:type="spellEnd"/>
+      <w:r>
+        <w:rPr>
+          <w:sz w:val="24"/>
+          <w:szCs w:val="24"/>
+        </w:rPr>
+        <w:t xml:space="preserve">, a </w:t>
+      </w:r>
+      <w:proofErr w:type="spellStart"/>
+      <w:r>
+        <w:rPr>
+          <w:sz w:val="24"/>
+          <w:szCs w:val="24"/>
+        </w:rPr>
+        <w:t>válasz</w:t>
+      </w:r>
+      <w:proofErr w:type="spellEnd"/>
+      <w:r>
+        <w:rPr>
+          <w:sz w:val="24"/>
+          <w:szCs w:val="24"/>
+        </w:rPr>
+        <w:t xml:space="preserve"> </w:t>
+      </w:r>
+      <w:proofErr w:type="spellStart"/>
+      <w:r>
+        <w:rPr>
+          <w:sz w:val="24"/>
+          <w:szCs w:val="24"/>
+        </w:rPr>
+        <w:t>ekvivalens</w:t>
+      </w:r>
+      <w:proofErr w:type="spellEnd"/>
+      <w:r>
+        <w:rPr>
+          <w:sz w:val="24"/>
+          <w:szCs w:val="24"/>
+        </w:rPr>
+        <w:t xml:space="preserve"> </w:t>
+      </w:r>
+      <w:proofErr w:type="spellStart"/>
+      <w:r>
+        <w:rPr>
+          <w:sz w:val="24"/>
+          <w:szCs w:val="24"/>
+        </w:rPr>
+        <w:t>módon</w:t>
+      </w:r>
+      <w:proofErr w:type="spellEnd"/>
+      <w:r>
+        <w:rPr>
+          <w:sz w:val="24"/>
+          <w:szCs w:val="24"/>
+        </w:rPr>
+        <w:t xml:space="preserve"> application/json </w:t>
+      </w:r>
+      <w:proofErr w:type="spellStart"/>
+      <w:r>
+        <w:rPr>
+          <w:sz w:val="24"/>
+          <w:szCs w:val="24"/>
+        </w:rPr>
+        <w:t>vagy</w:t>
+      </w:r>
+      <w:proofErr w:type="spellEnd"/>
+      <w:r>
+        <w:rPr>
+          <w:sz w:val="24"/>
+          <w:szCs w:val="24"/>
+        </w:rPr>
+        <w:t xml:space="preserve"> application/x-</w:t>
+      </w:r>
+      <w:proofErr w:type="spellStart"/>
+      <w:r>
+        <w:rPr>
+          <w:sz w:val="24"/>
+          <w:szCs w:val="24"/>
+        </w:rPr>
+        <w:t>yaml</w:t>
+      </w:r>
+      <w:proofErr w:type="spellEnd"/>
+      <w:r>
+        <w:rPr>
+          <w:sz w:val="24"/>
+          <w:szCs w:val="24"/>
+        </w:rPr>
+        <w:t xml:space="preserve"> </w:t>
+      </w:r>
+      <w:proofErr w:type="spellStart"/>
+      <w:r>
+        <w:rPr>
+          <w:sz w:val="24"/>
+          <w:szCs w:val="24"/>
+        </w:rPr>
+        <w:t>formátumú</w:t>
+      </w:r>
+      <w:proofErr w:type="spellEnd"/>
+      <w:r>
+        <w:rPr>
+          <w:sz w:val="24"/>
+          <w:szCs w:val="24"/>
+        </w:rPr>
+        <w:t>.</w:t>
+      </w:r>
+    </w:p>
+    <w:p>
+      <w:pPr>
         <w:pStyle w:val="Cmsor1"/>
         <w:jc w:val="center"/>
         <w:rPr>
           <w:lang w:val="hu-HU"/>
         </w:rPr>
       </w:pPr>
-      <w:r>
-        <w:rPr>
-          <w:lang w:val="hu-HU"/>
-        </w:rPr>
-        <w:lastRenderedPageBreak/>
+    </w:p>
+    <w:p>
+      <w:pPr>
+        <w:pStyle w:val="Cmsor1"/>
+        <w:jc w:val="center"/>
+        <w:rPr>
+          <w:lang w:val="hu-HU"/>
+        </w:rPr>
+      </w:pPr>
+      <w:r>
+        <w:rPr>
+          <w:lang w:val="hu-HU"/>
+        </w:rPr>
         <w:t>F</w:t>
       </w:r>
       <w:r>
@@ -5818,7 +6481,7 @@
                     </pic:cNvPicPr>
                   </pic:nvPicPr>
                   <pic:blipFill>
-                    <a:blip r:embed="rId37">
+                    <a:blip r:embed="rId39">
                       <a:extLst>
                         <a:ext uri="{28A0092B-C50C-407E-A947-70E740481C1C}">
                           <a14:useLocalDpi xmlns:a14="http://schemas.microsoft.com/office/drawing/2010/main" val="0"/>
@@ -5928,7 +6591,7 @@
                     <pic:cNvPicPr/>
                   </pic:nvPicPr>
                   <pic:blipFill>
-                    <a:blip r:embed="rId38"/>
+                    <a:blip r:embed="rId40"/>
                     <a:stretch>
                       <a:fillRect/>
                     </a:stretch>
@@ -5967,230 +6630,6 @@
             <wp:extent cx="5040000" cy="2559600"/>
             <wp:effectExtent l="0" t="0" r="8255" b="0"/>
             <wp:docPr id="9" name="Kép 9"/>
-            <wp:cNvGraphicFramePr>
-              <a:graphicFrameLocks xmlns:a="http://schemas.openxmlformats.org/drawingml/2006/main" noChangeAspect="1"/>
-            </wp:cNvGraphicFramePr>
-            <a:graphic xmlns:a="http://schemas.openxmlformats.org/drawingml/2006/main">
-              <a:graphicData uri="http://schemas.openxmlformats.org/drawingml/2006/picture">
-                <pic:pic xmlns:pic="http://schemas.openxmlformats.org/drawingml/2006/picture">
-                  <pic:nvPicPr>
-                    <pic:cNvPr id="1" name=""/>
-                    <pic:cNvPicPr/>
-                  </pic:nvPicPr>
-                  <pic:blipFill>
-                    <a:blip r:embed="rId39"/>
-                    <a:stretch>
-                      <a:fillRect/>
-                    </a:stretch>
-                  </pic:blipFill>
-                  <pic:spPr>
-                    <a:xfrm>
-                      <a:off x="0" y="0"/>
-                      <a:ext cx="5040000" cy="2559600"/>
-                    </a:xfrm>
-                    <a:prstGeom prst="rect">
-                      <a:avLst/>
-                    </a:prstGeom>
-                  </pic:spPr>
-                </pic:pic>
-              </a:graphicData>
-            </a:graphic>
-          </wp:inline>
-        </w:drawing>
-      </w:r>
-    </w:p>
-    <w:p>
-      <w:pPr>
-        <w:spacing w:line="360" w:lineRule="auto"/>
-        <w:rPr>
-          <w:sz w:val="24"/>
-          <w:szCs w:val="24"/>
-          <w:lang w:val="hu-HU"/>
-        </w:rPr>
-      </w:pPr>
-    </w:p>
-    <w:p>
-      <w:pPr>
-        <w:spacing w:line="360" w:lineRule="auto"/>
-        <w:jc w:val="center"/>
-        <w:rPr>
-          <w:sz w:val="24"/>
-          <w:szCs w:val="24"/>
-          <w:lang w:val="hu-HU"/>
-        </w:rPr>
-      </w:pPr>
-      <w:r>
-        <w:rPr>
-          <w:noProof/>
-          <w:sz w:val="24"/>
-          <w:szCs w:val="24"/>
-          <w:lang w:val="hu-HU"/>
-        </w:rPr>
-        <w:lastRenderedPageBreak/>
-        <w:drawing>
-          <wp:inline distT="0" distB="0" distL="0" distR="0" wp14:anchorId="339AC7BE" wp14:editId="5A55C0EB">
-            <wp:extent cx="2819400" cy="1863626"/>
-            <wp:effectExtent l="0" t="0" r="0" b="3810"/>
-            <wp:docPr id="11" name="Kép 11"/>
-            <wp:cNvGraphicFramePr>
-              <a:graphicFrameLocks xmlns:a="http://schemas.openxmlformats.org/drawingml/2006/main" noChangeAspect="1"/>
-            </wp:cNvGraphicFramePr>
-            <a:graphic xmlns:a="http://schemas.openxmlformats.org/drawingml/2006/main">
-              <a:graphicData uri="http://schemas.openxmlformats.org/drawingml/2006/picture">
-                <pic:pic xmlns:pic="http://schemas.openxmlformats.org/drawingml/2006/picture">
-                  <pic:nvPicPr>
-                    <pic:cNvPr id="1" name=""/>
-                    <pic:cNvPicPr/>
-                  </pic:nvPicPr>
-                  <pic:blipFill>
-                    <a:blip r:embed="rId40"/>
-                    <a:stretch>
-                      <a:fillRect/>
-                    </a:stretch>
-                  </pic:blipFill>
-                  <pic:spPr>
-                    <a:xfrm>
-                      <a:off x="0" y="0"/>
-                      <a:ext cx="2835784" cy="1874456"/>
-                    </a:xfrm>
-                    <a:prstGeom prst="rect">
-                      <a:avLst/>
-                    </a:prstGeom>
-                  </pic:spPr>
-                </pic:pic>
-              </a:graphicData>
-            </a:graphic>
-          </wp:inline>
-        </w:drawing>
-      </w:r>
-    </w:p>
-    <w:p>
-      <w:pPr>
-        <w:pStyle w:val="Cmsor2"/>
-        <w:rPr>
-          <w:lang w:val="hu-HU"/>
-        </w:rPr>
-      </w:pPr>
-      <w:r>
-        <w:rPr>
-          <w:lang w:val="hu-HU"/>
-        </w:rPr>
-        <w:t>Menüpontok</w:t>
-      </w:r>
-    </w:p>
-    <w:p>
-      <w:pPr>
-        <w:rPr>
-          <w:lang w:val="hu-HU"/>
-        </w:rPr>
-      </w:pPr>
-    </w:p>
-    <w:p>
-      <w:pPr>
-        <w:spacing w:line="360" w:lineRule="auto"/>
-        <w:rPr>
-          <w:sz w:val="24"/>
-          <w:szCs w:val="24"/>
-          <w:lang w:val="hu-HU"/>
-        </w:rPr>
-      </w:pPr>
-      <w:r>
-        <w:rPr>
-          <w:sz w:val="24"/>
-          <w:szCs w:val="24"/>
-          <w:lang w:val="hu-HU"/>
-        </w:rPr>
-        <w:t xml:space="preserve">A </w:t>
-      </w:r>
-      <w:r>
-        <w:rPr>
-          <w:sz w:val="24"/>
-          <w:szCs w:val="24"/>
-          <w:lang w:val="hu-HU"/>
-        </w:rPr>
-        <w:t>L</w:t>
-      </w:r>
-      <w:r>
-        <w:rPr>
-          <w:sz w:val="24"/>
-          <w:szCs w:val="24"/>
-          <w:lang w:val="hu-HU"/>
-        </w:rPr>
-        <w:t>eírás</w:t>
-      </w:r>
-      <w:r>
-        <w:rPr>
-          <w:sz w:val="24"/>
-          <w:szCs w:val="24"/>
-          <w:lang w:val="hu-HU"/>
-        </w:rPr>
-        <w:t xml:space="preserve"> (</w:t>
-      </w:r>
-      <w:proofErr w:type="spellStart"/>
-      <w:r>
-        <w:rPr>
-          <w:sz w:val="24"/>
-          <w:szCs w:val="24"/>
-          <w:lang w:val="hu-HU"/>
-        </w:rPr>
-        <w:t>D</w:t>
-      </w:r>
-      <w:r>
-        <w:rPr>
-          <w:sz w:val="24"/>
-          <w:szCs w:val="24"/>
-          <w:lang w:val="hu-HU"/>
-        </w:rPr>
-        <w:t>escription</w:t>
-      </w:r>
-      <w:proofErr w:type="spellEnd"/>
-      <w:r>
-        <w:rPr>
-          <w:sz w:val="24"/>
-          <w:szCs w:val="24"/>
-          <w:lang w:val="hu-HU"/>
-        </w:rPr>
-        <w:t>)</w:t>
-      </w:r>
-      <w:r>
-        <w:rPr>
-          <w:sz w:val="24"/>
-          <w:szCs w:val="24"/>
-          <w:lang w:val="hu-HU"/>
-        </w:rPr>
-        <w:t xml:space="preserve"> menüpontban </w:t>
-      </w:r>
-      <w:r>
-        <w:rPr>
-          <w:sz w:val="24"/>
-          <w:szCs w:val="24"/>
-          <w:lang w:val="hu-HU"/>
-        </w:rPr>
-        <w:t>egy rövid ismeretőt olvashat a felhasználó a játékról.</w:t>
-      </w:r>
-    </w:p>
-    <w:p>
-      <w:pPr>
-        <w:spacing w:line="360" w:lineRule="auto"/>
-        <w:jc w:val="center"/>
-        <w:rPr>
-          <w:sz w:val="24"/>
-          <w:szCs w:val="24"/>
-          <w:lang w:val="hu-HU"/>
-        </w:rPr>
-      </w:pPr>
-      <w:r>
-        <w:rPr>
-          <w:noProof/>
-          <w:sz w:val="24"/>
-          <w:szCs w:val="24"/>
-          <w:lang w:val="hu-HU"/>
-        </w:rPr>
-        <w:drawing>
-          <wp:inline distT="0" distB="0" distL="0" distR="0" wp14:anchorId="044D0218" wp14:editId="3511634C">
-            <wp:extent cx="4971600" cy="2520000"/>
-            <wp:effectExtent l="0" t="0" r="635" b="0"/>
-            <wp:docPr id="12" name="Kép 12"/>
             <wp:cNvGraphicFramePr>
               <a:graphicFrameLocks xmlns:a="http://schemas.openxmlformats.org/drawingml/2006/main" noChangeAspect="1"/>
             </wp:cNvGraphicFramePr>
@@ -6210,7 +6649,7 @@
                   <pic:spPr>
                     <a:xfrm>
                       <a:off x="0" y="0"/>
-                      <a:ext cx="4971600" cy="2520000"/>
+                      <a:ext cx="5040000" cy="2559600"/>
                     </a:xfrm>
                     <a:prstGeom prst="rect">
                       <a:avLst/>
@@ -6232,72 +6671,6 @@
           <w:lang w:val="hu-HU"/>
         </w:rPr>
       </w:pPr>
-      <w:r>
-        <w:rPr>
-          <w:sz w:val="24"/>
-          <w:szCs w:val="24"/>
-          <w:lang w:val="hu-HU"/>
-        </w:rPr>
-        <w:t xml:space="preserve">A </w:t>
-      </w:r>
-      <w:r>
-        <w:rPr>
-          <w:sz w:val="24"/>
-          <w:szCs w:val="24"/>
-          <w:lang w:val="hu-HU"/>
-        </w:rPr>
-        <w:t>R</w:t>
-      </w:r>
-      <w:r>
-        <w:rPr>
-          <w:sz w:val="24"/>
-          <w:szCs w:val="24"/>
-          <w:lang w:val="hu-HU"/>
-        </w:rPr>
-        <w:t>ólunk</w:t>
-      </w:r>
-      <w:r>
-        <w:rPr>
-          <w:sz w:val="24"/>
-          <w:szCs w:val="24"/>
-          <w:lang w:val="hu-HU"/>
-        </w:rPr>
-        <w:t xml:space="preserve"> </w:t>
-      </w:r>
-      <w:r>
-        <w:rPr>
-          <w:sz w:val="24"/>
-          <w:szCs w:val="24"/>
-          <w:lang w:val="hu-HU"/>
-        </w:rPr>
-        <w:t>(</w:t>
-      </w:r>
-      <w:proofErr w:type="spellStart"/>
-      <w:r>
-        <w:rPr>
-          <w:sz w:val="24"/>
-          <w:szCs w:val="24"/>
-          <w:lang w:val="hu-HU"/>
-        </w:rPr>
-        <w:t>A</w:t>
-      </w:r>
-      <w:r>
-        <w:rPr>
-          <w:sz w:val="24"/>
-          <w:szCs w:val="24"/>
-          <w:lang w:val="hu-HU"/>
-        </w:rPr>
-        <w:t>bout</w:t>
-      </w:r>
-      <w:proofErr w:type="spellEnd"/>
-      <w:r>
-        <w:rPr>
-          <w:sz w:val="24"/>
-          <w:szCs w:val="24"/>
-          <w:lang w:val="hu-HU"/>
-        </w:rPr>
-        <w:t>) menüpontban mi, a projekt készítői vagyunk rajta egy-egy kártyán, rajta a mi feladatrészünkkel.</w:t>
-      </w:r>
     </w:p>
     <w:p>
       <w:pPr>
@@ -6316,11 +6689,12 @@
           <w:szCs w:val="24"/>
           <w:lang w:val="hu-HU"/>
         </w:rPr>
+        <w:lastRenderedPageBreak/>
         <w:drawing>
-          <wp:inline distT="0" distB="0" distL="0" distR="0" wp14:anchorId="6164DB99" wp14:editId="288D222A">
-            <wp:extent cx="5040000" cy="2559600"/>
-            <wp:effectExtent l="0" t="0" r="8255" b="0"/>
-            <wp:docPr id="13" name="Kép 13"/>
+          <wp:inline distT="0" distB="0" distL="0" distR="0" wp14:anchorId="339AC7BE" wp14:editId="5A55C0EB">
+            <wp:extent cx="2819400" cy="1863626"/>
+            <wp:effectExtent l="0" t="0" r="0" b="3810"/>
+            <wp:docPr id="11" name="Kép 11"/>
             <wp:cNvGraphicFramePr>
               <a:graphicFrameLocks xmlns:a="http://schemas.openxmlformats.org/drawingml/2006/main" noChangeAspect="1"/>
             </wp:cNvGraphicFramePr>
@@ -6340,7 +6714,7 @@
                   <pic:spPr>
                     <a:xfrm>
                       <a:off x="0" y="0"/>
-                      <a:ext cx="5040000" cy="2559600"/>
+                      <a:ext cx="2835784" cy="1874456"/>
                     </a:xfrm>
                     <a:prstGeom prst="rect">
                       <a:avLst/>
@@ -6355,159 +6729,107 @@
     </w:p>
     <w:p>
       <w:pPr>
-        <w:spacing w:line="360" w:lineRule="auto"/>
-        <w:rPr>
-          <w:sz w:val="24"/>
-          <w:szCs w:val="24"/>
-          <w:lang w:val="hu-HU"/>
-        </w:rPr>
-      </w:pPr>
-      <w:r>
-        <w:rPr>
-          <w:sz w:val="24"/>
-          <w:szCs w:val="24"/>
-          <w:lang w:val="hu-HU"/>
-        </w:rPr>
-        <w:lastRenderedPageBreak/>
-        <w:t xml:space="preserve">A  </w:t>
-      </w:r>
-      <w:r>
-        <w:rPr>
-          <w:sz w:val="24"/>
-          <w:szCs w:val="24"/>
-          <w:lang w:val="hu-HU"/>
-        </w:rPr>
-        <w:t>K</w:t>
-      </w:r>
-      <w:r>
-        <w:rPr>
-          <w:sz w:val="24"/>
-          <w:szCs w:val="24"/>
-          <w:lang w:val="hu-HU"/>
-        </w:rPr>
-        <w:t>eresés</w:t>
-      </w:r>
-      <w:r>
-        <w:rPr>
-          <w:sz w:val="24"/>
-          <w:szCs w:val="24"/>
-          <w:lang w:val="hu-HU"/>
-        </w:rPr>
-        <w:t xml:space="preserve"> </w:t>
-      </w:r>
-      <w:r>
-        <w:rPr>
-          <w:sz w:val="24"/>
-          <w:szCs w:val="24"/>
-          <w:lang w:val="hu-HU"/>
-        </w:rPr>
-        <w:t>(</w:t>
-      </w:r>
-      <w:proofErr w:type="spellStart"/>
-      <w:r>
-        <w:rPr>
-          <w:sz w:val="24"/>
-          <w:szCs w:val="24"/>
-          <w:lang w:val="hu-HU"/>
-        </w:rPr>
-        <w:t>S</w:t>
-      </w:r>
-      <w:r>
-        <w:rPr>
-          <w:sz w:val="24"/>
-          <w:szCs w:val="24"/>
-          <w:lang w:val="hu-HU"/>
-        </w:rPr>
-        <w:t>earch</w:t>
-      </w:r>
-      <w:proofErr w:type="spellEnd"/>
-      <w:r>
-        <w:rPr>
-          <w:sz w:val="24"/>
-          <w:szCs w:val="24"/>
-          <w:lang w:val="hu-HU"/>
-        </w:rPr>
-        <w:t xml:space="preserve">) menüpontban az eddig regisztrált összes felhasználó van kilistázva, rájuk kattintva meglehet tekinteni a statisztikájukat, esetleg azt, hogy </w:t>
-      </w:r>
-      <w:r>
-        <w:rPr>
-          <w:sz w:val="24"/>
-          <w:szCs w:val="24"/>
-          <w:lang w:val="hu-HU"/>
-        </w:rPr>
-        <w:t xml:space="preserve">ki vannak e </w:t>
-      </w:r>
-      <w:proofErr w:type="spellStart"/>
-      <w:r>
-        <w:rPr>
-          <w:sz w:val="24"/>
-          <w:szCs w:val="24"/>
-          <w:lang w:val="hu-HU"/>
-        </w:rPr>
-        <w:t>bannolva</w:t>
-      </w:r>
-      <w:proofErr w:type="spellEnd"/>
-      <w:r>
-        <w:rPr>
-          <w:sz w:val="24"/>
-          <w:szCs w:val="24"/>
-          <w:lang w:val="hu-HU"/>
-        </w:rPr>
-        <w:t xml:space="preserve">. </w:t>
-      </w:r>
-      <w:proofErr w:type="spellStart"/>
-      <w:r>
-        <w:rPr>
-          <w:sz w:val="24"/>
-          <w:szCs w:val="24"/>
-          <w:lang w:val="hu-HU"/>
-        </w:rPr>
-        <w:t>Admin</w:t>
-      </w:r>
-      <w:proofErr w:type="spellEnd"/>
-      <w:r>
-        <w:rPr>
-          <w:sz w:val="24"/>
-          <w:szCs w:val="24"/>
-          <w:lang w:val="hu-HU"/>
-        </w:rPr>
-        <w:t xml:space="preserve"> jogosultsággal rendelkező felhasználók itt tudják kizárólagosan csakis a sima felhasználókat </w:t>
-      </w:r>
-      <w:proofErr w:type="spellStart"/>
-      <w:r>
-        <w:rPr>
-          <w:sz w:val="24"/>
-          <w:szCs w:val="24"/>
-          <w:lang w:val="hu-HU"/>
-        </w:rPr>
-        <w:t>bannolni</w:t>
-      </w:r>
-      <w:proofErr w:type="spellEnd"/>
-      <w:r>
-        <w:rPr>
-          <w:sz w:val="24"/>
-          <w:szCs w:val="24"/>
-          <w:lang w:val="hu-HU"/>
-        </w:rPr>
-        <w:t xml:space="preserve">, </w:t>
-      </w:r>
-      <w:proofErr w:type="spellStart"/>
-      <w:r>
-        <w:rPr>
-          <w:sz w:val="24"/>
-          <w:szCs w:val="24"/>
-          <w:lang w:val="hu-HU"/>
-        </w:rPr>
-        <w:t>unbannolni</w:t>
-      </w:r>
-      <w:proofErr w:type="spellEnd"/>
-      <w:r>
-        <w:rPr>
-          <w:sz w:val="24"/>
-          <w:szCs w:val="24"/>
-          <w:lang w:val="hu-HU"/>
-        </w:rPr>
-        <w:t>, törölni a fiókjukat.</w:t>
+        <w:pStyle w:val="Cmsor2"/>
+        <w:rPr>
+          <w:lang w:val="hu-HU"/>
+        </w:rPr>
+      </w:pPr>
+      <w:r>
+        <w:rPr>
+          <w:lang w:val="hu-HU"/>
+        </w:rPr>
+        <w:t>Menüpontok</w:t>
+      </w:r>
+    </w:p>
+    <w:p>
+      <w:pPr>
+        <w:rPr>
+          <w:lang w:val="hu-HU"/>
+        </w:rPr>
+      </w:pPr>
+    </w:p>
+    <w:p>
+      <w:pPr>
+        <w:spacing w:line="360" w:lineRule="auto"/>
+        <w:rPr>
+          <w:sz w:val="24"/>
+          <w:szCs w:val="24"/>
+          <w:lang w:val="hu-HU"/>
+        </w:rPr>
+      </w:pPr>
+      <w:r>
+        <w:rPr>
+          <w:sz w:val="24"/>
+          <w:szCs w:val="24"/>
+          <w:lang w:val="hu-HU"/>
+        </w:rPr>
+        <w:t xml:space="preserve">A </w:t>
+      </w:r>
+      <w:r>
+        <w:rPr>
+          <w:sz w:val="24"/>
+          <w:szCs w:val="24"/>
+          <w:lang w:val="hu-HU"/>
+        </w:rPr>
+        <w:t>L</w:t>
+      </w:r>
+      <w:r>
+        <w:rPr>
+          <w:sz w:val="24"/>
+          <w:szCs w:val="24"/>
+          <w:lang w:val="hu-HU"/>
+        </w:rPr>
+        <w:t>eírás</w:t>
+      </w:r>
+      <w:r>
+        <w:rPr>
+          <w:sz w:val="24"/>
+          <w:szCs w:val="24"/>
+          <w:lang w:val="hu-HU"/>
+        </w:rPr>
+        <w:t xml:space="preserve"> (</w:t>
+      </w:r>
+      <w:proofErr w:type="spellStart"/>
+      <w:r>
+        <w:rPr>
+          <w:sz w:val="24"/>
+          <w:szCs w:val="24"/>
+          <w:lang w:val="hu-HU"/>
+        </w:rPr>
+        <w:t>D</w:t>
+      </w:r>
+      <w:r>
+        <w:rPr>
+          <w:sz w:val="24"/>
+          <w:szCs w:val="24"/>
+          <w:lang w:val="hu-HU"/>
+        </w:rPr>
+        <w:t>escription</w:t>
+      </w:r>
+      <w:proofErr w:type="spellEnd"/>
+      <w:r>
+        <w:rPr>
+          <w:sz w:val="24"/>
+          <w:szCs w:val="24"/>
+          <w:lang w:val="hu-HU"/>
+        </w:rPr>
+        <w:t>)</w:t>
+      </w:r>
+      <w:r>
+        <w:rPr>
+          <w:sz w:val="24"/>
+          <w:szCs w:val="24"/>
+          <w:lang w:val="hu-HU"/>
+        </w:rPr>
+        <w:t xml:space="preserve"> menüpontban </w:t>
+      </w:r>
+      <w:r>
+        <w:rPr>
+          <w:sz w:val="24"/>
+          <w:szCs w:val="24"/>
+          <w:lang w:val="hu-HU"/>
+        </w:rPr>
+        <w:t>egy rövid ismeretőt olvashat a felhasználó a játékról.</w:t>
       </w:r>
     </w:p>
     <w:p>
@@ -6528,10 +6850,10 @@
           <w:lang w:val="hu-HU"/>
         </w:rPr>
         <w:drawing>
-          <wp:inline distT="0" distB="0" distL="0" distR="0" wp14:anchorId="4DEC3723" wp14:editId="2FB6912C">
-            <wp:extent cx="5040000" cy="2541600"/>
-            <wp:effectExtent l="0" t="0" r="8255" b="0"/>
-            <wp:docPr id="14" name="Kép 14"/>
+          <wp:inline distT="0" distB="0" distL="0" distR="0" wp14:anchorId="044D0218" wp14:editId="3511634C">
+            <wp:extent cx="4971600" cy="2520000"/>
+            <wp:effectExtent l="0" t="0" r="635" b="0"/>
+            <wp:docPr id="12" name="Kép 12"/>
             <wp:cNvGraphicFramePr>
               <a:graphicFrameLocks xmlns:a="http://schemas.openxmlformats.org/drawingml/2006/main" noChangeAspect="1"/>
             </wp:cNvGraphicFramePr>
@@ -6551,7 +6873,7 @@
                   <pic:spPr>
                     <a:xfrm>
                       <a:off x="0" y="0"/>
-                      <a:ext cx="5040000" cy="2541600"/>
+                      <a:ext cx="4971600" cy="2520000"/>
                     </a:xfrm>
                     <a:prstGeom prst="rect">
                       <a:avLst/>
@@ -6567,6 +6889,82 @@
     <w:p>
       <w:pPr>
         <w:spacing w:line="360" w:lineRule="auto"/>
+        <w:rPr>
+          <w:sz w:val="24"/>
+          <w:szCs w:val="24"/>
+          <w:lang w:val="hu-HU"/>
+        </w:rPr>
+      </w:pPr>
+      <w:r>
+        <w:rPr>
+          <w:sz w:val="24"/>
+          <w:szCs w:val="24"/>
+          <w:lang w:val="hu-HU"/>
+        </w:rPr>
+        <w:t xml:space="preserve">A </w:t>
+      </w:r>
+      <w:r>
+        <w:rPr>
+          <w:sz w:val="24"/>
+          <w:szCs w:val="24"/>
+          <w:lang w:val="hu-HU"/>
+        </w:rPr>
+        <w:t>R</w:t>
+      </w:r>
+      <w:r>
+        <w:rPr>
+          <w:sz w:val="24"/>
+          <w:szCs w:val="24"/>
+          <w:lang w:val="hu-HU"/>
+        </w:rPr>
+        <w:t>ólunk</w:t>
+      </w:r>
+      <w:r>
+        <w:rPr>
+          <w:sz w:val="24"/>
+          <w:szCs w:val="24"/>
+          <w:lang w:val="hu-HU"/>
+        </w:rPr>
+        <w:t xml:space="preserve"> </w:t>
+      </w:r>
+      <w:r>
+        <w:rPr>
+          <w:sz w:val="24"/>
+          <w:szCs w:val="24"/>
+          <w:lang w:val="hu-HU"/>
+        </w:rPr>
+        <w:t>(</w:t>
+      </w:r>
+      <w:proofErr w:type="spellStart"/>
+      <w:r>
+        <w:rPr>
+          <w:sz w:val="24"/>
+          <w:szCs w:val="24"/>
+          <w:lang w:val="hu-HU"/>
+        </w:rPr>
+        <w:t>A</w:t>
+      </w:r>
+      <w:r>
+        <w:rPr>
+          <w:sz w:val="24"/>
+          <w:szCs w:val="24"/>
+          <w:lang w:val="hu-HU"/>
+        </w:rPr>
+        <w:t>bout</w:t>
+      </w:r>
+      <w:proofErr w:type="spellEnd"/>
+      <w:r>
+        <w:rPr>
+          <w:sz w:val="24"/>
+          <w:szCs w:val="24"/>
+          <w:lang w:val="hu-HU"/>
+        </w:rPr>
+        <w:t>) menüpontban mi, a projekt készítői vagyunk rajta egy-egy kártyán, rajta a mi feladatrészünkkel.</w:t>
+      </w:r>
+    </w:p>
+    <w:p>
+      <w:pPr>
+        <w:spacing w:line="360" w:lineRule="auto"/>
         <w:jc w:val="center"/>
         <w:rPr>
           <w:sz w:val="24"/>
@@ -6582,10 +6980,10 @@
           <w:lang w:val="hu-HU"/>
         </w:rPr>
         <w:drawing>
-          <wp:inline distT="0" distB="0" distL="0" distR="0" wp14:anchorId="09FCA255" wp14:editId="4133D9CC">
-            <wp:extent cx="5040000" cy="2552400"/>
-            <wp:effectExtent l="0" t="0" r="8255" b="635"/>
-            <wp:docPr id="18" name="Kép 18"/>
+          <wp:inline distT="0" distB="0" distL="0" distR="0" wp14:anchorId="6164DB99" wp14:editId="288D222A">
+            <wp:extent cx="5040000" cy="2559600"/>
+            <wp:effectExtent l="0" t="0" r="8255" b="0"/>
+            <wp:docPr id="13" name="Kép 13"/>
             <wp:cNvGraphicFramePr>
               <a:graphicFrameLocks xmlns:a="http://schemas.openxmlformats.org/drawingml/2006/main" noChangeAspect="1"/>
             </wp:cNvGraphicFramePr>
@@ -6605,7 +7003,7 @@
                   <pic:spPr>
                     <a:xfrm>
                       <a:off x="0" y="0"/>
-                      <a:ext cx="5040000" cy="2552400"/>
+                      <a:ext cx="5040000" cy="2559600"/>
                     </a:xfrm>
                     <a:prstGeom prst="rect">
                       <a:avLst/>
@@ -6633,7 +7031,146 @@
           <w:szCs w:val="24"/>
           <w:lang w:val="hu-HU"/>
         </w:rPr>
-        <w:t>Az oldal magyar és angol fordítással rendelkezik.</w:t>
+        <w:lastRenderedPageBreak/>
+        <w:t xml:space="preserve">A  </w:t>
+      </w:r>
+      <w:r>
+        <w:rPr>
+          <w:sz w:val="24"/>
+          <w:szCs w:val="24"/>
+          <w:lang w:val="hu-HU"/>
+        </w:rPr>
+        <w:t>K</w:t>
+      </w:r>
+      <w:r>
+        <w:rPr>
+          <w:sz w:val="24"/>
+          <w:szCs w:val="24"/>
+          <w:lang w:val="hu-HU"/>
+        </w:rPr>
+        <w:t>eresés</w:t>
+      </w:r>
+      <w:r>
+        <w:rPr>
+          <w:sz w:val="24"/>
+          <w:szCs w:val="24"/>
+          <w:lang w:val="hu-HU"/>
+        </w:rPr>
+        <w:t xml:space="preserve"> </w:t>
+      </w:r>
+      <w:r>
+        <w:rPr>
+          <w:sz w:val="24"/>
+          <w:szCs w:val="24"/>
+          <w:lang w:val="hu-HU"/>
+        </w:rPr>
+        <w:t>(</w:t>
+      </w:r>
+      <w:proofErr w:type="spellStart"/>
+      <w:r>
+        <w:rPr>
+          <w:sz w:val="24"/>
+          <w:szCs w:val="24"/>
+          <w:lang w:val="hu-HU"/>
+        </w:rPr>
+        <w:t>S</w:t>
+      </w:r>
+      <w:r>
+        <w:rPr>
+          <w:sz w:val="24"/>
+          <w:szCs w:val="24"/>
+          <w:lang w:val="hu-HU"/>
+        </w:rPr>
+        <w:t>earch</w:t>
+      </w:r>
+      <w:proofErr w:type="spellEnd"/>
+      <w:r>
+        <w:rPr>
+          <w:sz w:val="24"/>
+          <w:szCs w:val="24"/>
+          <w:lang w:val="hu-HU"/>
+        </w:rPr>
+        <w:t xml:space="preserve">) menüpontban az eddig regisztrált összes felhasználó van kilistázva, rájuk kattintva meglehet tekinteni a statisztikájukat, esetleg azt, hogy </w:t>
+      </w:r>
+      <w:r>
+        <w:rPr>
+          <w:sz w:val="24"/>
+          <w:szCs w:val="24"/>
+          <w:lang w:val="hu-HU"/>
+        </w:rPr>
+        <w:t xml:space="preserve">ki vannak e </w:t>
+      </w:r>
+      <w:proofErr w:type="spellStart"/>
+      <w:r>
+        <w:rPr>
+          <w:sz w:val="24"/>
+          <w:szCs w:val="24"/>
+          <w:lang w:val="hu-HU"/>
+        </w:rPr>
+        <w:t>bannolva</w:t>
+      </w:r>
+      <w:proofErr w:type="spellEnd"/>
+      <w:r>
+        <w:rPr>
+          <w:sz w:val="24"/>
+          <w:szCs w:val="24"/>
+          <w:lang w:val="hu-HU"/>
+        </w:rPr>
+        <w:t xml:space="preserve">. </w:t>
+      </w:r>
+      <w:proofErr w:type="spellStart"/>
+      <w:r>
+        <w:rPr>
+          <w:sz w:val="24"/>
+          <w:szCs w:val="24"/>
+          <w:lang w:val="hu-HU"/>
+        </w:rPr>
+        <w:t>Admin</w:t>
+      </w:r>
+      <w:proofErr w:type="spellEnd"/>
+      <w:r>
+        <w:rPr>
+          <w:sz w:val="24"/>
+          <w:szCs w:val="24"/>
+          <w:lang w:val="hu-HU"/>
+        </w:rPr>
+        <w:t xml:space="preserve"> jogosultsággal rendelkező felhasználók itt tudják kizárólagosan csakis a sima felhasználókat </w:t>
+      </w:r>
+      <w:proofErr w:type="spellStart"/>
+      <w:r>
+        <w:rPr>
+          <w:sz w:val="24"/>
+          <w:szCs w:val="24"/>
+          <w:lang w:val="hu-HU"/>
+        </w:rPr>
+        <w:t>bannolni</w:t>
+      </w:r>
+      <w:proofErr w:type="spellEnd"/>
+      <w:r>
+        <w:rPr>
+          <w:sz w:val="24"/>
+          <w:szCs w:val="24"/>
+          <w:lang w:val="hu-HU"/>
+        </w:rPr>
+        <w:t xml:space="preserve">, </w:t>
+      </w:r>
+      <w:proofErr w:type="spellStart"/>
+      <w:r>
+        <w:rPr>
+          <w:sz w:val="24"/>
+          <w:szCs w:val="24"/>
+          <w:lang w:val="hu-HU"/>
+        </w:rPr>
+        <w:t>unbannolni</w:t>
+      </w:r>
+      <w:proofErr w:type="spellEnd"/>
+      <w:r>
+        <w:rPr>
+          <w:sz w:val="24"/>
+          <w:szCs w:val="24"/>
+          <w:lang w:val="hu-HU"/>
+        </w:rPr>
+        <w:t>, törölni a fiókjukat.</w:t>
       </w:r>
     </w:p>
     <w:p>
@@ -6654,10 +7191,10 @@
           <w:lang w:val="hu-HU"/>
         </w:rPr>
         <w:drawing>
-          <wp:inline distT="0" distB="0" distL="0" distR="0" wp14:anchorId="76CB0687" wp14:editId="2CD2A985">
-            <wp:extent cx="1971950" cy="1590897"/>
-            <wp:effectExtent l="0" t="0" r="9525" b="9525"/>
-            <wp:docPr id="22" name="Kép 22"/>
+          <wp:inline distT="0" distB="0" distL="0" distR="0" wp14:anchorId="4DEC3723" wp14:editId="2FB6912C">
+            <wp:extent cx="5040000" cy="2541600"/>
+            <wp:effectExtent l="0" t="0" r="8255" b="0"/>
+            <wp:docPr id="14" name="Kép 14"/>
             <wp:cNvGraphicFramePr>
               <a:graphicFrameLocks xmlns:a="http://schemas.openxmlformats.org/drawingml/2006/main" noChangeAspect="1"/>
             </wp:cNvGraphicFramePr>
@@ -6677,7 +7214,7 @@
                   <pic:spPr>
                     <a:xfrm>
                       <a:off x="0" y="0"/>
-                      <a:ext cx="1971950" cy="1590897"/>
+                      <a:ext cx="5040000" cy="2541600"/>
                     </a:xfrm>
                     <a:prstGeom prst="rect">
                       <a:avLst/>
@@ -6693,51 +7230,6 @@
     <w:p>
       <w:pPr>
         <w:spacing w:line="360" w:lineRule="auto"/>
-        <w:rPr>
-          <w:sz w:val="24"/>
-          <w:szCs w:val="24"/>
-          <w:lang w:val="hu-HU"/>
-        </w:rPr>
-      </w:pPr>
-      <w:r>
-        <w:rPr>
-          <w:sz w:val="24"/>
-          <w:szCs w:val="24"/>
-          <w:lang w:val="hu-HU"/>
-        </w:rPr>
-        <w:lastRenderedPageBreak/>
-        <w:t>A Beállítások (</w:t>
-      </w:r>
-      <w:proofErr w:type="spellStart"/>
-      <w:r>
-        <w:rPr>
-          <w:sz w:val="24"/>
-          <w:szCs w:val="24"/>
-          <w:lang w:val="hu-HU"/>
-        </w:rPr>
-        <w:t>Settings</w:t>
-      </w:r>
-      <w:proofErr w:type="spellEnd"/>
-      <w:r>
-        <w:rPr>
-          <w:sz w:val="24"/>
-          <w:szCs w:val="24"/>
-          <w:lang w:val="hu-HU"/>
-        </w:rPr>
-        <w:t xml:space="preserve">) menüpontban, ami bejelentkezés után jelenik meg, a felhasználó megtudja változtatni </w:t>
-      </w:r>
-      <w:r>
-        <w:rPr>
-          <w:sz w:val="24"/>
-          <w:szCs w:val="24"/>
-          <w:lang w:val="hu-HU"/>
-        </w:rPr>
-        <w:t>az adatait, itt tudja törölni a fiókját is.</w:t>
-      </w:r>
-    </w:p>
-    <w:p>
-      <w:pPr>
-        <w:spacing w:line="360" w:lineRule="auto"/>
         <w:jc w:val="center"/>
         <w:rPr>
           <w:sz w:val="24"/>
@@ -6753,10 +7245,10 @@
           <w:lang w:val="hu-HU"/>
         </w:rPr>
         <w:drawing>
-          <wp:inline distT="0" distB="0" distL="0" distR="0" wp14:anchorId="12D6E5F0" wp14:editId="2E34EEE7">
-            <wp:extent cx="5040000" cy="2556000"/>
-            <wp:effectExtent l="0" t="0" r="8255" b="0"/>
-            <wp:docPr id="23" name="Kép 23"/>
+          <wp:inline distT="0" distB="0" distL="0" distR="0" wp14:anchorId="09FCA255" wp14:editId="4133D9CC">
+            <wp:extent cx="5040000" cy="2552400"/>
+            <wp:effectExtent l="0" t="0" r="8255" b="635"/>
+            <wp:docPr id="18" name="Kép 18"/>
             <wp:cNvGraphicFramePr>
               <a:graphicFrameLocks xmlns:a="http://schemas.openxmlformats.org/drawingml/2006/main" noChangeAspect="1"/>
             </wp:cNvGraphicFramePr>
@@ -6776,7 +7268,7 @@
                   <pic:spPr>
                     <a:xfrm>
                       <a:off x="0" y="0"/>
-                      <a:ext cx="5040000" cy="2556000"/>
+                      <a:ext cx="5040000" cy="2552400"/>
                     </a:xfrm>
                     <a:prstGeom prst="rect">
                       <a:avLst/>
@@ -6804,133 +7296,7 @@
           <w:szCs w:val="24"/>
           <w:lang w:val="hu-HU"/>
         </w:rPr>
-        <w:t xml:space="preserve">Az </w:t>
-      </w:r>
-      <w:proofErr w:type="spellStart"/>
-      <w:r>
-        <w:rPr>
-          <w:sz w:val="24"/>
-          <w:szCs w:val="24"/>
-          <w:lang w:val="hu-HU"/>
-        </w:rPr>
-        <w:t>Admin</w:t>
-      </w:r>
-      <w:proofErr w:type="spellEnd"/>
-      <w:r>
-        <w:rPr>
-          <w:sz w:val="24"/>
-          <w:szCs w:val="24"/>
-          <w:lang w:val="hu-HU"/>
-        </w:rPr>
-        <w:t xml:space="preserve"> menüpont csakis </w:t>
-      </w:r>
-      <w:proofErr w:type="spellStart"/>
-      <w:r>
-        <w:rPr>
-          <w:sz w:val="24"/>
-          <w:szCs w:val="24"/>
-          <w:lang w:val="hu-HU"/>
-        </w:rPr>
-        <w:t>Admin</w:t>
-      </w:r>
-      <w:proofErr w:type="spellEnd"/>
-      <w:r>
-        <w:rPr>
-          <w:sz w:val="24"/>
-          <w:szCs w:val="24"/>
-          <w:lang w:val="hu-HU"/>
-        </w:rPr>
-        <w:t xml:space="preserve"> jogosultsággal rendelkező felhasználóknak jelenik meg, itt tudják bekapcsolni a </w:t>
-      </w:r>
-      <w:proofErr w:type="spellStart"/>
-      <w:r>
-        <w:rPr>
-          <w:sz w:val="24"/>
-          <w:szCs w:val="24"/>
-          <w:lang w:val="hu-HU"/>
-        </w:rPr>
-        <w:t>DevConsole</w:t>
-      </w:r>
-      <w:proofErr w:type="spellEnd"/>
-      <w:r>
-        <w:rPr>
-          <w:sz w:val="24"/>
-          <w:szCs w:val="24"/>
-          <w:lang w:val="hu-HU"/>
-        </w:rPr>
-        <w:t xml:space="preserve">-t ami a játékban ad engedélyt a </w:t>
-      </w:r>
-      <w:proofErr w:type="spellStart"/>
-      <w:r>
-        <w:rPr>
-          <w:sz w:val="24"/>
-          <w:szCs w:val="24"/>
-          <w:lang w:val="hu-HU"/>
-        </w:rPr>
-        <w:t>DevConsole</w:t>
-      </w:r>
-      <w:proofErr w:type="spellEnd"/>
-      <w:r>
-        <w:rPr>
-          <w:sz w:val="24"/>
-          <w:szCs w:val="24"/>
-          <w:lang w:val="hu-HU"/>
-        </w:rPr>
-        <w:t xml:space="preserve"> (</w:t>
-      </w:r>
-      <w:proofErr w:type="spellStart"/>
-      <w:r>
-        <w:rPr>
-          <w:sz w:val="24"/>
-          <w:szCs w:val="24"/>
-          <w:lang w:val="hu-HU"/>
-        </w:rPr>
-        <w:t>itemek</w:t>
-      </w:r>
-      <w:proofErr w:type="spellEnd"/>
-      <w:r>
-        <w:rPr>
-          <w:sz w:val="24"/>
-          <w:szCs w:val="24"/>
-          <w:lang w:val="hu-HU"/>
-        </w:rPr>
-        <w:t xml:space="preserve"> hozzáadása parancsokkal) használatához. Itt található meg az </w:t>
-      </w:r>
-      <w:proofErr w:type="spellStart"/>
-      <w:r>
-        <w:rPr>
-          <w:sz w:val="24"/>
-          <w:szCs w:val="24"/>
-          <w:lang w:val="hu-HU"/>
-        </w:rPr>
-        <w:t>admin</w:t>
-      </w:r>
-      <w:proofErr w:type="spellEnd"/>
-      <w:r>
-        <w:rPr>
-          <w:sz w:val="24"/>
-          <w:szCs w:val="24"/>
-          <w:lang w:val="hu-HU"/>
-        </w:rPr>
-        <w:t xml:space="preserve"> jelszó is, aminek a regisztrációnál van fontos szerepe, mivel ha helyesen beírják a jelszót, akkor automatikusan </w:t>
-      </w:r>
-      <w:proofErr w:type="spellStart"/>
-      <w:r>
-        <w:rPr>
-          <w:sz w:val="24"/>
-          <w:szCs w:val="24"/>
-          <w:lang w:val="hu-HU"/>
-        </w:rPr>
-        <w:t>Adminként</w:t>
-      </w:r>
-      <w:proofErr w:type="spellEnd"/>
-      <w:r>
-        <w:rPr>
-          <w:sz w:val="24"/>
-          <w:szCs w:val="24"/>
-          <w:lang w:val="hu-HU"/>
-        </w:rPr>
-        <w:t xml:space="preserve"> regisztrálja a felhasználót.</w:t>
+        <w:t>Az oldal magyar és angol fordítással rendelkezik.</w:t>
       </w:r>
     </w:p>
     <w:p>
@@ -6950,12 +7316,11 @@
           <w:szCs w:val="24"/>
           <w:lang w:val="hu-HU"/>
         </w:rPr>
-        <w:lastRenderedPageBreak/>
         <w:drawing>
-          <wp:inline distT="0" distB="0" distL="0" distR="0" wp14:anchorId="7914E164" wp14:editId="078B8847">
-            <wp:extent cx="5040000" cy="2527200"/>
-            <wp:effectExtent l="0" t="0" r="8255" b="6985"/>
-            <wp:docPr id="24" name="Kép 24"/>
+          <wp:inline distT="0" distB="0" distL="0" distR="0" wp14:anchorId="76CB0687" wp14:editId="2CD2A985">
+            <wp:extent cx="1971950" cy="1590897"/>
+            <wp:effectExtent l="0" t="0" r="9525" b="9525"/>
+            <wp:docPr id="22" name="Kép 22"/>
             <wp:cNvGraphicFramePr>
               <a:graphicFrameLocks xmlns:a="http://schemas.openxmlformats.org/drawingml/2006/main" noChangeAspect="1"/>
             </wp:cNvGraphicFramePr>
@@ -6975,7 +7340,7 @@
                   <pic:spPr>
                     <a:xfrm>
                       <a:off x="0" y="0"/>
-                      <a:ext cx="5040000" cy="2527200"/>
+                      <a:ext cx="1971950" cy="1590897"/>
                     </a:xfrm>
                     <a:prstGeom prst="rect">
                       <a:avLst/>
@@ -6987,6 +7352,62 @@
           </wp:inline>
         </w:drawing>
       </w:r>
+    </w:p>
+    <w:p>
+      <w:pPr>
+        <w:spacing w:line="360" w:lineRule="auto"/>
+        <w:rPr>
+          <w:sz w:val="24"/>
+          <w:szCs w:val="24"/>
+          <w:lang w:val="hu-HU"/>
+        </w:rPr>
+      </w:pPr>
+      <w:r>
+        <w:rPr>
+          <w:sz w:val="24"/>
+          <w:szCs w:val="24"/>
+          <w:lang w:val="hu-HU"/>
+        </w:rPr>
+        <w:lastRenderedPageBreak/>
+        <w:t>A Beállítások (</w:t>
+      </w:r>
+      <w:proofErr w:type="spellStart"/>
+      <w:r>
+        <w:rPr>
+          <w:sz w:val="24"/>
+          <w:szCs w:val="24"/>
+          <w:lang w:val="hu-HU"/>
+        </w:rPr>
+        <w:t>Settings</w:t>
+      </w:r>
+      <w:proofErr w:type="spellEnd"/>
+      <w:r>
+        <w:rPr>
+          <w:sz w:val="24"/>
+          <w:szCs w:val="24"/>
+          <w:lang w:val="hu-HU"/>
+        </w:rPr>
+        <w:t xml:space="preserve">) menüpontban, ami bejelentkezés után jelenik meg, a felhasználó megtudja változtatni </w:t>
+      </w:r>
+      <w:r>
+        <w:rPr>
+          <w:sz w:val="24"/>
+          <w:szCs w:val="24"/>
+          <w:lang w:val="hu-HU"/>
+        </w:rPr>
+        <w:t>az adatait, itt tudja törölni a fiókját is.</w:t>
+      </w:r>
+    </w:p>
+    <w:p>
+      <w:pPr>
+        <w:spacing w:line="360" w:lineRule="auto"/>
+        <w:jc w:val="center"/>
+        <w:rPr>
+          <w:sz w:val="24"/>
+          <w:szCs w:val="24"/>
+          <w:lang w:val="hu-HU"/>
+        </w:rPr>
+      </w:pPr>
       <w:r>
         <w:rPr>
           <w:noProof/>
@@ -6995,10 +7416,10 @@
           <w:lang w:val="hu-HU"/>
         </w:rPr>
         <w:drawing>
-          <wp:inline distT="0" distB="0" distL="0" distR="0" wp14:anchorId="10F894C4" wp14:editId="40098DBD">
-            <wp:extent cx="2996828" cy="3219450"/>
-            <wp:effectExtent l="0" t="0" r="0" b="0"/>
-            <wp:docPr id="28" name="Kép 28"/>
+          <wp:inline distT="0" distB="0" distL="0" distR="0" wp14:anchorId="12D6E5F0" wp14:editId="2E34EEE7">
+            <wp:extent cx="5040000" cy="2556000"/>
+            <wp:effectExtent l="0" t="0" r="8255" b="0"/>
+            <wp:docPr id="23" name="Kép 23"/>
             <wp:cNvGraphicFramePr>
               <a:graphicFrameLocks xmlns:a="http://schemas.openxmlformats.org/drawingml/2006/main" noChangeAspect="1"/>
             </wp:cNvGraphicFramePr>
@@ -7018,6 +7439,248 @@
                   <pic:spPr>
                     <a:xfrm>
                       <a:off x="0" y="0"/>
+                      <a:ext cx="5040000" cy="2556000"/>
+                    </a:xfrm>
+                    <a:prstGeom prst="rect">
+                      <a:avLst/>
+                    </a:prstGeom>
+                  </pic:spPr>
+                </pic:pic>
+              </a:graphicData>
+            </a:graphic>
+          </wp:inline>
+        </w:drawing>
+      </w:r>
+    </w:p>
+    <w:p>
+      <w:pPr>
+        <w:spacing w:line="360" w:lineRule="auto"/>
+        <w:rPr>
+          <w:sz w:val="24"/>
+          <w:szCs w:val="24"/>
+          <w:lang w:val="hu-HU"/>
+        </w:rPr>
+      </w:pPr>
+      <w:r>
+        <w:rPr>
+          <w:sz w:val="24"/>
+          <w:szCs w:val="24"/>
+          <w:lang w:val="hu-HU"/>
+        </w:rPr>
+        <w:t xml:space="preserve">Az </w:t>
+      </w:r>
+      <w:proofErr w:type="spellStart"/>
+      <w:r>
+        <w:rPr>
+          <w:sz w:val="24"/>
+          <w:szCs w:val="24"/>
+          <w:lang w:val="hu-HU"/>
+        </w:rPr>
+        <w:t>Admin</w:t>
+      </w:r>
+      <w:proofErr w:type="spellEnd"/>
+      <w:r>
+        <w:rPr>
+          <w:sz w:val="24"/>
+          <w:szCs w:val="24"/>
+          <w:lang w:val="hu-HU"/>
+        </w:rPr>
+        <w:t xml:space="preserve"> menüpont csakis </w:t>
+      </w:r>
+      <w:proofErr w:type="spellStart"/>
+      <w:r>
+        <w:rPr>
+          <w:sz w:val="24"/>
+          <w:szCs w:val="24"/>
+          <w:lang w:val="hu-HU"/>
+        </w:rPr>
+        <w:t>Admin</w:t>
+      </w:r>
+      <w:proofErr w:type="spellEnd"/>
+      <w:r>
+        <w:rPr>
+          <w:sz w:val="24"/>
+          <w:szCs w:val="24"/>
+          <w:lang w:val="hu-HU"/>
+        </w:rPr>
+        <w:t xml:space="preserve"> jogosultsággal rendelkező felhasználóknak jelenik meg, itt tudják bekapcsolni a </w:t>
+      </w:r>
+      <w:proofErr w:type="spellStart"/>
+      <w:r>
+        <w:rPr>
+          <w:sz w:val="24"/>
+          <w:szCs w:val="24"/>
+          <w:lang w:val="hu-HU"/>
+        </w:rPr>
+        <w:t>DevConsole</w:t>
+      </w:r>
+      <w:proofErr w:type="spellEnd"/>
+      <w:r>
+        <w:rPr>
+          <w:sz w:val="24"/>
+          <w:szCs w:val="24"/>
+          <w:lang w:val="hu-HU"/>
+        </w:rPr>
+        <w:t xml:space="preserve">-t ami a játékban ad engedélyt a </w:t>
+      </w:r>
+      <w:proofErr w:type="spellStart"/>
+      <w:r>
+        <w:rPr>
+          <w:sz w:val="24"/>
+          <w:szCs w:val="24"/>
+          <w:lang w:val="hu-HU"/>
+        </w:rPr>
+        <w:t>DevConsole</w:t>
+      </w:r>
+      <w:proofErr w:type="spellEnd"/>
+      <w:r>
+        <w:rPr>
+          <w:sz w:val="24"/>
+          <w:szCs w:val="24"/>
+          <w:lang w:val="hu-HU"/>
+        </w:rPr>
+        <w:t xml:space="preserve"> (</w:t>
+      </w:r>
+      <w:proofErr w:type="spellStart"/>
+      <w:r>
+        <w:rPr>
+          <w:sz w:val="24"/>
+          <w:szCs w:val="24"/>
+          <w:lang w:val="hu-HU"/>
+        </w:rPr>
+        <w:t>itemek</w:t>
+      </w:r>
+      <w:proofErr w:type="spellEnd"/>
+      <w:r>
+        <w:rPr>
+          <w:sz w:val="24"/>
+          <w:szCs w:val="24"/>
+          <w:lang w:val="hu-HU"/>
+        </w:rPr>
+        <w:t xml:space="preserve"> hozzáadása parancsokkal) használatához. Itt található meg az </w:t>
+      </w:r>
+      <w:proofErr w:type="spellStart"/>
+      <w:r>
+        <w:rPr>
+          <w:sz w:val="24"/>
+          <w:szCs w:val="24"/>
+          <w:lang w:val="hu-HU"/>
+        </w:rPr>
+        <w:t>admin</w:t>
+      </w:r>
+      <w:proofErr w:type="spellEnd"/>
+      <w:r>
+        <w:rPr>
+          <w:sz w:val="24"/>
+          <w:szCs w:val="24"/>
+          <w:lang w:val="hu-HU"/>
+        </w:rPr>
+        <w:t xml:space="preserve"> jelszó is, aminek a regisztrációnál van fontos szerepe, mivel ha helyesen beírják a jelszót, akkor automatikusan </w:t>
+      </w:r>
+      <w:proofErr w:type="spellStart"/>
+      <w:r>
+        <w:rPr>
+          <w:sz w:val="24"/>
+          <w:szCs w:val="24"/>
+          <w:lang w:val="hu-HU"/>
+        </w:rPr>
+        <w:t>Adminként</w:t>
+      </w:r>
+      <w:proofErr w:type="spellEnd"/>
+      <w:r>
+        <w:rPr>
+          <w:sz w:val="24"/>
+          <w:szCs w:val="24"/>
+          <w:lang w:val="hu-HU"/>
+        </w:rPr>
+        <w:t xml:space="preserve"> regisztrálja a felhasználót.</w:t>
+      </w:r>
+    </w:p>
+    <w:p>
+      <w:pPr>
+        <w:spacing w:line="360" w:lineRule="auto"/>
+        <w:jc w:val="center"/>
+        <w:rPr>
+          <w:sz w:val="24"/>
+          <w:szCs w:val="24"/>
+          <w:lang w:val="hu-HU"/>
+        </w:rPr>
+      </w:pPr>
+      <w:r>
+        <w:rPr>
+          <w:noProof/>
+          <w:sz w:val="24"/>
+          <w:szCs w:val="24"/>
+          <w:lang w:val="hu-HU"/>
+        </w:rPr>
+        <w:lastRenderedPageBreak/>
+        <w:drawing>
+          <wp:inline distT="0" distB="0" distL="0" distR="0" wp14:anchorId="7914E164" wp14:editId="078B8847">
+            <wp:extent cx="5040000" cy="2527200"/>
+            <wp:effectExtent l="0" t="0" r="8255" b="6985"/>
+            <wp:docPr id="24" name="Kép 24"/>
+            <wp:cNvGraphicFramePr>
+              <a:graphicFrameLocks xmlns:a="http://schemas.openxmlformats.org/drawingml/2006/main" noChangeAspect="1"/>
+            </wp:cNvGraphicFramePr>
+            <a:graphic xmlns:a="http://schemas.openxmlformats.org/drawingml/2006/main">
+              <a:graphicData uri="http://schemas.openxmlformats.org/drawingml/2006/picture">
+                <pic:pic xmlns:pic="http://schemas.openxmlformats.org/drawingml/2006/picture">
+                  <pic:nvPicPr>
+                    <pic:cNvPr id="1" name=""/>
+                    <pic:cNvPicPr/>
+                  </pic:nvPicPr>
+                  <pic:blipFill>
+                    <a:blip r:embed="rId49"/>
+                    <a:stretch>
+                      <a:fillRect/>
+                    </a:stretch>
+                  </pic:blipFill>
+                  <pic:spPr>
+                    <a:xfrm>
+                      <a:off x="0" y="0"/>
+                      <a:ext cx="5040000" cy="2527200"/>
+                    </a:xfrm>
+                    <a:prstGeom prst="rect">
+                      <a:avLst/>
+                    </a:prstGeom>
+                  </pic:spPr>
+                </pic:pic>
+              </a:graphicData>
+            </a:graphic>
+          </wp:inline>
+        </w:drawing>
+      </w:r>
+      <w:r>
+        <w:rPr>
+          <w:noProof/>
+          <w:sz w:val="24"/>
+          <w:szCs w:val="24"/>
+          <w:lang w:val="hu-HU"/>
+        </w:rPr>
+        <w:drawing>
+          <wp:inline distT="0" distB="0" distL="0" distR="0" wp14:anchorId="10F894C4" wp14:editId="40098DBD">
+            <wp:extent cx="2996828" cy="3219450"/>
+            <wp:effectExtent l="0" t="0" r="0" b="0"/>
+            <wp:docPr id="28" name="Kép 28"/>
+            <wp:cNvGraphicFramePr>
+              <a:graphicFrameLocks xmlns:a="http://schemas.openxmlformats.org/drawingml/2006/main" noChangeAspect="1"/>
+            </wp:cNvGraphicFramePr>
+            <a:graphic xmlns:a="http://schemas.openxmlformats.org/drawingml/2006/main">
+              <a:graphicData uri="http://schemas.openxmlformats.org/drawingml/2006/picture">
+                <pic:pic xmlns:pic="http://schemas.openxmlformats.org/drawingml/2006/picture">
+                  <pic:nvPicPr>
+                    <pic:cNvPr id="1" name=""/>
+                    <pic:cNvPicPr/>
+                  </pic:nvPicPr>
+                  <pic:blipFill>
+                    <a:blip r:embed="rId50"/>
+                    <a:stretch>
+                      <a:fillRect/>
+                    </a:stretch>
+                  </pic:blipFill>
+                  <pic:spPr>
+                    <a:xfrm>
+                      <a:off x="0" y="0"/>
                       <a:ext cx="3024463" cy="3249138"/>
                     </a:xfrm>
                     <a:prstGeom prst="rect">
@@ -7443,87 +8106,13 @@
           <w:lang w:val="hu-HU"/>
         </w:rPr>
       </w:pPr>
-      <w:hyperlink r:id="rId49" w:history="1">
-        <w:r>
-          <w:rPr>
-            <w:rStyle w:val="Hiperhivatkozs"/>
-            <w:lang w:val="hu-HU"/>
-          </w:rPr>
-          <w:t>https://stac</w:t>
-        </w:r>
-        <w:r>
-          <w:rPr>
-            <w:rStyle w:val="Hiperhivatkozs"/>
-            <w:lang w:val="hu-HU"/>
-          </w:rPr>
-          <w:t>k</w:t>
-        </w:r>
-        <w:r>
-          <w:rPr>
-            <w:rStyle w:val="Hiperhivatkozs"/>
-            <w:lang w:val="hu-HU"/>
-          </w:rPr>
-          <w:t>overflow.com</w:t>
-        </w:r>
-      </w:hyperlink>
-    </w:p>
-    <w:p>
-      <w:pPr>
-        <w:rPr>
-          <w:lang w:val="hu-HU"/>
-        </w:rPr>
-      </w:pPr>
-      <w:hyperlink r:id="rId50" w:history="1">
-        <w:r>
-          <w:rPr>
-            <w:rStyle w:val="Hiperhivatkozs"/>
-            <w:lang w:val="hu-HU"/>
-          </w:rPr>
-          <w:t>https://getboo</w:t>
-        </w:r>
-        <w:r>
-          <w:rPr>
-            <w:rStyle w:val="Hiperhivatkozs"/>
-            <w:lang w:val="hu-HU"/>
-          </w:rPr>
-          <w:t>t</w:t>
-        </w:r>
-        <w:r>
-          <w:rPr>
-            <w:rStyle w:val="Hiperhivatkozs"/>
-            <w:lang w:val="hu-HU"/>
-          </w:rPr>
-          <w:t>strap.com</w:t>
-        </w:r>
-      </w:hyperlink>
-    </w:p>
-    <w:p>
-      <w:pPr>
-        <w:rPr>
-          <w:lang w:val="hu-HU"/>
-        </w:rPr>
-      </w:pPr>
       <w:hyperlink r:id="rId51" w:history="1">
         <w:r>
           <w:rPr>
             <w:rStyle w:val="Hiperhivatkozs"/>
             <w:lang w:val="hu-HU"/>
           </w:rPr>
-          <w:t>https://www.w3sch</w:t>
-        </w:r>
-        <w:r>
-          <w:rPr>
-            <w:rStyle w:val="Hiperhivatkozs"/>
-            <w:lang w:val="hu-HU"/>
-          </w:rPr>
-          <w:t>o</w:t>
-        </w:r>
-        <w:r>
-          <w:rPr>
-            <w:rStyle w:val="Hiperhivatkozs"/>
-            <w:lang w:val="hu-HU"/>
-          </w:rPr>
-          <w:t>ols.com</w:t>
+          <w:t>https://stackoverflow.com</w:t>
         </w:r>
       </w:hyperlink>
     </w:p>
@@ -7539,21 +8128,7 @@
             <w:rStyle w:val="Hiperhivatkozs"/>
             <w:lang w:val="hu-HU"/>
           </w:rPr>
-          <w:t>https://reac</w:t>
-        </w:r>
-        <w:r>
-          <w:rPr>
-            <w:rStyle w:val="Hiperhivatkozs"/>
-            <w:lang w:val="hu-HU"/>
-          </w:rPr>
-          <w:t>t</w:t>
-        </w:r>
-        <w:r>
-          <w:rPr>
-            <w:rStyle w:val="Hiperhivatkozs"/>
-            <w:lang w:val="hu-HU"/>
-          </w:rPr>
-          <w:t>.dev/learn</w:t>
+          <w:t>https://getbootstrap.com</w:t>
         </w:r>
       </w:hyperlink>
     </w:p>
@@ -7569,21 +8144,7 @@
             <w:rStyle w:val="Hiperhivatkozs"/>
             <w:lang w:val="hu-HU"/>
           </w:rPr>
-          <w:t>https://www.eft-am</w:t>
-        </w:r>
-        <w:r>
-          <w:rPr>
-            <w:rStyle w:val="Hiperhivatkozs"/>
-            <w:lang w:val="hu-HU"/>
-          </w:rPr>
-          <w:t>m</w:t>
-        </w:r>
-        <w:r>
-          <w:rPr>
-            <w:rStyle w:val="Hiperhivatkozs"/>
-            <w:lang w:val="hu-HU"/>
-          </w:rPr>
-          <w:t>o.com</w:t>
+          <w:t>https://www.w3schools.com</w:t>
         </w:r>
       </w:hyperlink>
     </w:p>
@@ -7599,21 +8160,7 @@
             <w:rStyle w:val="Hiperhivatkozs"/>
             <w:lang w:val="hu-HU"/>
           </w:rPr>
-          <w:t>https://escapefromtarkov.fandom.com/wi</w:t>
-        </w:r>
-        <w:r>
-          <w:rPr>
-            <w:rStyle w:val="Hiperhivatkozs"/>
-            <w:lang w:val="hu-HU"/>
-          </w:rPr>
-          <w:t>k</w:t>
-        </w:r>
-        <w:r>
-          <w:rPr>
-            <w:rStyle w:val="Hiperhivatkozs"/>
-            <w:lang w:val="hu-HU"/>
-          </w:rPr>
-          <w:t>i/Escape_from_Tarkov_Wiki</w:t>
+          <w:t>https://react.dev/learn</w:t>
         </w:r>
       </w:hyperlink>
     </w:p>
@@ -7629,21 +8176,7 @@
             <w:rStyle w:val="Hiperhivatkozs"/>
             <w:lang w:val="hu-HU"/>
           </w:rPr>
-          <w:t>https://tarko</w:t>
-        </w:r>
-        <w:r>
-          <w:rPr>
-            <w:rStyle w:val="Hiperhivatkozs"/>
-            <w:lang w:val="hu-HU"/>
-          </w:rPr>
-          <w:t>v</w:t>
-        </w:r>
-        <w:r>
-          <w:rPr>
-            <w:rStyle w:val="Hiperhivatkozs"/>
-            <w:lang w:val="hu-HU"/>
-          </w:rPr>
-          <w:t>.dev</w:t>
+          <w:t>https://www.eft-ammo.com</w:t>
         </w:r>
       </w:hyperlink>
     </w:p>
@@ -7659,21 +8192,7 @@
             <w:rStyle w:val="Hiperhivatkozs"/>
             <w:lang w:val="hu-HU"/>
           </w:rPr>
-          <w:t>https://www.yout</w:t>
-        </w:r>
-        <w:r>
-          <w:rPr>
-            <w:rStyle w:val="Hiperhivatkozs"/>
-            <w:lang w:val="hu-HU"/>
-          </w:rPr>
-          <w:t>u</w:t>
-        </w:r>
-        <w:r>
-          <w:rPr>
-            <w:rStyle w:val="Hiperhivatkozs"/>
-            <w:lang w:val="hu-HU"/>
-          </w:rPr>
-          <w:t>be.com</w:t>
+          <w:t>https://escapefromtarkov.fandom.com/wiki/Escape_from_Tarkov_Wiki</w:t>
         </w:r>
       </w:hyperlink>
     </w:p>
@@ -7689,21 +8208,7 @@
             <w:rStyle w:val="Hiperhivatkozs"/>
             <w:lang w:val="hu-HU"/>
           </w:rPr>
-          <w:t>https://hu.wikipedia.or</w:t>
-        </w:r>
-        <w:r>
-          <w:rPr>
-            <w:rStyle w:val="Hiperhivatkozs"/>
-            <w:lang w:val="hu-HU"/>
-          </w:rPr>
-          <w:t>g</w:t>
-        </w:r>
-        <w:r>
-          <w:rPr>
-            <w:rStyle w:val="Hiperhivatkozs"/>
-            <w:lang w:val="hu-HU"/>
-          </w:rPr>
-          <w:t>/wiki</w:t>
+          <w:t>https://tarkov.dev</w:t>
         </w:r>
       </w:hyperlink>
     </w:p>
@@ -7719,21 +8224,7 @@
             <w:rStyle w:val="Hiperhivatkozs"/>
             <w:lang w:val="hu-HU"/>
           </w:rPr>
-          <w:t>https://tpointtech</w:t>
-        </w:r>
-        <w:r>
-          <w:rPr>
-            <w:rStyle w:val="Hiperhivatkozs"/>
-            <w:lang w:val="hu-HU"/>
-          </w:rPr>
-          <w:t>.</w:t>
-        </w:r>
-        <w:r>
-          <w:rPr>
-            <w:rStyle w:val="Hiperhivatkozs"/>
-            <w:lang w:val="hu-HU"/>
-          </w:rPr>
-          <w:t>com</w:t>
+          <w:t>https://www.youtube.com</w:t>
         </w:r>
       </w:hyperlink>
     </w:p>
@@ -7749,37 +8240,7 @@
             <w:rStyle w:val="Hiperhivatkozs"/>
             <w:lang w:val="hu-HU"/>
           </w:rPr>
-          <w:t>https://www.m</w:t>
-        </w:r>
-        <w:bookmarkStart w:id="0" w:name="_GoBack"/>
-        <w:bookmarkEnd w:id="0"/>
-        <w:r>
-          <w:rPr>
-            <w:rStyle w:val="Hiperhivatkozs"/>
-            <w:lang w:val="hu-HU"/>
-          </w:rPr>
-          <w:t>i</w:t>
-        </w:r>
-        <w:r>
-          <w:rPr>
-            <w:rStyle w:val="Hiperhivatkozs"/>
-            <w:lang w:val="hu-HU"/>
-          </w:rPr>
-          <w:t>crosof</w:t>
-        </w:r>
-        <w:r>
-          <w:rPr>
-            <w:rStyle w:val="Hiperhivatkozs"/>
-            <w:lang w:val="hu-HU"/>
-          </w:rPr>
-          <w:t>t</w:t>
-        </w:r>
-        <w:r>
-          <w:rPr>
-            <w:rStyle w:val="Hiperhivatkozs"/>
-            <w:lang w:val="hu-HU"/>
-          </w:rPr>
-          <w:t>.com</w:t>
+          <w:t>https://hu.wikipedia.org/wiki</w:t>
         </w:r>
       </w:hyperlink>
     </w:p>
@@ -7795,21 +8256,56 @@
             <w:rStyle w:val="Hiperhivatkozs"/>
             <w:lang w:val="hu-HU"/>
           </w:rPr>
-          <w:t>https://www.sap.com/hungary/products/te</w:t>
+          <w:t>https://tpointtech.com</w:t>
         </w:r>
+      </w:hyperlink>
+    </w:p>
+    <w:p>
+      <w:pPr>
+        <w:rPr>
+          <w:lang w:val="hu-HU"/>
+        </w:rPr>
+      </w:pPr>
+      <w:hyperlink r:id="rId61" w:history="1">
         <w:r>
           <w:rPr>
             <w:rStyle w:val="Hiperhivatkozs"/>
             <w:lang w:val="hu-HU"/>
           </w:rPr>
-          <w:t>c</w:t>
+          <w:t>https://www.microsoft.com</w:t>
         </w:r>
+      </w:hyperlink>
+    </w:p>
+    <w:p>
+      <w:pPr>
+        <w:rPr>
+          <w:rStyle w:val="Hiperhivatkozs"/>
+          <w:lang w:val="hu-HU"/>
+        </w:rPr>
+      </w:pPr>
+      <w:hyperlink r:id="rId62" w:history="1">
         <w:r>
           <w:rPr>
             <w:rStyle w:val="Hiperhivatkozs"/>
             <w:lang w:val="hu-HU"/>
           </w:rPr>
-          <w:t>hnology-platform/integration-suite/what-is-api.html</w:t>
+          <w:t>https://www.sap.com/hungary/products/technology-platform/integration-suite/what-is-api.html</w:t>
+        </w:r>
+      </w:hyperlink>
+    </w:p>
+    <w:p>
+      <w:pPr>
+        <w:rPr>
+          <w:lang w:val="hu-HU"/>
+        </w:rPr>
+      </w:pPr>
+      <w:hyperlink r:id="rId63" w:history="1">
+        <w:r>
+          <w:rPr>
+            <w:rStyle w:val="Hiperhivatkozs"/>
+            <w:lang w:val="hu-HU"/>
+          </w:rPr>
+          <w:t>https://www.google.com</w:t>
         </w:r>
       </w:hyperlink>
     </w:p>
@@ -8886,7 +9382,7 @@
 </file>
 
 <file path=customXml/itemProps1.xml><?xml version="1.0" encoding="utf-8"?>
-<ds:datastoreItem xmlns:ds="http://schemas.openxmlformats.org/officeDocument/2006/customXml" ds:itemID="{00C61EA2-F593-49E1-B79E-182C48E517F8}">
+<ds:datastoreItem xmlns:ds="http://schemas.openxmlformats.org/officeDocument/2006/customXml" ds:itemID="{0EFD1FD2-C446-4E20-A5C9-2F1434B2E0A0}">
   <ds:schemaRefs>
     <ds:schemaRef ds:uri="http://schemas.openxmlformats.org/officeDocument/2006/bibliography"/>
   </ds:schemaRefs>

</xml_diff>

<commit_message>
Adding teamwork to documentation
</commit_message>
<xml_diff>
--- a/EphemeralZarodolgozat.docx
+++ b/EphemeralZarodolgozat.docx
@@ -3702,6 +3702,21 @@
     </w:p>
     <w:p>
       <w:pPr>
+        <w:pStyle w:val="Cmsor1"/>
+        <w:jc w:val="center"/>
+        <w:rPr>
+          <w:lang w:val="hu-HU"/>
+        </w:rPr>
+      </w:pPr>
+      <w:r>
+        <w:rPr>
+          <w:lang w:val="hu-HU"/>
+        </w:rPr>
+        <w:t>Csapatmunka</w:t>
+      </w:r>
+    </w:p>
+    <w:p>
+      <w:pPr>
         <w:spacing w:line="360" w:lineRule="auto"/>
         <w:jc w:val="center"/>
         <w:rPr>
@@ -3763,6 +3778,8 @@
           </wp:inline>
         </w:drawing>
       </w:r>
+      <w:bookmarkStart w:id="0" w:name="_GoBack"/>
+      <w:bookmarkEnd w:id="0"/>
     </w:p>
     <w:p>
       <w:pPr>
@@ -3862,11 +3879,7 @@
     </w:p>
     <w:p>
       <w:pPr>
-        <w:spacing w:line="360" w:lineRule="auto"/>
-        <w:jc w:val="center"/>
-        <w:rPr>
-          <w:sz w:val="24"/>
-          <w:szCs w:val="24"/>
+        <w:rPr>
           <w:lang w:val="hu-HU"/>
         </w:rPr>
       </w:pPr>
@@ -3994,7 +4007,6 @@
           <w:szCs w:val="24"/>
           <w:lang w:val="hu-HU"/>
         </w:rPr>
-        <w:lastRenderedPageBreak/>
         <w:drawing>
           <wp:anchor distT="0" distB="0" distL="114300" distR="114300" simplePos="0" relativeHeight="251663360" behindDoc="0" locked="0" layoutInCell="1" allowOverlap="1" wp14:anchorId="336EE5DB">
             <wp:simplePos x="0" y="0"/>
@@ -4258,8 +4270,6 @@
           <w:lang w:val="hu-HU"/>
         </w:rPr>
       </w:pPr>
-      <w:bookmarkStart w:id="0" w:name="_GoBack"/>
-      <w:bookmarkEnd w:id="0"/>
       <w:r>
         <w:rPr>
           <w:sz w:val="24"/>
@@ -4411,117 +4421,23 @@
       </w:pPr>
       <w:r>
         <w:rPr>
-          <w:sz w:val="24"/>
-          <w:szCs w:val="24"/>
-          <w:lang w:val="hu-HU"/>
-        </w:rPr>
-        <w:t xml:space="preserve">A </w:t>
-      </w:r>
-      <w:proofErr w:type="spellStart"/>
-      <w:r>
-        <w:rPr>
-          <w:sz w:val="24"/>
-          <w:szCs w:val="24"/>
-          <w:lang w:val="hu-HU"/>
-        </w:rPr>
-        <w:t>Repositorynk</w:t>
-      </w:r>
-      <w:proofErr w:type="spellEnd"/>
-      <w:r>
-        <w:rPr>
-          <w:sz w:val="24"/>
-          <w:szCs w:val="24"/>
-          <w:lang w:val="hu-HU"/>
-        </w:rPr>
-        <w:t xml:space="preserve"> 8 </w:t>
-      </w:r>
-      <w:proofErr w:type="spellStart"/>
-      <w:r>
-        <w:rPr>
-          <w:sz w:val="24"/>
-          <w:szCs w:val="24"/>
-          <w:lang w:val="hu-HU"/>
-        </w:rPr>
-        <w:t>branchet</w:t>
-      </w:r>
-      <w:proofErr w:type="spellEnd"/>
-      <w:r>
-        <w:rPr>
-          <w:sz w:val="24"/>
-          <w:szCs w:val="24"/>
-          <w:lang w:val="hu-HU"/>
-        </w:rPr>
-        <w:t xml:space="preserve"> tartalmaz. Minden tagnak megvan a saját </w:t>
-      </w:r>
-      <w:proofErr w:type="spellStart"/>
-      <w:r>
-        <w:rPr>
-          <w:sz w:val="24"/>
-          <w:szCs w:val="24"/>
-          <w:lang w:val="hu-HU"/>
-        </w:rPr>
-        <w:t>branche</w:t>
-      </w:r>
-      <w:proofErr w:type="spellEnd"/>
-      <w:r>
-        <w:rPr>
-          <w:sz w:val="24"/>
-          <w:szCs w:val="24"/>
-          <w:lang w:val="hu-HU"/>
-        </w:rPr>
-        <w:t xml:space="preserve"> és közös </w:t>
-      </w:r>
-      <w:proofErr w:type="spellStart"/>
-      <w:r>
-        <w:rPr>
-          <w:sz w:val="24"/>
-          <w:szCs w:val="24"/>
-          <w:lang w:val="hu-HU"/>
-        </w:rPr>
-        <w:t>branchek</w:t>
-      </w:r>
-      <w:proofErr w:type="spellEnd"/>
-      <w:r>
-        <w:rPr>
-          <w:sz w:val="24"/>
-          <w:szCs w:val="24"/>
-          <w:lang w:val="hu-HU"/>
-        </w:rPr>
-        <w:t xml:space="preserve"> is vannak, amelyek </w:t>
-      </w:r>
-      <w:proofErr w:type="spellStart"/>
-      <w:r>
-        <w:rPr>
-          <w:sz w:val="24"/>
-          <w:szCs w:val="24"/>
-          <w:lang w:val="hu-HU"/>
-        </w:rPr>
-        <w:t>különállóak</w:t>
-      </w:r>
-      <w:proofErr w:type="spellEnd"/>
-    </w:p>
-    <w:p>
-      <w:pPr>
-        <w:spacing w:line="360" w:lineRule="auto"/>
-        <w:jc w:val="center"/>
-        <w:rPr>
-          <w:sz w:val="24"/>
-          <w:szCs w:val="24"/>
-          <w:lang w:val="hu-HU"/>
-        </w:rPr>
-      </w:pPr>
-      <w:r>
-        <w:rPr>
           <w:noProof/>
           <w:sz w:val="24"/>
           <w:szCs w:val="24"/>
           <w:lang w:val="hu-HU"/>
         </w:rPr>
-        <w:lastRenderedPageBreak/>
         <w:drawing>
-          <wp:inline distT="0" distB="0" distL="0" distR="0" wp14:anchorId="75B05688" wp14:editId="44EC5558">
-            <wp:extent cx="2768600" cy="4704637"/>
-            <wp:effectExtent l="0" t="0" r="0" b="1270"/>
+          <wp:anchor distT="0" distB="0" distL="114300" distR="114300" simplePos="0" relativeHeight="251668480" behindDoc="0" locked="0" layoutInCell="1" allowOverlap="1" wp14:anchorId="75B05688">
+            <wp:simplePos x="0" y="0"/>
+            <wp:positionH relativeFrom="margin">
+              <wp:posOffset>1835785</wp:posOffset>
+            </wp:positionH>
+            <wp:positionV relativeFrom="paragraph">
+              <wp:posOffset>580390</wp:posOffset>
+            </wp:positionV>
+            <wp:extent cx="2017909" cy="3429000"/>
+            <wp:effectExtent l="0" t="0" r="1905" b="0"/>
+            <wp:wrapNone/>
             <wp:docPr id="42" name="Kép 42"/>
             <wp:cNvGraphicFramePr>
               <a:graphicFrameLocks xmlns:a="http://schemas.openxmlformats.org/drawingml/2006/main" noChangeAspect="1"/>
@@ -4534,7 +4450,13 @@
                     <pic:cNvPicPr/>
                   </pic:nvPicPr>
                   <pic:blipFill>
-                    <a:blip r:embed="rId33"/>
+                    <a:blip r:embed="rId33">
+                      <a:extLst>
+                        <a:ext uri="{28A0092B-C50C-407E-A947-70E740481C1C}">
+                          <a14:useLocalDpi xmlns:a14="http://schemas.microsoft.com/office/drawing/2010/main" val="0"/>
+                        </a:ext>
+                      </a:extLst>
+                    </a:blip>
                     <a:stretch>
                       <a:fillRect/>
                     </a:stretch>
@@ -4542,7 +4464,7 @@
                   <pic:spPr>
                     <a:xfrm>
                       <a:off x="0" y="0"/>
-                      <a:ext cx="2802937" cy="4762985"/>
+                      <a:ext cx="2017909" cy="3429000"/>
                     </a:xfrm>
                     <a:prstGeom prst="rect">
                       <a:avLst/>
@@ -4551,7 +4473,13 @@
                 </pic:pic>
               </a:graphicData>
             </a:graphic>
-          </wp:inline>
+            <wp14:sizeRelH relativeFrom="margin">
+              <wp14:pctWidth>0</wp14:pctWidth>
+            </wp14:sizeRelH>
+            <wp14:sizeRelV relativeFrom="margin">
+              <wp14:pctHeight>0</wp14:pctHeight>
+            </wp14:sizeRelV>
+          </wp:anchor>
         </w:drawing>
       </w:r>
       <w:r>
@@ -4560,11 +4488,156 @@
           <w:szCs w:val="24"/>
           <w:lang w:val="hu-HU"/>
         </w:rPr>
+        <w:t xml:space="preserve">A </w:t>
+      </w:r>
+      <w:proofErr w:type="spellStart"/>
+      <w:r>
+        <w:rPr>
+          <w:sz w:val="24"/>
+          <w:szCs w:val="24"/>
+          <w:lang w:val="hu-HU"/>
+        </w:rPr>
+        <w:t>Repositorynk</w:t>
+      </w:r>
+      <w:proofErr w:type="spellEnd"/>
+      <w:r>
+        <w:rPr>
+          <w:sz w:val="24"/>
+          <w:szCs w:val="24"/>
+          <w:lang w:val="hu-HU"/>
+        </w:rPr>
+        <w:t xml:space="preserve"> 8 </w:t>
+      </w:r>
+      <w:proofErr w:type="spellStart"/>
+      <w:r>
+        <w:rPr>
+          <w:sz w:val="24"/>
+          <w:szCs w:val="24"/>
+          <w:lang w:val="hu-HU"/>
+        </w:rPr>
+        <w:t>branchet</w:t>
+      </w:r>
+      <w:proofErr w:type="spellEnd"/>
+      <w:r>
+        <w:rPr>
+          <w:sz w:val="24"/>
+          <w:szCs w:val="24"/>
+          <w:lang w:val="hu-HU"/>
+        </w:rPr>
+        <w:t xml:space="preserve"> tartalmaz. Minden tagnak megvan a saját </w:t>
+      </w:r>
+      <w:proofErr w:type="spellStart"/>
+      <w:r>
+        <w:rPr>
+          <w:sz w:val="24"/>
+          <w:szCs w:val="24"/>
+          <w:lang w:val="hu-HU"/>
+        </w:rPr>
+        <w:t>branche</w:t>
+      </w:r>
+      <w:proofErr w:type="spellEnd"/>
+      <w:r>
+        <w:rPr>
+          <w:sz w:val="24"/>
+          <w:szCs w:val="24"/>
+          <w:lang w:val="hu-HU"/>
+        </w:rPr>
+        <w:t xml:space="preserve"> és közös </w:t>
+      </w:r>
+      <w:proofErr w:type="spellStart"/>
+      <w:r>
+        <w:rPr>
+          <w:sz w:val="24"/>
+          <w:szCs w:val="24"/>
+          <w:lang w:val="hu-HU"/>
+        </w:rPr>
+        <w:t>branchek</w:t>
+      </w:r>
+      <w:proofErr w:type="spellEnd"/>
+      <w:r>
+        <w:rPr>
+          <w:sz w:val="24"/>
+          <w:szCs w:val="24"/>
+          <w:lang w:val="hu-HU"/>
+        </w:rPr>
+        <w:t xml:space="preserve"> is vannak, amelyek </w:t>
+      </w:r>
+      <w:proofErr w:type="spellStart"/>
+      <w:r>
+        <w:rPr>
+          <w:sz w:val="24"/>
+          <w:szCs w:val="24"/>
+          <w:lang w:val="hu-HU"/>
+        </w:rPr>
+        <w:t>különállóak</w:t>
+      </w:r>
+      <w:proofErr w:type="spellEnd"/>
+    </w:p>
+    <w:p>
+      <w:pPr>
+        <w:spacing w:line="360" w:lineRule="auto"/>
+        <w:jc w:val="center"/>
+        <w:rPr>
+          <w:sz w:val="24"/>
+          <w:szCs w:val="24"/>
+          <w:lang w:val="hu-HU"/>
+        </w:rPr>
+      </w:pPr>
+      <w:r>
+        <w:rPr>
+          <w:sz w:val="24"/>
+          <w:szCs w:val="24"/>
+          <w:lang w:val="hu-HU"/>
+        </w:rPr>
         <w:br w:type="textWrapping" w:clear="all"/>
       </w:r>
     </w:p>
     <w:p>
       <w:pPr>
+        <w:spacing w:line="360" w:lineRule="auto"/>
+        <w:jc w:val="center"/>
+        <w:rPr>
+          <w:sz w:val="24"/>
+          <w:szCs w:val="24"/>
+          <w:lang w:val="hu-HU"/>
+        </w:rPr>
+      </w:pPr>
+    </w:p>
+    <w:p>
+      <w:pPr>
+        <w:spacing w:line="360" w:lineRule="auto"/>
+        <w:jc w:val="center"/>
+        <w:rPr>
+          <w:sz w:val="24"/>
+          <w:szCs w:val="24"/>
+          <w:lang w:val="hu-HU"/>
+        </w:rPr>
+      </w:pPr>
+    </w:p>
+    <w:p>
+      <w:pPr>
+        <w:spacing w:line="360" w:lineRule="auto"/>
+        <w:jc w:val="center"/>
+        <w:rPr>
+          <w:sz w:val="24"/>
+          <w:szCs w:val="24"/>
+          <w:lang w:val="hu-HU"/>
+        </w:rPr>
+      </w:pPr>
+    </w:p>
+    <w:p>
+      <w:pPr>
+        <w:spacing w:line="360" w:lineRule="auto"/>
+        <w:jc w:val="center"/>
+        <w:rPr>
+          <w:sz w:val="24"/>
+          <w:szCs w:val="24"/>
+          <w:lang w:val="hu-HU"/>
+        </w:rPr>
+      </w:pPr>
+    </w:p>
+    <w:p>
+      <w:pPr>
         <w:pStyle w:val="Cmsor1"/>
         <w:jc w:val="center"/>
         <w:rPr>
@@ -4576,6 +4649,7 @@
         <w:rPr>
           <w:lang w:val="hu-HU"/>
         </w:rPr>
+        <w:lastRenderedPageBreak/>
         <w:t>MySQL</w:t>
       </w:r>
       <w:proofErr w:type="spellEnd"/>
@@ -4715,7 +4789,6 @@
         <w:rPr>
           <w:lang w:val="hu-HU"/>
         </w:rPr>
-        <w:lastRenderedPageBreak/>
         <w:t>Mi az SQL?</w:t>
       </w:r>
     </w:p>
@@ -4856,7 +4929,16 @@
           <w:szCs w:val="24"/>
           <w:lang w:val="hu-HU"/>
         </w:rPr>
-        <w:t xml:space="preserve"> adatbázisnak nevezzük a relációs adatmodell elvén létrehozott adatok összességét, a relációs adatmodell fogalomrendszerében meghatározott ún. relációk egy véges halmazát. Relációs adatbázisokat relációsadatbázis-kezelőkkel hozhatunk létre, szerkeszthetünk és törölhetünk.</w:t>
+        <w:t xml:space="preserve"> adatbázisnak nevezzük a relációs adatmodell elvén létrehozott adatok összességét, a relációs adatmodell fogalomrendszerében meghatározott ún. relációk egy véges halmazát. </w:t>
+      </w:r>
+      <w:r>
+        <w:rPr>
+          <w:sz w:val="24"/>
+          <w:szCs w:val="24"/>
+          <w:lang w:val="hu-HU"/>
+        </w:rPr>
+        <w:lastRenderedPageBreak/>
+        <w:t>Relációs adatbázisokat relációsadatbázis-kezelőkkel hozhatunk létre, szerkeszthetünk és törölhetünk.</w:t>
       </w:r>
       <w:r>
         <w:rPr>
@@ -5119,7 +5201,6 @@
         <w:rPr>
           <w:lang w:val="hu-HU"/>
         </w:rPr>
-        <w:lastRenderedPageBreak/>
         <w:t>Az adatbázis terv:</w:t>
       </w:r>
     </w:p>
@@ -5277,6 +5358,7 @@
           <w:szCs w:val="24"/>
           <w:lang w:val="hu-HU"/>
         </w:rPr>
+        <w:lastRenderedPageBreak/>
         <w:t>Az API-k közvetítőként működnek, lehetővé téve két különböző alkalmazás számára, hogy kommunikáljanak egymással. Ez a kommunikáció magában foglalhatja az adatok küldését és lehívását, vagy lehetővé teheti, hogy a különböző szoftverkomponensek interakcióba lépjenek egymással és feladatokat hajtsanak végre.</w:t>
       </w:r>
     </w:p>
@@ -5295,16 +5377,7 @@
           <w:szCs w:val="24"/>
           <w:lang w:val="hu-HU"/>
         </w:rPr>
-        <w:t xml:space="preserve">Egyértelmű módszerek és eszközök meghatározásával az API-k biztosítják, hogy a különböző szoftverek a mögöttes architektúrájuktól vagy technológiájuktól függetlenül megbízhatóan működjenek együtt. Emiatt az API-k döntő szerepet játszottak az internet növekedésében, lehetővé téve a felhőszolgáltatásokat, a mobilalkalmazások fejlesztését és a webalapú szolgáltatások integrációját. Napjainkban az API-k sokkal többek, mint az egyszerű kódkönyvtárak. Kifinomult eszközök, amelyek meghatározzák, hogyan működünk együtt a </w:t>
-      </w:r>
-      <w:r>
-        <w:rPr>
-          <w:sz w:val="24"/>
-          <w:szCs w:val="24"/>
-          <w:lang w:val="hu-HU"/>
-        </w:rPr>
-        <w:lastRenderedPageBreak/>
-        <w:t>technológiával.</w:t>
+        <w:t>Egyértelmű módszerek és eszközök meghatározásával az API-k biztosítják, hogy a különböző szoftverek a mögöttes architektúrájuktól vagy technológiájuktól függetlenül megbízhatóan működjenek együtt. Emiatt az API-k döntő szerepet játszottak az internet növekedésében, lehetővé téve a felhőszolgáltatásokat, a mobilalkalmazások fejlesztését és a webalapú szolgáltatások integrációját. Napjainkban az API-k sokkal többek, mint az egyszerű kódkönyvtárak. Kifinomult eszközök, amelyek meghatározzák, hogyan működünk együtt a technológiával.</w:t>
       </w:r>
       <w:r>
         <w:rPr>
@@ -5391,7 +5464,16 @@
           <w:szCs w:val="24"/>
           <w:lang w:val="hu-HU"/>
         </w:rPr>
-        <w:t>Az API-k korlátozott számú olyan művelet és adatpont feltárásával működnek, amelyekkel a külső szoftverek kölcsönhatásba léphetnek. Ha egy szoftverrendszer hozzá szeretne férni egy másik rendszer által biztosított erőforráshoz (például adatokhoz vagy funkciókhoz), akkor kérelmet küld, amelyben részletezi, hogy milyen műveletet kell végrehajtania. Ezt a kérést egy API-n keresztül lehet intézni. Ha az API engedélyezett, a rendszer feldolgozza a kérelmet, és visszaküldi a választ.</w:t>
+        <w:t xml:space="preserve">Az API-k korlátozott számú olyan művelet és adatpont feltárásával működnek, amelyekkel a külső szoftverek kölcsönhatásba léphetnek. Ha egy szoftverrendszer hozzá szeretne férni egy másik rendszer által biztosított erőforráshoz (például adatokhoz vagy funkciókhoz), akkor kérelmet küld, amelyben részletezi, hogy milyen műveletet kell végrehajtania. Ezt a kérést </w:t>
+      </w:r>
+      <w:r>
+        <w:rPr>
+          <w:sz w:val="24"/>
+          <w:szCs w:val="24"/>
+          <w:lang w:val="hu-HU"/>
+        </w:rPr>
+        <w:lastRenderedPageBreak/>
+        <w:t>egy API-n keresztül lehet intézni. Ha az API engedélyezett, a rendszer feldolgozza a kérelmet, és visszaküldi a választ.</w:t>
       </w:r>
     </w:p>
     <w:p>
@@ -5484,16 +5566,7 @@
           <w:szCs w:val="24"/>
           <w:lang w:val="hu-HU"/>
         </w:rPr>
-        <w:t xml:space="preserve"> HTTP API-k), amelyek ezeken a végpontokon hajthatók végre. A kérelmek </w:t>
-      </w:r>
-      <w:r>
-        <w:rPr>
-          <w:sz w:val="24"/>
-          <w:szCs w:val="24"/>
-          <w:lang w:val="hu-HU"/>
-        </w:rPr>
-        <w:lastRenderedPageBreak/>
-        <w:t>tartalmazzák a művelet végrehajtásához szükséges adatokat és paramétereket, míg a válaszok az API által visszaadott adatokat.</w:t>
+        <w:t xml:space="preserve"> HTTP API-k), amelyek ezeken a végpontokon hajthatók végre. A kérelmek tartalmazzák a művelet végrehajtásához szükséges adatokat és paramétereket, míg a válaszok az API által visszaadott adatokat.</w:t>
       </w:r>
     </w:p>
     <w:p>
@@ -5598,6 +5671,7 @@
         <w:rPr>
           <w:noProof/>
         </w:rPr>
+        <w:lastRenderedPageBreak/>
         <w:drawing>
           <wp:inline distT="0" distB="0" distL="0" distR="0">
             <wp:extent cx="5760720" cy="3875684"/>
@@ -5783,6 +5857,7 @@
         <w:rPr>
           <w:lang w:val="hu-HU"/>
         </w:rPr>
+        <w:lastRenderedPageBreak/>
         <w:t xml:space="preserve">A mi </w:t>
       </w:r>
       <w:proofErr w:type="spellStart"/>
@@ -6446,6 +6521,7 @@
           <w:szCs w:val="24"/>
           <w:lang w:val="hu-HU"/>
         </w:rPr>
+        <w:lastRenderedPageBreak/>
         <w:t>Az év elején készítettünk egy rácstervet, ahol megjelenítettük az általunk elképzelt oldal felépítését.</w:t>
       </w:r>
     </w:p>
@@ -6530,7 +6606,6 @@
         <w:rPr>
           <w:lang w:val="hu-HU"/>
         </w:rPr>
-        <w:lastRenderedPageBreak/>
         <w:t>Főoldal</w:t>
       </w:r>
     </w:p>
@@ -6625,6 +6700,7 @@
           <w:noProof/>
           <w:lang w:val="hu-HU"/>
         </w:rPr>
+        <w:lastRenderedPageBreak/>
         <w:drawing>
           <wp:inline distT="0" distB="0" distL="0" distR="0" wp14:anchorId="65651A7C" wp14:editId="6F9F337F">
             <wp:extent cx="5040000" cy="2559600"/>
@@ -6689,7 +6765,6 @@
           <w:szCs w:val="24"/>
           <w:lang w:val="hu-HU"/>
         </w:rPr>
-        <w:lastRenderedPageBreak/>
         <w:drawing>
           <wp:inline distT="0" distB="0" distL="0" distR="0" wp14:anchorId="339AC7BE" wp14:editId="5A55C0EB">
             <wp:extent cx="2819400" cy="1863626"/>
@@ -6901,6 +6976,7 @@
           <w:szCs w:val="24"/>
           <w:lang w:val="hu-HU"/>
         </w:rPr>
+        <w:lastRenderedPageBreak/>
         <w:t xml:space="preserve">A </w:t>
       </w:r>
       <w:r>
@@ -7031,7 +7107,6 @@
           <w:szCs w:val="24"/>
           <w:lang w:val="hu-HU"/>
         </w:rPr>
-        <w:lastRenderedPageBreak/>
         <w:t xml:space="preserve">A  </w:t>
       </w:r>
       <w:r>
@@ -7244,6 +7319,7 @@
           <w:szCs w:val="24"/>
           <w:lang w:val="hu-HU"/>
         </w:rPr>
+        <w:lastRenderedPageBreak/>
         <w:drawing>
           <wp:inline distT="0" distB="0" distL="0" distR="0" wp14:anchorId="09FCA255" wp14:editId="4133D9CC">
             <wp:extent cx="5040000" cy="2552400"/>
@@ -7368,7 +7444,6 @@
           <w:szCs w:val="24"/>
           <w:lang w:val="hu-HU"/>
         </w:rPr>
-        <w:lastRenderedPageBreak/>
         <w:t>A Beállítások (</w:t>
       </w:r>
       <w:proofErr w:type="spellStart"/>
@@ -7557,7 +7632,16 @@
           <w:szCs w:val="24"/>
           <w:lang w:val="hu-HU"/>
         </w:rPr>
-        <w:t xml:space="preserve"> hozzáadása parancsokkal) használatához. Itt található meg az </w:t>
+        <w:t xml:space="preserve"> </w:t>
+      </w:r>
+      <w:r>
+        <w:rPr>
+          <w:sz w:val="24"/>
+          <w:szCs w:val="24"/>
+          <w:lang w:val="hu-HU"/>
+        </w:rPr>
+        <w:lastRenderedPageBreak/>
+        <w:t xml:space="preserve">hozzáadása parancsokkal) használatához. Itt található meg az </w:t>
       </w:r>
       <w:proofErr w:type="spellStart"/>
       <w:r>
@@ -7613,7 +7697,6 @@
           <w:szCs w:val="24"/>
           <w:lang w:val="hu-HU"/>
         </w:rPr>
-        <w:lastRenderedPageBreak/>
         <w:drawing>
           <wp:inline distT="0" distB="0" distL="0" distR="0" wp14:anchorId="7914E164" wp14:editId="078B8847">
             <wp:extent cx="5040000" cy="2527200"/>
@@ -9382,7 +9465,7 @@
 </file>
 
 <file path=customXml/itemProps1.xml><?xml version="1.0" encoding="utf-8"?>
-<ds:datastoreItem xmlns:ds="http://schemas.openxmlformats.org/officeDocument/2006/customXml" ds:itemID="{0EFD1FD2-C446-4E20-A5C9-2F1434B2E0A0}">
+<ds:datastoreItem xmlns:ds="http://schemas.openxmlformats.org/officeDocument/2006/customXml" ds:itemID="{7AB38736-CAAE-4C45-B73C-99C807B6B77B}">
   <ds:schemaRefs>
     <ds:schemaRef ds:uri="http://schemas.openxmlformats.org/officeDocument/2006/bibliography"/>
   </ds:schemaRefs>

</xml_diff>

<commit_message>
style changes for "zarodolgozat"
</commit_message>
<xml_diff>
--- a/EphemeralZarodolgozat.docx
+++ b/EphemeralZarodolgozat.docx
@@ -18,6 +18,8 @@
           <w:szCs w:val="24"/>
         </w:rPr>
       </w:pPr>
+      <w:bookmarkStart w:id="0" w:name="_GoBack"/>
+      <w:bookmarkEnd w:id="0"/>
       <w:r>
         <w:rPr>
           <w:rFonts w:asciiTheme="minorHAnsi" w:hAnsiTheme="minorHAnsi" w:cstheme="minorHAnsi"/>
@@ -2171,6 +2173,7 @@
       </w:pPr>
       <w:r>
         <w:rPr>
+          <w:noProof/>
           <w:sz w:val="24"/>
           <w:szCs w:val="24"/>
         </w:rPr>
@@ -3778,8 +3781,6 @@
           </wp:inline>
         </w:drawing>
       </w:r>
-      <w:bookmarkStart w:id="0" w:name="_GoBack"/>
-      <w:bookmarkEnd w:id="0"/>
     </w:p>
     <w:p>
       <w:pPr>
@@ -8871,7 +8872,7 @@
     </w:pPr>
     <w:rPr>
       <w:rFonts w:asciiTheme="majorHAnsi" w:eastAsiaTheme="majorEastAsia" w:hAnsiTheme="majorHAnsi" w:cstheme="majorBidi"/>
-      <w:color w:val="2F5496" w:themeColor="accent1" w:themeShade="BF"/>
+      <w:color w:val="032348" w:themeColor="accent1" w:themeShade="BF"/>
       <w:sz w:val="32"/>
       <w:szCs w:val="32"/>
     </w:rPr>
@@ -8893,7 +8894,7 @@
     </w:pPr>
     <w:rPr>
       <w:rFonts w:asciiTheme="majorHAnsi" w:eastAsiaTheme="majorEastAsia" w:hAnsiTheme="majorHAnsi" w:cstheme="majorBidi"/>
-      <w:color w:val="2F5496" w:themeColor="accent1" w:themeShade="BF"/>
+      <w:color w:val="032348" w:themeColor="accent1" w:themeShade="BF"/>
       <w:sz w:val="26"/>
       <w:szCs w:val="26"/>
     </w:rPr>
@@ -8915,7 +8916,7 @@
     </w:pPr>
     <w:rPr>
       <w:rFonts w:asciiTheme="majorHAnsi" w:eastAsiaTheme="majorEastAsia" w:hAnsiTheme="majorHAnsi" w:cstheme="majorBidi"/>
-      <w:color w:val="1F3763" w:themeColor="accent1" w:themeShade="7F"/>
+      <w:color w:val="021730" w:themeColor="accent1" w:themeShade="7F"/>
       <w:sz w:val="24"/>
       <w:szCs w:val="24"/>
     </w:rPr>
@@ -8940,12 +8941,13 @@
       <w:rFonts w:asciiTheme="majorHAnsi" w:eastAsiaTheme="majorEastAsia" w:hAnsiTheme="majorHAnsi" w:cstheme="majorBidi"/>
       <w:i/>
       <w:iCs/>
-      <w:color w:val="2F5496" w:themeColor="accent1" w:themeShade="BF"/>
+      <w:color w:val="032348" w:themeColor="accent1" w:themeShade="BF"/>
     </w:rPr>
   </w:style>
   <w:style w:type="character" w:default="1" w:styleId="Bekezdsalapbettpusa">
     <w:name w:val="Default Paragraph Font"/>
     <w:uiPriority w:val="1"/>
+    <w:semiHidden/>
     <w:unhideWhenUsed/>
   </w:style>
   <w:style w:type="table" w:default="1" w:styleId="Normltblzat">
@@ -9009,7 +9011,7 @@
     <w:rsid w:val="007F7CA5"/>
     <w:rPr>
       <w:rFonts w:asciiTheme="majorHAnsi" w:eastAsiaTheme="majorEastAsia" w:hAnsiTheme="majorHAnsi" w:cstheme="majorBidi"/>
-      <w:color w:val="2F5496" w:themeColor="accent1" w:themeShade="BF"/>
+      <w:color w:val="032348" w:themeColor="accent1" w:themeShade="BF"/>
       <w:sz w:val="32"/>
       <w:szCs w:val="32"/>
       <w:lang w:val="en-GB"/>
@@ -9023,7 +9025,7 @@
     <w:rsid w:val="00671FF9"/>
     <w:rPr>
       <w:rFonts w:asciiTheme="majorHAnsi" w:eastAsiaTheme="majorEastAsia" w:hAnsiTheme="majorHAnsi" w:cstheme="majorBidi"/>
-      <w:color w:val="2F5496" w:themeColor="accent1" w:themeShade="BF"/>
+      <w:color w:val="032348" w:themeColor="accent1" w:themeShade="BF"/>
       <w:sz w:val="26"/>
       <w:szCs w:val="26"/>
       <w:lang w:val="en-GB"/>
@@ -9037,7 +9039,7 @@
     <w:rsid w:val="00402CAF"/>
     <w:rPr>
       <w:rFonts w:asciiTheme="majorHAnsi" w:eastAsiaTheme="majorEastAsia" w:hAnsiTheme="majorHAnsi" w:cstheme="majorBidi"/>
-      <w:color w:val="1F3763" w:themeColor="accent1" w:themeShade="7F"/>
+      <w:color w:val="021730" w:themeColor="accent1" w:themeShade="7F"/>
       <w:sz w:val="24"/>
       <w:szCs w:val="24"/>
       <w:lang w:val="en-GB"/>
@@ -9054,7 +9056,7 @@
       <w:rFonts w:asciiTheme="majorHAnsi" w:eastAsiaTheme="majorEastAsia" w:hAnsiTheme="majorHAnsi" w:cstheme="majorBidi"/>
       <w:i/>
       <w:iCs/>
-      <w:color w:val="2F5496" w:themeColor="accent1" w:themeShade="BF"/>
+      <w:color w:val="032348" w:themeColor="accent1" w:themeShade="BF"/>
       <w:lang w:val="en-GB"/>
     </w:rPr>
   </w:style>
@@ -9134,7 +9136,7 @@
     <w:unhideWhenUsed/>
     <w:rsid w:val="00C96931"/>
     <w:rPr>
-      <w:color w:val="0563C1" w:themeColor="hyperlink"/>
+      <w:color w:val="0D2E46" w:themeColor="hyperlink"/>
       <w:u w:val="single"/>
     </w:rPr>
   </w:style>
@@ -9158,7 +9160,7 @@
     <w:unhideWhenUsed/>
     <w:rsid w:val="00C96931"/>
     <w:rPr>
-      <w:color w:val="954F72" w:themeColor="followedHyperlink"/>
+      <w:color w:val="356A95" w:themeColor="followedHyperlink"/>
       <w:u w:val="single"/>
     </w:rPr>
   </w:style>
@@ -9166,9 +9168,9 @@
 </file>
 
 <file path=word/theme/theme1.xml><?xml version="1.0" encoding="utf-8"?>
-<a:theme xmlns:a="http://schemas.openxmlformats.org/drawingml/2006/main" name="Office-téma">
+<a:theme xmlns:a="http://schemas.openxmlformats.org/drawingml/2006/main" name="Szelet">
   <a:themeElements>
-    <a:clrScheme name="Office">
+    <a:clrScheme name="Szelet">
       <a:dk1>
         <a:sysClr val="windowText" lastClr="000000"/>
       </a:dk1>
@@ -9176,100 +9178,48 @@
         <a:sysClr val="window" lastClr="FFFFFF"/>
       </a:lt1>
       <a:dk2>
-        <a:srgbClr val="44546A"/>
+        <a:srgbClr val="146194"/>
       </a:dk2>
       <a:lt2>
-        <a:srgbClr val="E7E6E6"/>
+        <a:srgbClr val="76DBF4"/>
       </a:lt2>
       <a:accent1>
-        <a:srgbClr val="4472C4"/>
+        <a:srgbClr val="052F61"/>
       </a:accent1>
       <a:accent2>
-        <a:srgbClr val="ED7D31"/>
+        <a:srgbClr val="A50E82"/>
       </a:accent2>
       <a:accent3>
-        <a:srgbClr val="A5A5A5"/>
+        <a:srgbClr val="14967C"/>
       </a:accent3>
       <a:accent4>
-        <a:srgbClr val="FFC000"/>
+        <a:srgbClr val="6A9E1F"/>
       </a:accent4>
       <a:accent5>
-        <a:srgbClr val="5B9BD5"/>
+        <a:srgbClr val="E87D37"/>
       </a:accent5>
       <a:accent6>
-        <a:srgbClr val="70AD47"/>
+        <a:srgbClr val="C62324"/>
       </a:accent6>
       <a:hlink>
-        <a:srgbClr val="0563C1"/>
+        <a:srgbClr val="0D2E46"/>
       </a:hlink>
       <a:folHlink>
-        <a:srgbClr val="954F72"/>
+        <a:srgbClr val="356A95"/>
       </a:folHlink>
     </a:clrScheme>
-    <a:fontScheme name="Office">
+    <a:fontScheme name="Szelet">
       <a:majorFont>
-        <a:latin typeface="Calibri Light" panose="020F0302020204030204"/>
+        <a:latin typeface="Century Gothic" panose="020B0502020202020204"/>
         <a:ea typeface=""/>
         <a:cs typeface=""/>
-        <a:font script="Jpan" typeface="游ゴシック Light"/>
-        <a:font script="Hang" typeface="맑은 고딕"/>
-        <a:font script="Hans" typeface="等线 Light"/>
-        <a:font script="Hant" typeface="新細明體"/>
-        <a:font script="Arab" typeface="Times New Roman"/>
-        <a:font script="Hebr" typeface="Times New Roman"/>
-        <a:font script="Thai" typeface="Angsana New"/>
-        <a:font script="Ethi" typeface="Nyala"/>
-        <a:font script="Beng" typeface="Vrinda"/>
-        <a:font script="Gujr" typeface="Shruti"/>
-        <a:font script="Khmr" typeface="MoolBoran"/>
-        <a:font script="Knda" typeface="Tunga"/>
-        <a:font script="Guru" typeface="Raavi"/>
-        <a:font script="Cans" typeface="Euphemia"/>
-        <a:font script="Cher" typeface="Plantagenet Cherokee"/>
-        <a:font script="Yiii" typeface="Microsoft Yi Baiti"/>
-        <a:font script="Tibt" typeface="Microsoft Himalaya"/>
-        <a:font script="Thaa" typeface="MV Boli"/>
-        <a:font script="Deva" typeface="Mangal"/>
-        <a:font script="Telu" typeface="Gautami"/>
-        <a:font script="Taml" typeface="Latha"/>
-        <a:font script="Syrc" typeface="Estrangelo Edessa"/>
-        <a:font script="Orya" typeface="Kalinga"/>
-        <a:font script="Mlym" typeface="Kartika"/>
-        <a:font script="Laoo" typeface="DokChampa"/>
-        <a:font script="Sinh" typeface="Iskoola Pota"/>
-        <a:font script="Mong" typeface="Mongolian Baiti"/>
-        <a:font script="Viet" typeface="Times New Roman"/>
-        <a:font script="Uigh" typeface="Microsoft Uighur"/>
-        <a:font script="Geor" typeface="Sylfaen"/>
-        <a:font script="Armn" typeface="Arial"/>
-        <a:font script="Bugi" typeface="Leelawadee UI"/>
-        <a:font script="Bopo" typeface="Microsoft JhengHei"/>
-        <a:font script="Java" typeface="Javanese Text"/>
-        <a:font script="Lisu" typeface="Segoe UI"/>
-        <a:font script="Mymr" typeface="Myanmar Text"/>
-        <a:font script="Nkoo" typeface="Ebrima"/>
-        <a:font script="Olck" typeface="Nirmala UI"/>
-        <a:font script="Osma" typeface="Ebrima"/>
-        <a:font script="Phag" typeface="Phagspa"/>
-        <a:font script="Syrn" typeface="Estrangelo Edessa"/>
-        <a:font script="Syrj" typeface="Estrangelo Edessa"/>
-        <a:font script="Syre" typeface="Estrangelo Edessa"/>
-        <a:font script="Sora" typeface="Nirmala UI"/>
-        <a:font script="Tale" typeface="Microsoft Tai Le"/>
-        <a:font script="Talu" typeface="Microsoft New Tai Lue"/>
-        <a:font script="Tfng" typeface="Ebrima"/>
-      </a:majorFont>
-      <a:minorFont>
-        <a:latin typeface="Calibri" panose="020F0502020204030204"/>
-        <a:ea typeface=""/>
-        <a:cs typeface=""/>
-        <a:font script="Jpan" typeface="游明朝"/>
-        <a:font script="Hang" typeface="맑은 고딕"/>
-        <a:font script="Hans" typeface="等线"/>
-        <a:font script="Hant" typeface="新細明體"/>
-        <a:font script="Arab" typeface="Arial"/>
-        <a:font script="Hebr" typeface="Arial"/>
-        <a:font script="Thai" typeface="Cordia New"/>
+        <a:font script="Jpan" typeface="メイリオ"/>
+        <a:font script="Hang" typeface="HY중고딕"/>
+        <a:font script="Hans" typeface="幼圆"/>
+        <a:font script="Hant" typeface="微軟正黑體"/>
+        <a:font script="Arab" typeface="Tahoma"/>
+        <a:font script="Hebr" typeface="Gisha"/>
+        <a:font script="Thai" typeface="DilleniaUPC"/>
         <a:font script="Ethi" typeface="Nyala"/>
         <a:font script="Beng" typeface="Vrinda"/>
         <a:font script="Gujr" typeface="Shruti"/>
@@ -9290,29 +9240,47 @@
         <a:font script="Laoo" typeface="DokChampa"/>
         <a:font script="Sinh" typeface="Iskoola Pota"/>
         <a:font script="Mong" typeface="Mongolian Baiti"/>
-        <a:font script="Viet" typeface="Arial"/>
+        <a:font script="Viet" typeface="Tahoma"/>
         <a:font script="Uigh" typeface="Microsoft Uighur"/>
         <a:font script="Geor" typeface="Sylfaen"/>
-        <a:font script="Armn" typeface="Arial"/>
-        <a:font script="Bugi" typeface="Leelawadee UI"/>
-        <a:font script="Bopo" typeface="Microsoft JhengHei"/>
-        <a:font script="Java" typeface="Javanese Text"/>
-        <a:font script="Lisu" typeface="Segoe UI"/>
-        <a:font script="Mymr" typeface="Myanmar Text"/>
-        <a:font script="Nkoo" typeface="Ebrima"/>
-        <a:font script="Olck" typeface="Nirmala UI"/>
-        <a:font script="Osma" typeface="Ebrima"/>
-        <a:font script="Phag" typeface="Phagspa"/>
-        <a:font script="Syrn" typeface="Estrangelo Edessa"/>
-        <a:font script="Syrj" typeface="Estrangelo Edessa"/>
-        <a:font script="Syre" typeface="Estrangelo Edessa"/>
-        <a:font script="Sora" typeface="Nirmala UI"/>
-        <a:font script="Tale" typeface="Microsoft Tai Le"/>
-        <a:font script="Talu" typeface="Microsoft New Tai Lue"/>
-        <a:font script="Tfng" typeface="Ebrima"/>
+      </a:majorFont>
+      <a:minorFont>
+        <a:latin typeface="Century Gothic" panose="020B0502020202020204"/>
+        <a:ea typeface=""/>
+        <a:cs typeface=""/>
+        <a:font script="Jpan" typeface="メイリオ"/>
+        <a:font script="Hang" typeface="HY중고딕"/>
+        <a:font script="Hans" typeface="幼圆"/>
+        <a:font script="Hant" typeface="微軟正黑體"/>
+        <a:font script="Arab" typeface="Tahoma"/>
+        <a:font script="Hebr" typeface="Gisha"/>
+        <a:font script="Thai" typeface="DilleniaUPC"/>
+        <a:font script="Ethi" typeface="Nyala"/>
+        <a:font script="Beng" typeface="Vrinda"/>
+        <a:font script="Gujr" typeface="Shruti"/>
+        <a:font script="Khmr" typeface="DaunPenh"/>
+        <a:font script="Knda" typeface="Tunga"/>
+        <a:font script="Guru" typeface="Raavi"/>
+        <a:font script="Cans" typeface="Euphemia"/>
+        <a:font script="Cher" typeface="Plantagenet Cherokee"/>
+        <a:font script="Yiii" typeface="Microsoft Yi Baiti"/>
+        <a:font script="Tibt" typeface="Microsoft Himalaya"/>
+        <a:font script="Thaa" typeface="MV Boli"/>
+        <a:font script="Deva" typeface="Mangal"/>
+        <a:font script="Telu" typeface="Gautami"/>
+        <a:font script="Taml" typeface="Latha"/>
+        <a:font script="Syrc" typeface="Estrangelo Edessa"/>
+        <a:font script="Orya" typeface="Kalinga"/>
+        <a:font script="Mlym" typeface="Kartika"/>
+        <a:font script="Laoo" typeface="DokChampa"/>
+        <a:font script="Sinh" typeface="Iskoola Pota"/>
+        <a:font script="Mong" typeface="Mongolian Baiti"/>
+        <a:font script="Viet" typeface="Tahoma"/>
+        <a:font script="Uigh" typeface="Microsoft Uighur"/>
+        <a:font script="Geor" typeface="Sylfaen"/>
       </a:minorFont>
     </a:fontScheme>
-    <a:fmtScheme name="Office">
+    <a:fmtScheme name="Szelet">
       <a:fillStyleLst>
         <a:solidFill>
           <a:schemeClr val="phClr"/>
@@ -9321,23 +9289,16 @@
           <a:gsLst>
             <a:gs pos="0">
               <a:schemeClr val="phClr">
+                <a:tint val="62000"/>
+                <a:hueMod val="94000"/>
+                <a:satMod val="140000"/>
                 <a:lumMod val="110000"/>
-                <a:satMod val="105000"/>
-                <a:tint val="67000"/>
-              </a:schemeClr>
-            </a:gs>
-            <a:gs pos="50000">
-              <a:schemeClr val="phClr">
-                <a:lumMod val="105000"/>
-                <a:satMod val="103000"/>
-                <a:tint val="73000"/>
               </a:schemeClr>
             </a:gs>
             <a:gs pos="100000">
               <a:schemeClr val="phClr">
-                <a:lumMod val="105000"/>
-                <a:satMod val="109000"/>
-                <a:tint val="81000"/>
+                <a:tint val="84000"/>
+                <a:satMod val="160000"/>
               </a:schemeClr>
             </a:gs>
           </a:gsLst>
@@ -9347,23 +9308,16 @@
           <a:gsLst>
             <a:gs pos="0">
               <a:schemeClr val="phClr">
-                <a:satMod val="103000"/>
-                <a:lumMod val="102000"/>
-                <a:tint val="94000"/>
-              </a:schemeClr>
-            </a:gs>
-            <a:gs pos="50000">
-              <a:schemeClr val="phClr">
-                <a:satMod val="110000"/>
-                <a:lumMod val="100000"/>
-                <a:shade val="100000"/>
+                <a:tint val="98000"/>
+                <a:hueMod val="94000"/>
+                <a:satMod val="130000"/>
+                <a:lumMod val="128000"/>
               </a:schemeClr>
             </a:gs>
             <a:gs pos="100000">
               <a:schemeClr val="phClr">
-                <a:lumMod val="99000"/>
-                <a:satMod val="120000"/>
-                <a:shade val="78000"/>
+                <a:shade val="94000"/>
+                <a:lumMod val="88000"/>
               </a:schemeClr>
             </a:gs>
           </a:gsLst>
@@ -9371,26 +9325,29 @@
         </a:gradFill>
       </a:fillStyleLst>
       <a:lnStyleLst>
-        <a:ln w="6350" cap="flat" cmpd="sng" algn="ctr">
+        <a:ln w="9525" cap="rnd" cmpd="sng" algn="ctr">
+          <a:solidFill>
+            <a:schemeClr val="phClr">
+              <a:tint val="76000"/>
+              <a:alpha val="60000"/>
+              <a:hueMod val="94000"/>
+            </a:schemeClr>
+          </a:solidFill>
+          <a:prstDash val="solid"/>
+        </a:ln>
+        <a:ln w="15875" cap="rnd" cmpd="sng" algn="ctr">
+          <a:solidFill>
+            <a:schemeClr val="phClr">
+              <a:hueMod val="94000"/>
+            </a:schemeClr>
+          </a:solidFill>
+          <a:prstDash val="solid"/>
+        </a:ln>
+        <a:ln w="28575" cap="rnd" cmpd="sng" algn="ctr">
           <a:solidFill>
             <a:schemeClr val="phClr"/>
           </a:solidFill>
           <a:prstDash val="solid"/>
-          <a:miter lim="800000"/>
-        </a:ln>
-        <a:ln w="12700" cap="flat" cmpd="sng" algn="ctr">
-          <a:solidFill>
-            <a:schemeClr val="phClr"/>
-          </a:solidFill>
-          <a:prstDash val="solid"/>
-          <a:miter lim="800000"/>
-        </a:ln>
-        <a:ln w="19050" cap="flat" cmpd="sng" algn="ctr">
-          <a:solidFill>
-            <a:schemeClr val="phClr"/>
-          </a:solidFill>
-          <a:prstDash val="solid"/>
-          <a:miter lim="800000"/>
         </a:ln>
       </a:lnStyleLst>
       <a:effectStyleLst>
@@ -9398,54 +9355,78 @@
           <a:effectLst/>
         </a:effectStyle>
         <a:effectStyle>
-          <a:effectLst/>
+          <a:effectLst>
+            <a:innerShdw blurRad="25400" dist="12700" dir="13500000">
+              <a:srgbClr val="000000">
+                <a:alpha val="45000"/>
+              </a:srgbClr>
+            </a:innerShdw>
+          </a:effectLst>
         </a:effectStyle>
         <a:effectStyle>
           <a:effectLst>
-            <a:outerShdw blurRad="57150" dist="19050" dir="5400000" algn="ctr" rotWithShape="0">
+            <a:outerShdw blurRad="50800" dist="38100" dir="5400000" rotWithShape="0">
               <a:srgbClr val="000000">
-                <a:alpha val="63000"/>
+                <a:alpha val="46000"/>
               </a:srgbClr>
             </a:outerShdw>
           </a:effectLst>
+          <a:scene3d>
+            <a:camera prst="orthographicFront">
+              <a:rot lat="0" lon="0" rev="0"/>
+            </a:camera>
+            <a:lightRig rig="threePt" dir="t"/>
+          </a:scene3d>
+          <a:sp3d prstMaterial="plastic">
+            <a:bevelT w="25400" h="25400"/>
+          </a:sp3d>
         </a:effectStyle>
       </a:effectStyleLst>
       <a:bgFillStyleLst>
         <a:solidFill>
           <a:schemeClr val="phClr"/>
         </a:solidFill>
-        <a:solidFill>
-          <a:schemeClr val="phClr">
-            <a:tint val="95000"/>
-            <a:satMod val="170000"/>
-          </a:schemeClr>
-        </a:solidFill>
+        <a:gradFill rotWithShape="1">
+          <a:gsLst>
+            <a:gs pos="10000">
+              <a:schemeClr val="phClr">
+                <a:tint val="97000"/>
+                <a:hueMod val="92000"/>
+                <a:satMod val="169000"/>
+                <a:lumMod val="164000"/>
+              </a:schemeClr>
+            </a:gs>
+            <a:gs pos="100000">
+              <a:schemeClr val="phClr">
+                <a:shade val="96000"/>
+                <a:satMod val="120000"/>
+                <a:lumMod val="90000"/>
+              </a:schemeClr>
+            </a:gs>
+          </a:gsLst>
+          <a:lin ang="6120000" scaled="1"/>
+        </a:gradFill>
         <a:gradFill rotWithShape="1">
           <a:gsLst>
             <a:gs pos="0">
               <a:schemeClr val="phClr">
-                <a:tint val="93000"/>
-                <a:satMod val="150000"/>
-                <a:shade val="98000"/>
-                <a:lumMod val="102000"/>
-              </a:schemeClr>
-            </a:gs>
-            <a:gs pos="50000">
-              <a:schemeClr val="phClr">
-                <a:tint val="98000"/>
-                <a:satMod val="130000"/>
-                <a:shade val="90000"/>
-                <a:lumMod val="103000"/>
+                <a:tint val="97000"/>
+                <a:hueMod val="92000"/>
+                <a:satMod val="169000"/>
+                <a:lumMod val="164000"/>
               </a:schemeClr>
             </a:gs>
             <a:gs pos="100000">
               <a:schemeClr val="phClr">
-                <a:shade val="63000"/>
+                <a:shade val="96000"/>
                 <a:satMod val="120000"/>
+                <a:lumMod val="90000"/>
               </a:schemeClr>
             </a:gs>
           </a:gsLst>
-          <a:lin ang="5400000" scaled="0"/>
+          <a:path path="circle">
+            <a:fillToRect b="100000"/>
+          </a:path>
         </a:gradFill>
       </a:bgFillStyleLst>
     </a:fmtScheme>
@@ -9454,7 +9435,7 @@
   <a:extraClrSchemeLst/>
   <a:extLst>
     <a:ext uri="{05A4C25C-085E-4340-85A3-A5531E510DB2}">
-      <thm15:themeFamily xmlns:thm15="http://schemas.microsoft.com/office/thememl/2012/main" name="Office Theme" id="{62F939B6-93AF-4DB8-9C6B-D6C7DFDC589F}" vid="{4A3C46E8-61CC-4603-A589-7422A47A8E4A}"/>
+      <thm15:themeFamily xmlns:thm15="http://schemas.microsoft.com/office/thememl/2012/main" name="Slice" id="{0507925B-6AC9-4358-8E18-C330545D08F8}" vid="{13FEC7C6-62A9-40C4-99D2-581AACACAA2F}"/>
     </a:ext>
   </a:extLst>
 </a:theme>
@@ -9465,7 +9446,7 @@
 </file>
 
 <file path=customXml/itemProps1.xml><?xml version="1.0" encoding="utf-8"?>
-<ds:datastoreItem xmlns:ds="http://schemas.openxmlformats.org/officeDocument/2006/customXml" ds:itemID="{7AB38736-CAAE-4C45-B73C-99C807B6B77B}">
+<ds:datastoreItem xmlns:ds="http://schemas.openxmlformats.org/officeDocument/2006/customXml" ds:itemID="{97B9A668-1FF1-4055-9A22-CD1C9F1017D8}">
   <ds:schemaRefs>
     <ds:schemaRef ds:uri="http://schemas.openxmlformats.org/officeDocument/2006/bibliography"/>
   </ds:schemaRefs>

</xml_diff>